<commit_message>
Add example Detroit: Become Human
</commit_message>
<xml_diff>
--- a/SRW.docx
+++ b/SRW.docx
@@ -7,11 +7,15 @@
         <w:jc w:val="center"/>
         <w:rPr>
           <w:rFonts w:ascii="Times New Roman" w:hAnsi="Times New Roman" w:cs="Times New Roman"/>
-        </w:rPr>
-      </w:pPr>
-      <w:r>
-        <w:rPr>
-          <w:rFonts w:ascii="Times New Roman" w:hAnsi="Times New Roman" w:cs="Times New Roman"/>
+          <w:sz w:val="32"/>
+          <w:szCs w:val="32"/>
+        </w:rPr>
+      </w:pPr>
+      <w:r>
+        <w:rPr>
+          <w:rFonts w:ascii="Times New Roman" w:hAnsi="Times New Roman" w:cs="Times New Roman"/>
+          <w:sz w:val="32"/>
+          <w:szCs w:val="32"/>
         </w:rPr>
         <w:t>Игровой опыт в современных играх</w:t>
       </w:r>
@@ -98,6 +102,14 @@
           <w:rFonts w:ascii="Times New Roman" w:hAnsi="Times New Roman" w:cs="Times New Roman"/>
         </w:rPr>
       </w:pPr>
+    </w:p>
+    <w:p>
+      <w:pPr>
+        <w:jc w:val="both"/>
+        <w:rPr>
+          <w:rFonts w:ascii="Times New Roman" w:hAnsi="Times New Roman" w:cs="Times New Roman"/>
+        </w:rPr>
+      </w:pPr>
       <w:r>
         <w:rPr>
           <w:rFonts w:ascii="Times New Roman" w:hAnsi="Times New Roman" w:cs="Times New Roman"/>
@@ -174,6 +186,14 @@
           <w:rFonts w:ascii="Times New Roman" w:hAnsi="Times New Roman" w:cs="Times New Roman"/>
         </w:rPr>
       </w:pPr>
+    </w:p>
+    <w:p>
+      <w:pPr>
+        <w:jc w:val="both"/>
+        <w:rPr>
+          <w:rFonts w:ascii="Times New Roman" w:hAnsi="Times New Roman" w:cs="Times New Roman"/>
+        </w:rPr>
+      </w:pPr>
       <w:r>
         <w:rPr>
           <w:rFonts w:ascii="Times New Roman" w:hAnsi="Times New Roman" w:cs="Times New Roman"/>
@@ -248,6 +268,255 @@
           <w:rFonts w:ascii="Times New Roman" w:hAnsi="Times New Roman" w:cs="Times New Roman"/>
         </w:rPr>
       </w:pPr>
+    </w:p>
+    <w:p>
+      <w:pPr>
+        <w:pStyle w:val="ac"/>
+        <w:numPr>
+          <w:ilvl w:val="0"/>
+          <w:numId w:val="1"/>
+        </w:numPr>
+        <w:jc w:val="both"/>
+        <w:rPr>
+          <w:rFonts w:ascii="Times New Roman" w:hAnsi="Times New Roman" w:cs="Times New Roman"/>
+        </w:rPr>
+      </w:pPr>
+      <w:r>
+        <w:rPr>
+          <w:rFonts w:ascii="Times New Roman" w:hAnsi="Times New Roman" w:cs="Times New Roman"/>
+        </w:rPr>
+        <w:t>Креативность и самовыражение: как и традиционные виды искусства, игры являются результатом творческого процесса и самовыражения их создателей - гейм-дизайнеров, художников, сценаристов, композиторов.</w:t>
+      </w:r>
+    </w:p>
+    <w:p>
+      <w:pPr>
+        <w:pStyle w:val="ac"/>
+        <w:ind w:left="1060"/>
+        <w:jc w:val="both"/>
+        <w:rPr>
+          <w:rFonts w:ascii="Times New Roman" w:hAnsi="Times New Roman" w:cs="Times New Roman"/>
+        </w:rPr>
+      </w:pPr>
+    </w:p>
+    <w:p>
+      <w:pPr>
+        <w:pStyle w:val="ac"/>
+        <w:numPr>
+          <w:ilvl w:val="0"/>
+          <w:numId w:val="1"/>
+        </w:numPr>
+        <w:jc w:val="both"/>
+        <w:rPr>
+          <w:rFonts w:ascii="Times New Roman" w:hAnsi="Times New Roman" w:cs="Times New Roman"/>
+        </w:rPr>
+      </w:pPr>
+      <w:r>
+        <w:rPr>
+          <w:rFonts w:ascii="Times New Roman" w:hAnsi="Times New Roman" w:cs="Times New Roman"/>
+        </w:rPr>
+        <w:t>Эмоциональное воздействие: игры способны вызывать широкий спектр эмоций у игроков, от радости и восторга до грусти и страха, что роднит их с другими видами искусства, такими как кино или литература.</w:t>
+      </w:r>
+    </w:p>
+    <w:p>
+      <w:pPr>
+        <w:pStyle w:val="ac"/>
+        <w:ind w:left="1060"/>
+        <w:jc w:val="both"/>
+        <w:rPr>
+          <w:rFonts w:ascii="Times New Roman" w:hAnsi="Times New Roman" w:cs="Times New Roman"/>
+        </w:rPr>
+      </w:pPr>
+    </w:p>
+    <w:p>
+      <w:pPr>
+        <w:pStyle w:val="ac"/>
+        <w:numPr>
+          <w:ilvl w:val="0"/>
+          <w:numId w:val="1"/>
+        </w:numPr>
+        <w:jc w:val="both"/>
+        <w:rPr>
+          <w:rFonts w:ascii="Times New Roman" w:hAnsi="Times New Roman" w:cs="Times New Roman"/>
+        </w:rPr>
+      </w:pPr>
+      <w:r>
+        <w:rPr>
+          <w:rFonts w:ascii="Times New Roman" w:hAnsi="Times New Roman" w:cs="Times New Roman"/>
+        </w:rPr>
+        <w:t>Визуальная эстетика: современные игры часто обладают впечатляющей графикой, продуманным визуальным стилем и художественной целостностью, что позволяет воспринимать их как произведения визуального искусства.</w:t>
+      </w:r>
+    </w:p>
+    <w:p>
+      <w:pPr>
+        <w:pStyle w:val="ac"/>
+        <w:ind w:left="1060"/>
+        <w:jc w:val="both"/>
+        <w:rPr>
+          <w:rFonts w:ascii="Times New Roman" w:hAnsi="Times New Roman" w:cs="Times New Roman"/>
+        </w:rPr>
+      </w:pPr>
+    </w:p>
+    <w:p>
+      <w:pPr>
+        <w:pStyle w:val="ac"/>
+        <w:numPr>
+          <w:ilvl w:val="0"/>
+          <w:numId w:val="1"/>
+        </w:numPr>
+        <w:jc w:val="both"/>
+        <w:rPr>
+          <w:rFonts w:ascii="Times New Roman" w:hAnsi="Times New Roman" w:cs="Times New Roman"/>
+        </w:rPr>
+      </w:pPr>
+      <w:r>
+        <w:rPr>
+          <w:rFonts w:ascii="Times New Roman" w:hAnsi="Times New Roman" w:cs="Times New Roman"/>
+        </w:rPr>
+        <w:t>Нарратив</w:t>
+      </w:r>
+      <w:r>
+        <w:rPr>
+          <w:rStyle w:val="ab"/>
+          <w:rFonts w:ascii="Times New Roman" w:hAnsi="Times New Roman" w:cs="Times New Roman"/>
+        </w:rPr>
+        <w:footnoteReference w:id="2"/>
+      </w:r>
+      <w:r>
+        <w:rPr>
+          <w:rFonts w:ascii="Times New Roman" w:hAnsi="Times New Roman" w:cs="Times New Roman"/>
+        </w:rPr>
+        <w:t xml:space="preserve"> </w:t>
+      </w:r>
+      <w:r>
+        <w:rPr>
+          <w:rFonts w:ascii="Times New Roman" w:hAnsi="Times New Roman" w:cs="Times New Roman"/>
+        </w:rPr>
+        <w:t xml:space="preserve">и </w:t>
+      </w:r>
+      <w:proofErr w:type="spellStart"/>
+      <w:r>
+        <w:rPr>
+          <w:rFonts w:ascii="Times New Roman" w:hAnsi="Times New Roman" w:cs="Times New Roman"/>
+        </w:rPr>
+        <w:t>сторителлинг</w:t>
+      </w:r>
+      <w:proofErr w:type="spellEnd"/>
+      <w:r>
+        <w:rPr>
+          <w:rStyle w:val="ab"/>
+          <w:rFonts w:ascii="Times New Roman" w:hAnsi="Times New Roman" w:cs="Times New Roman"/>
+        </w:rPr>
+        <w:footnoteReference w:id="3"/>
+      </w:r>
+      <w:r>
+        <w:rPr>
+          <w:rFonts w:ascii="Times New Roman" w:hAnsi="Times New Roman" w:cs="Times New Roman"/>
+        </w:rPr>
+        <w:t>: многие игры содержат сложные, хорошо проработанные истории и персонажей, что приближает их к кинематографу и литературе.</w:t>
+      </w:r>
+    </w:p>
+    <w:p>
+      <w:pPr>
+        <w:pStyle w:val="ac"/>
+        <w:ind w:left="1060"/>
+        <w:jc w:val="both"/>
+        <w:rPr>
+          <w:rFonts w:ascii="Times New Roman" w:hAnsi="Times New Roman" w:cs="Times New Roman"/>
+        </w:rPr>
+      </w:pPr>
+    </w:p>
+    <w:p>
+      <w:pPr>
+        <w:pStyle w:val="ac"/>
+        <w:numPr>
+          <w:ilvl w:val="0"/>
+          <w:numId w:val="1"/>
+        </w:numPr>
+        <w:jc w:val="both"/>
+        <w:rPr>
+          <w:rFonts w:ascii="Times New Roman" w:hAnsi="Times New Roman" w:cs="Times New Roman"/>
+        </w:rPr>
+      </w:pPr>
+      <w:r>
+        <w:rPr>
+          <w:rFonts w:ascii="Times New Roman" w:hAnsi="Times New Roman" w:cs="Times New Roman"/>
+        </w:rPr>
+        <w:t>Культурное влияние: как и другие формы искусства, игры являются отражением культуры и общества, в котором они создаются. Они могут поднимать важные социальные, политические и философские вопросы.</w:t>
+      </w:r>
+    </w:p>
+    <w:p>
+      <w:pPr>
+        <w:jc w:val="both"/>
+        <w:rPr>
+          <w:rFonts w:ascii="Times New Roman" w:hAnsi="Times New Roman" w:cs="Times New Roman"/>
+        </w:rPr>
+      </w:pPr>
+    </w:p>
+    <w:p>
+      <w:pPr>
+        <w:pStyle w:val="ac"/>
+        <w:numPr>
+          <w:ilvl w:val="0"/>
+          <w:numId w:val="1"/>
+        </w:numPr>
+        <w:jc w:val="both"/>
+        <w:rPr>
+          <w:rFonts w:ascii="Times New Roman" w:hAnsi="Times New Roman" w:cs="Times New Roman"/>
+        </w:rPr>
+      </w:pPr>
+      <w:r>
+        <w:rPr>
+          <w:rFonts w:ascii="Times New Roman" w:hAnsi="Times New Roman" w:cs="Times New Roman"/>
+        </w:rPr>
+        <w:t>Интерактивность как художественное средство: уникальной особенностью игр является интерактивность и вовлечение игрока в процесс, что открывает новые возможности для художественного выражения и влияния на аудиторию.</w:t>
+      </w:r>
+    </w:p>
+    <w:p>
+      <w:pPr>
+        <w:pStyle w:val="ac"/>
+        <w:ind w:left="1060"/>
+        <w:jc w:val="both"/>
+        <w:rPr>
+          <w:rFonts w:ascii="Times New Roman" w:hAnsi="Times New Roman" w:cs="Times New Roman"/>
+        </w:rPr>
+      </w:pPr>
+    </w:p>
+    <w:p>
+      <w:pPr>
+        <w:pStyle w:val="ac"/>
+        <w:numPr>
+          <w:ilvl w:val="0"/>
+          <w:numId w:val="1"/>
+        </w:numPr>
+        <w:jc w:val="both"/>
+        <w:rPr>
+          <w:rFonts w:ascii="Times New Roman" w:hAnsi="Times New Roman" w:cs="Times New Roman"/>
+        </w:rPr>
+      </w:pPr>
+      <w:r>
+        <w:rPr>
+          <w:rFonts w:ascii="Times New Roman" w:hAnsi="Times New Roman" w:cs="Times New Roman"/>
+        </w:rPr>
+        <w:t>Признание арт-сообществом: многие авторитетные институции, такие как музеи, галереи и академические круги, признают видеоигры как форму искусства и включают их в свои коллекции и исследования.</w:t>
+      </w:r>
+    </w:p>
+    <w:p>
+      <w:pPr>
+        <w:pStyle w:val="ac"/>
+        <w:ind w:left="1060"/>
+        <w:jc w:val="both"/>
+        <w:rPr>
+          <w:rFonts w:ascii="Times New Roman" w:hAnsi="Times New Roman" w:cs="Times New Roman"/>
+        </w:rPr>
+      </w:pPr>
+    </w:p>
+    <w:p>
+      <w:pPr>
+        <w:jc w:val="both"/>
+        <w:rPr>
+          <w:rFonts w:ascii="Times New Roman" w:hAnsi="Times New Roman" w:cs="Times New Roman"/>
+        </w:rPr>
+      </w:pPr>
       <w:r>
         <w:rPr>
           <w:rFonts w:ascii="Times New Roman" w:hAnsi="Times New Roman" w:cs="Times New Roman"/>
@@ -258,8 +527,22 @@
         <w:rPr>
           <w:rFonts w:ascii="Times New Roman" w:hAnsi="Times New Roman" w:cs="Times New Roman"/>
         </w:rPr>
-        <w:t>1. Креативность и самовыражение: как и традиционные виды искусства, игры являются результатом творческого процесса и самовыражения их создателей - гейм-дизайнеров, художников, сценаристов, композиторов.</w:t>
-      </w:r>
+        <w:t>Таким образом, видеоигры совмещают в себе элементы традиционных видов искусства, таких как визуальное искусство, музыка, литература, и уникальные интерактивные возможности, что позволяет рассматривать их как новую, самобытную форму художественного выражения.</w:t>
+      </w:r>
+      <w:r>
+        <w:rPr>
+          <w:rFonts w:ascii="Times New Roman" w:hAnsi="Times New Roman" w:cs="Times New Roman"/>
+        </w:rPr>
+        <w:t xml:space="preserve"> </w:t>
+      </w:r>
+    </w:p>
+    <w:p>
+      <w:pPr>
+        <w:jc w:val="both"/>
+        <w:rPr>
+          <w:rFonts w:ascii="Times New Roman" w:hAnsi="Times New Roman" w:cs="Times New Roman"/>
+        </w:rPr>
+      </w:pPr>
     </w:p>
     <w:p>
       <w:pPr>
@@ -278,28 +561,172 @@
         <w:rPr>
           <w:rFonts w:ascii="Times New Roman" w:hAnsi="Times New Roman" w:cs="Times New Roman"/>
         </w:rPr>
-        <w:t>2. Эмоциональное воздействие: игры способны вызывать широкий спектр эмоций у игроков, от радости и восторга до грусти и страха, что роднит их с другими видами искусства, такими как кино или литература.</w:t>
-      </w:r>
-    </w:p>
-    <w:p>
-      <w:pPr>
-        <w:jc w:val="both"/>
-        <w:rPr>
-          <w:rFonts w:ascii="Times New Roman" w:hAnsi="Times New Roman" w:cs="Times New Roman"/>
-        </w:rPr>
-      </w:pPr>
+        <w:t>Рассмотрим в качестве примера искусства кинематографа игру «</w:t>
+      </w:r>
+      <w:r>
+        <w:rPr>
+          <w:rFonts w:ascii="Times New Roman" w:hAnsi="Times New Roman" w:cs="Times New Roman"/>
+        </w:rPr>
+        <w:t xml:space="preserve">Detroit: </w:t>
+      </w:r>
+      <w:proofErr w:type="spellStart"/>
+      <w:r>
+        <w:rPr>
+          <w:rFonts w:ascii="Times New Roman" w:hAnsi="Times New Roman" w:cs="Times New Roman"/>
+        </w:rPr>
+        <w:t>Become</w:t>
+      </w:r>
+      <w:proofErr w:type="spellEnd"/>
+      <w:r>
+        <w:rPr>
+          <w:rFonts w:ascii="Times New Roman" w:hAnsi="Times New Roman" w:cs="Times New Roman"/>
+        </w:rPr>
+        <w:t xml:space="preserve"> Human</w:t>
+      </w:r>
+      <w:r>
+        <w:rPr>
+          <w:rFonts w:ascii="Times New Roman" w:hAnsi="Times New Roman" w:cs="Times New Roman"/>
+        </w:rPr>
+        <w:t>». Я бы выделила следующие факторы:</w:t>
+      </w:r>
+    </w:p>
+    <w:p>
+      <w:pPr>
+        <w:jc w:val="both"/>
+        <w:rPr>
+          <w:rFonts w:ascii="Times New Roman" w:hAnsi="Times New Roman" w:cs="Times New Roman"/>
+        </w:rPr>
+      </w:pPr>
+    </w:p>
+    <w:p>
+      <w:pPr>
+        <w:pStyle w:val="ac"/>
+        <w:numPr>
+          <w:ilvl w:val="0"/>
+          <w:numId w:val="2"/>
+        </w:numPr>
+        <w:jc w:val="both"/>
+        <w:rPr>
+          <w:rFonts w:ascii="Times New Roman" w:hAnsi="Times New Roman" w:cs="Times New Roman"/>
+        </w:rPr>
+      </w:pPr>
+      <w:r>
+        <w:rPr>
+          <w:rFonts w:ascii="Times New Roman" w:hAnsi="Times New Roman" w:cs="Times New Roman"/>
+        </w:rPr>
+        <w:t>Кинематографическая презентация: Игра имеет высококачественную графику, реалистичную анимацию и кинематографическую камеру, которая создает ощущение, будто игрок смотрит фильм.</w:t>
+      </w:r>
+    </w:p>
+    <w:p>
+      <w:pPr>
+        <w:pStyle w:val="ac"/>
+        <w:ind w:left="1060"/>
+        <w:jc w:val="both"/>
+        <w:rPr>
+          <w:rFonts w:ascii="Times New Roman" w:hAnsi="Times New Roman" w:cs="Times New Roman"/>
+        </w:rPr>
+      </w:pPr>
+    </w:p>
+    <w:p>
+      <w:pPr>
+        <w:pStyle w:val="ac"/>
+        <w:numPr>
+          <w:ilvl w:val="0"/>
+          <w:numId w:val="2"/>
+        </w:numPr>
+        <w:jc w:val="both"/>
+        <w:rPr>
+          <w:rFonts w:ascii="Times New Roman" w:hAnsi="Times New Roman" w:cs="Times New Roman"/>
+        </w:rPr>
+      </w:pPr>
+      <w:r>
+        <w:rPr>
+          <w:rFonts w:ascii="Times New Roman" w:hAnsi="Times New Roman" w:cs="Times New Roman"/>
+        </w:rPr>
+        <w:t>Глубокий сюжет: Игра исследует сложные темы, такие как искусственный интеллект, права андроидов, расизм и социальное неравенство, через несколько переплетающихся сюжетных линий.</w:t>
+      </w:r>
+    </w:p>
+    <w:p>
+      <w:pPr>
+        <w:pStyle w:val="ac"/>
+        <w:rPr>
+          <w:rFonts w:ascii="Times New Roman" w:hAnsi="Times New Roman" w:cs="Times New Roman"/>
+        </w:rPr>
+      </w:pPr>
+    </w:p>
+    <w:p>
+      <w:pPr>
+        <w:pStyle w:val="ac"/>
+        <w:ind w:left="1060"/>
+        <w:jc w:val="both"/>
+        <w:rPr>
+          <w:rFonts w:ascii="Times New Roman" w:hAnsi="Times New Roman" w:cs="Times New Roman"/>
+        </w:rPr>
+      </w:pPr>
+    </w:p>
+    <w:p>
+      <w:pPr>
+        <w:pStyle w:val="ac"/>
+        <w:numPr>
+          <w:ilvl w:val="0"/>
+          <w:numId w:val="2"/>
+        </w:numPr>
+        <w:jc w:val="both"/>
+        <w:rPr>
+          <w:rFonts w:ascii="Times New Roman" w:hAnsi="Times New Roman" w:cs="Times New Roman"/>
+        </w:rPr>
+      </w:pPr>
+      <w:r>
+        <w:rPr>
+          <w:rFonts w:ascii="Times New Roman" w:hAnsi="Times New Roman" w:cs="Times New Roman"/>
+        </w:rPr>
+        <w:t>Реалистичные персонажи: Игра предлагает множество хорошо проработанных персонажей, каждый из которых имеет свою историю, мотивацию и эмоциональный багаж.</w:t>
+      </w:r>
       <w:r>
         <w:rPr>
           <w:rFonts w:ascii="Times New Roman" w:hAnsi="Times New Roman" w:cs="Times New Roman"/>
         </w:rPr>
         <w:tab/>
       </w:r>
-      <w:r>
-        <w:rPr>
-          <w:rFonts w:ascii="Times New Roman" w:hAnsi="Times New Roman" w:cs="Times New Roman"/>
-        </w:rPr>
-        <w:t>3. Визуальная эстетика: современные игры часто обладают впечатляющей графикой, продуманным визуальным стилем и художественной целостностью, что позволяет воспринимать их как произведения визуального искусства.</w:t>
-      </w:r>
+    </w:p>
+    <w:p>
+      <w:pPr>
+        <w:pStyle w:val="ac"/>
+        <w:ind w:left="1060"/>
+        <w:jc w:val="both"/>
+        <w:rPr>
+          <w:rFonts w:ascii="Times New Roman" w:hAnsi="Times New Roman" w:cs="Times New Roman"/>
+        </w:rPr>
+      </w:pPr>
+    </w:p>
+    <w:p>
+      <w:pPr>
+        <w:pStyle w:val="ac"/>
+        <w:numPr>
+          <w:ilvl w:val="0"/>
+          <w:numId w:val="2"/>
+        </w:numPr>
+        <w:jc w:val="both"/>
+        <w:rPr>
+          <w:rFonts w:ascii="Times New Roman" w:hAnsi="Times New Roman" w:cs="Times New Roman"/>
+        </w:rPr>
+      </w:pPr>
+      <w:r>
+        <w:rPr>
+          <w:rFonts w:ascii="Times New Roman" w:hAnsi="Times New Roman" w:cs="Times New Roman"/>
+        </w:rPr>
+        <w:t>Выбор и последствия: Игра позволяет игрокам принимать решения, которые влияют на развитие сюжета и отношения между персонажами, создавая уникальный игровой опыт для каждого игрока.</w:t>
+      </w:r>
+    </w:p>
+    <w:p>
+      <w:pPr>
+        <w:pStyle w:val="ac"/>
+        <w:ind w:left="1060"/>
+        <w:jc w:val="both"/>
+        <w:rPr>
+          <w:rFonts w:ascii="Times New Roman" w:hAnsi="Times New Roman" w:cs="Times New Roman"/>
+        </w:rPr>
+      </w:pPr>
     </w:p>
     <w:p>
       <w:pPr>
@@ -318,22 +745,58 @@
         <w:rPr>
           <w:rFonts w:ascii="Times New Roman" w:hAnsi="Times New Roman" w:cs="Times New Roman"/>
         </w:rPr>
-        <w:t xml:space="preserve">4. Нарратив и </w:t>
+        <w:t>5. Эмоциональное воздействие: Игра способна вызывать сильные эмоции у игроков, такие как сочувствие, гнев, радость и печаль, благодаря убедительным диалогам, реалистичным персонажам и драматическим ситуациям.</w:t>
+      </w:r>
+    </w:p>
+    <w:p>
+      <w:pPr>
+        <w:jc w:val="both"/>
+        <w:rPr>
+          <w:rFonts w:ascii="Times New Roman" w:hAnsi="Times New Roman" w:cs="Times New Roman"/>
+        </w:rPr>
+      </w:pPr>
+    </w:p>
+    <w:p>
+      <w:pPr>
+        <w:jc w:val="both"/>
+        <w:rPr>
+          <w:rFonts w:ascii="Times New Roman" w:hAnsi="Times New Roman" w:cs="Times New Roman"/>
+        </w:rPr>
+      </w:pPr>
+      <w:r>
+        <w:rPr>
+          <w:rFonts w:ascii="Times New Roman" w:hAnsi="Times New Roman" w:cs="Times New Roman"/>
+        </w:rPr>
+        <w:tab/>
+      </w:r>
+      <w:r>
+        <w:rPr>
+          <w:rFonts w:ascii="Times New Roman" w:hAnsi="Times New Roman" w:cs="Times New Roman"/>
+        </w:rPr>
+        <w:t xml:space="preserve">Все эти факторы делают "Detroit: </w:t>
       </w:r>
       <w:proofErr w:type="spellStart"/>
       <w:r>
         <w:rPr>
           <w:rFonts w:ascii="Times New Roman" w:hAnsi="Times New Roman" w:cs="Times New Roman"/>
         </w:rPr>
-        <w:t>сторителлинг</w:t>
+        <w:t>Become</w:t>
       </w:r>
       <w:proofErr w:type="spellEnd"/>
       <w:r>
         <w:rPr>
           <w:rFonts w:ascii="Times New Roman" w:hAnsi="Times New Roman" w:cs="Times New Roman"/>
         </w:rPr>
-        <w:t>: многие игры содержат сложные, хорошо проработанные истории и персонажей, что приближает их к кинематографу и литературе.</w:t>
-      </w:r>
+        <w:t xml:space="preserve"> Human" выдающимся примером видеоигры искусства кинематографа, которая предлагает глубокий и эмоциональный игровой опыт, схожий с просмотром высококачественного фильма.</w:t>
+      </w:r>
+    </w:p>
+    <w:p>
+      <w:pPr>
+        <w:jc w:val="both"/>
+        <w:rPr>
+          <w:rFonts w:ascii="Times New Roman" w:hAnsi="Times New Roman" w:cs="Times New Roman"/>
+        </w:rPr>
+      </w:pPr>
     </w:p>
     <w:p>
       <w:pPr>
@@ -347,86 +810,13 @@
           <w:rFonts w:ascii="Times New Roman" w:hAnsi="Times New Roman" w:cs="Times New Roman"/>
         </w:rPr>
         <w:tab/>
-      </w:r>
-      <w:r>
-        <w:rPr>
-          <w:rFonts w:ascii="Times New Roman" w:hAnsi="Times New Roman" w:cs="Times New Roman"/>
-        </w:rPr>
-        <w:t>5. Культурное влияние: как и другие формы искусства, игры являются отражением культуры и общества, в котором они создаются. Они могут поднимать важные социальные, политические и философские вопросы.</w:t>
-      </w:r>
-    </w:p>
-    <w:p>
-      <w:pPr>
-        <w:jc w:val="both"/>
-        <w:rPr>
-          <w:rFonts w:ascii="Times New Roman" w:hAnsi="Times New Roman" w:cs="Times New Roman"/>
-        </w:rPr>
-      </w:pPr>
-      <w:r>
-        <w:rPr>
-          <w:rFonts w:ascii="Times New Roman" w:hAnsi="Times New Roman" w:cs="Times New Roman"/>
-        </w:rPr>
-        <w:tab/>
-      </w:r>
-      <w:r>
-        <w:rPr>
-          <w:rFonts w:ascii="Times New Roman" w:hAnsi="Times New Roman" w:cs="Times New Roman"/>
-        </w:rPr>
-        <w:t>6. Интерактивность как художественное средство: уникальной особенностью игр является интерактивность и вовлечение игрока в процесс, что открывает новые возможности для художественного выражения и влияния на аудиторию.</w:t>
-      </w:r>
-    </w:p>
-    <w:p>
-      <w:pPr>
-        <w:jc w:val="both"/>
-        <w:rPr>
-          <w:rFonts w:ascii="Times New Roman" w:hAnsi="Times New Roman" w:cs="Times New Roman"/>
-        </w:rPr>
-      </w:pPr>
-      <w:r>
-        <w:rPr>
-          <w:rFonts w:ascii="Times New Roman" w:hAnsi="Times New Roman" w:cs="Times New Roman"/>
-        </w:rPr>
-        <w:tab/>
-      </w:r>
-      <w:r>
-        <w:rPr>
-          <w:rFonts w:ascii="Times New Roman" w:hAnsi="Times New Roman" w:cs="Times New Roman"/>
-        </w:rPr>
-        <w:t>7. Признание арт-сообществом: многие авторитетные институции, такие как музеи, галереи и академические круги, признают видеоигры как форму искусства и включают их в свои коллекции и исследования.</w:t>
-      </w:r>
-    </w:p>
-    <w:p>
-      <w:pPr>
-        <w:jc w:val="both"/>
-        <w:rPr>
-          <w:rFonts w:ascii="Times New Roman" w:hAnsi="Times New Roman" w:cs="Times New Roman"/>
-        </w:rPr>
-      </w:pPr>
-    </w:p>
-    <w:p>
-      <w:pPr>
-        <w:jc w:val="both"/>
-        <w:rPr>
-          <w:rFonts w:ascii="Times New Roman" w:hAnsi="Times New Roman" w:cs="Times New Roman"/>
-        </w:rPr>
-      </w:pPr>
-      <w:r>
-        <w:rPr>
-          <w:rFonts w:ascii="Times New Roman" w:hAnsi="Times New Roman" w:cs="Times New Roman"/>
-        </w:rPr>
-        <w:tab/>
-      </w:r>
-      <w:r>
-        <w:rPr>
-          <w:rFonts w:ascii="Times New Roman" w:hAnsi="Times New Roman" w:cs="Times New Roman"/>
-        </w:rPr>
-        <w:t>Таким образом, видеоигры совмещают в себе элементы традиционных видов искусства, таких как визуальное искусство, музыка, литература, и уникальные интерактивные возможности, что позволяет рассматривать их как новую, самобытную форму художественного выражения.</w:t>
-      </w:r>
-      <w:r>
-        <w:rPr>
-          <w:rFonts w:ascii="Times New Roman" w:hAnsi="Times New Roman" w:cs="Times New Roman"/>
-        </w:rPr>
-        <w:t xml:space="preserve"> </w:t>
+        <w:t>Опыт – вот за чем приходит</w:t>
+      </w:r>
+      <w:r>
+        <w:rPr>
+          <w:rFonts w:ascii="Times New Roman" w:hAnsi="Times New Roman" w:cs="Times New Roman"/>
+        </w:rPr>
+        <w:t xml:space="preserve"> игрок. Уникальный игровой опыт, который одни готовы получать в качестве хобби, развлечения в свободный пятничный вечер, а другие готовы выделить несколько часов в выходные дни для того, чтобы с головой окунуться в другой мир.  </w:t>
       </w:r>
     </w:p>
     <w:sectPr>
@@ -504,7 +894,280 @@
       </w:r>
     </w:p>
   </w:footnote>
+  <w:footnote w:id="2">
+    <w:p>
+      <w:pPr>
+        <w:pStyle w:val="a9"/>
+      </w:pPr>
+      <w:r>
+        <w:rPr>
+          <w:rStyle w:val="ab"/>
+        </w:rPr>
+        <w:footnoteRef/>
+      </w:r>
+      <w:r>
+        <w:t xml:space="preserve"> </w:t>
+      </w:r>
+      <w:proofErr w:type="spellStart"/>
+      <w:r>
+        <w:rPr>
+          <w:rFonts w:ascii="Times New Roman" w:hAnsi="Times New Roman" w:cs="Times New Roman"/>
+        </w:rPr>
+        <w:t>Наррати́в</w:t>
+      </w:r>
+      <w:proofErr w:type="spellEnd"/>
+      <w:r>
+        <w:rPr>
+          <w:rFonts w:ascii="Times New Roman" w:hAnsi="Times New Roman" w:cs="Times New Roman"/>
+        </w:rPr>
+        <w:t xml:space="preserve"> — самостоятельно созданное повествование о некотором множестве взаимосвязанных событий, представленное читателю или слушателю в виде последовательности слов или образов.</w:t>
+      </w:r>
+    </w:p>
+  </w:footnote>
+  <w:footnote w:id="3">
+    <w:p>
+      <w:pPr>
+        <w:pStyle w:val="a9"/>
+      </w:pPr>
+      <w:r>
+        <w:rPr>
+          <w:rStyle w:val="ab"/>
+          <w:rFonts w:ascii="Times New Roman" w:hAnsi="Times New Roman" w:cs="Times New Roman"/>
+        </w:rPr>
+        <w:footnoteRef/>
+      </w:r>
+      <w:r>
+        <w:rPr>
+          <w:rFonts w:ascii="Times New Roman" w:hAnsi="Times New Roman" w:cs="Times New Roman"/>
+        </w:rPr>
+        <w:t xml:space="preserve"> </w:t>
+      </w:r>
+      <w:proofErr w:type="spellStart"/>
+      <w:r>
+        <w:rPr>
+          <w:rFonts w:ascii="Times New Roman" w:hAnsi="Times New Roman" w:cs="Times New Roman"/>
+        </w:rPr>
+        <w:t>Сторителлинг</w:t>
+      </w:r>
+      <w:proofErr w:type="spellEnd"/>
+      <w:r>
+        <w:rPr>
+          <w:rFonts w:ascii="Times New Roman" w:hAnsi="Times New Roman" w:cs="Times New Roman"/>
+        </w:rPr>
+        <w:t xml:space="preserve"> </w:t>
+      </w:r>
+      <w:proofErr w:type="gramStart"/>
+      <w:r>
+        <w:rPr>
+          <w:rFonts w:ascii="Times New Roman" w:hAnsi="Times New Roman" w:cs="Times New Roman"/>
+        </w:rPr>
+        <w:t xml:space="preserve">- </w:t>
+      </w:r>
+      <w:r>
+        <w:rPr>
+          <w:rFonts w:ascii="Times New Roman" w:hAnsi="Times New Roman" w:cs="Times New Roman"/>
+        </w:rPr>
+        <w:t>это</w:t>
+      </w:r>
+      <w:proofErr w:type="gramEnd"/>
+      <w:r>
+        <w:rPr>
+          <w:rFonts w:ascii="Times New Roman" w:hAnsi="Times New Roman" w:cs="Times New Roman"/>
+        </w:rPr>
+        <w:t xml:space="preserve"> искусство создания и передачи увлекательных, интерактивных и эмоционально вовлекающих историй в рамках видеоигр, которые формируют целостный игровой опыт, позволяя игрокам погрузиться в вымышленный мир, взаимодействовать с персонажами и влиять на развитие сюжета своими действиями.</w:t>
+      </w:r>
+    </w:p>
+  </w:footnote>
 </w:footnotes>
+</file>
+
+<file path=word/numbering.xml><?xml version="1.0" encoding="utf-8"?>
+<w:numbering xmlns:wpc="http://schemas.microsoft.com/office/word/2010/wordprocessingCanvas" xmlns:cx="http://schemas.microsoft.com/office/drawing/2014/chartex" xmlns:cx1="http://schemas.microsoft.com/office/drawing/2015/9/8/chartex" xmlns:cx2="http://schemas.microsoft.com/office/drawing/2015/10/21/chartex" xmlns:cx3="http://schemas.microsoft.com/office/drawing/2016/5/9/chartex" xmlns:cx4="http://schemas.microsoft.com/office/drawing/2016/5/10/chartex" xmlns:cx5="http://schemas.microsoft.com/office/drawing/2016/5/11/chartex" xmlns:cx6="http://schemas.microsoft.com/office/drawing/2016/5/12/chartex" xmlns:cx7="http://schemas.microsoft.com/office/drawing/2016/5/13/chartex" xmlns:cx8="http://schemas.microsoft.com/office/drawing/2016/5/14/chartex" xmlns:mc="http://schemas.openxmlformats.org/markup-compatibility/2006" xmlns:aink="http://schemas.microsoft.com/office/drawing/2016/ink" xmlns:am3d="http://schemas.microsoft.com/office/drawing/2017/model3d" xmlns:o="urn:schemas-microsoft-com:office:office" xmlns:oel="http://schemas.microsoft.com/office/2019/extlst" xmlns:r="http://schemas.openxmlformats.org/officeDocument/2006/relationships" xmlns:m="http://schemas.openxmlformats.org/officeDocument/2006/math" xmlns:v="urn:schemas-microsoft-com:vml" xmlns:wp14="http://schemas.microsoft.com/office/word/2010/wordprocessingDrawing" xmlns:wp="http://schemas.openxmlformats.org/drawingml/2006/wordprocessingDrawing" xmlns:w10="urn:schemas-microsoft-com:office:word" xmlns:w="http://schemas.openxmlformats.org/wordprocessingml/2006/main" xmlns:w14="http://schemas.microsoft.com/office/word/2010/wordml" xmlns:w15="http://schemas.microsoft.com/office/word/2012/wordml" xmlns:w16cex="http://schemas.microsoft.com/office/word/2018/wordml/cex" xmlns:w16cid="http://schemas.microsoft.com/office/word/2016/wordml/cid" xmlns:w16="http://schemas.microsoft.com/office/word/2018/wordml" xmlns:w16sdtdh="http://schemas.microsoft.com/office/word/2020/wordml/sdtdatahash" xmlns:w16se="http://schemas.microsoft.com/office/word/2015/wordml/symex" xmlns:wpg="http://schemas.microsoft.com/office/word/2010/wordprocessingGroup" xmlns:wpi="http://schemas.microsoft.com/office/word/2010/wordprocessingInk" xmlns:wne="http://schemas.microsoft.com/office/word/2006/wordml" xmlns:wps="http://schemas.microsoft.com/office/word/2010/wordprocessingShape" mc:Ignorable="w14 w15 w16se w16cid w16 w16cex w16sdtdh wp14">
+  <w:abstractNum w:abstractNumId="0" w15:restartNumberingAfterBreak="0">
+    <w:nsid w:val="3D437C43"/>
+    <w:multiLevelType w:val="hybridMultilevel"/>
+    <w:tmpl w:val="3592A17A"/>
+    <w:lvl w:ilvl="0" w:tplc="47642DFA">
+      <w:start w:val="1"/>
+      <w:numFmt w:val="decimal"/>
+      <w:lvlText w:val="%1."/>
+      <w:lvlJc w:val="left"/>
+      <w:pPr>
+        <w:ind w:left="1060" w:hanging="360"/>
+      </w:pPr>
+      <w:rPr>
+        <w:rFonts w:hint="default"/>
+      </w:rPr>
+    </w:lvl>
+    <w:lvl w:ilvl="1" w:tplc="04190019" w:tentative="1">
+      <w:start w:val="1"/>
+      <w:numFmt w:val="lowerLetter"/>
+      <w:lvlText w:val="%2."/>
+      <w:lvlJc w:val="left"/>
+      <w:pPr>
+        <w:ind w:left="1780" w:hanging="360"/>
+      </w:pPr>
+    </w:lvl>
+    <w:lvl w:ilvl="2" w:tplc="0419001B" w:tentative="1">
+      <w:start w:val="1"/>
+      <w:numFmt w:val="lowerRoman"/>
+      <w:lvlText w:val="%3."/>
+      <w:lvlJc w:val="right"/>
+      <w:pPr>
+        <w:ind w:left="2500" w:hanging="180"/>
+      </w:pPr>
+    </w:lvl>
+    <w:lvl w:ilvl="3" w:tplc="0419000F" w:tentative="1">
+      <w:start w:val="1"/>
+      <w:numFmt w:val="decimal"/>
+      <w:lvlText w:val="%4."/>
+      <w:lvlJc w:val="left"/>
+      <w:pPr>
+        <w:ind w:left="3220" w:hanging="360"/>
+      </w:pPr>
+    </w:lvl>
+    <w:lvl w:ilvl="4" w:tplc="04190019" w:tentative="1">
+      <w:start w:val="1"/>
+      <w:numFmt w:val="lowerLetter"/>
+      <w:lvlText w:val="%5."/>
+      <w:lvlJc w:val="left"/>
+      <w:pPr>
+        <w:ind w:left="3940" w:hanging="360"/>
+      </w:pPr>
+    </w:lvl>
+    <w:lvl w:ilvl="5" w:tplc="0419001B" w:tentative="1">
+      <w:start w:val="1"/>
+      <w:numFmt w:val="lowerRoman"/>
+      <w:lvlText w:val="%6."/>
+      <w:lvlJc w:val="right"/>
+      <w:pPr>
+        <w:ind w:left="4660" w:hanging="180"/>
+      </w:pPr>
+    </w:lvl>
+    <w:lvl w:ilvl="6" w:tplc="0419000F" w:tentative="1">
+      <w:start w:val="1"/>
+      <w:numFmt w:val="decimal"/>
+      <w:lvlText w:val="%7."/>
+      <w:lvlJc w:val="left"/>
+      <w:pPr>
+        <w:ind w:left="5380" w:hanging="360"/>
+      </w:pPr>
+    </w:lvl>
+    <w:lvl w:ilvl="7" w:tplc="04190019" w:tentative="1">
+      <w:start w:val="1"/>
+      <w:numFmt w:val="lowerLetter"/>
+      <w:lvlText w:val="%8."/>
+      <w:lvlJc w:val="left"/>
+      <w:pPr>
+        <w:ind w:left="6100" w:hanging="360"/>
+      </w:pPr>
+    </w:lvl>
+    <w:lvl w:ilvl="8" w:tplc="0419001B" w:tentative="1">
+      <w:start w:val="1"/>
+      <w:numFmt w:val="lowerRoman"/>
+      <w:lvlText w:val="%9."/>
+      <w:lvlJc w:val="right"/>
+      <w:pPr>
+        <w:ind w:left="6820" w:hanging="180"/>
+      </w:pPr>
+    </w:lvl>
+  </w:abstractNum>
+  <w:abstractNum w:abstractNumId="1" w15:restartNumberingAfterBreak="0">
+    <w:nsid w:val="689D103E"/>
+    <w:multiLevelType w:val="hybridMultilevel"/>
+    <w:tmpl w:val="B2DC10EC"/>
+    <w:lvl w:ilvl="0" w:tplc="35D22ED2">
+      <w:start w:val="1"/>
+      <w:numFmt w:val="decimal"/>
+      <w:lvlText w:val="%1."/>
+      <w:lvlJc w:val="left"/>
+      <w:pPr>
+        <w:ind w:left="1060" w:hanging="360"/>
+      </w:pPr>
+      <w:rPr>
+        <w:rFonts w:hint="default"/>
+      </w:rPr>
+    </w:lvl>
+    <w:lvl w:ilvl="1" w:tplc="04190019" w:tentative="1">
+      <w:start w:val="1"/>
+      <w:numFmt w:val="lowerLetter"/>
+      <w:lvlText w:val="%2."/>
+      <w:lvlJc w:val="left"/>
+      <w:pPr>
+        <w:ind w:left="1780" w:hanging="360"/>
+      </w:pPr>
+    </w:lvl>
+    <w:lvl w:ilvl="2" w:tplc="0419001B" w:tentative="1">
+      <w:start w:val="1"/>
+      <w:numFmt w:val="lowerRoman"/>
+      <w:lvlText w:val="%3."/>
+      <w:lvlJc w:val="right"/>
+      <w:pPr>
+        <w:ind w:left="2500" w:hanging="180"/>
+      </w:pPr>
+    </w:lvl>
+    <w:lvl w:ilvl="3" w:tplc="0419000F" w:tentative="1">
+      <w:start w:val="1"/>
+      <w:numFmt w:val="decimal"/>
+      <w:lvlText w:val="%4."/>
+      <w:lvlJc w:val="left"/>
+      <w:pPr>
+        <w:ind w:left="3220" w:hanging="360"/>
+      </w:pPr>
+    </w:lvl>
+    <w:lvl w:ilvl="4" w:tplc="04190019" w:tentative="1">
+      <w:start w:val="1"/>
+      <w:numFmt w:val="lowerLetter"/>
+      <w:lvlText w:val="%5."/>
+      <w:lvlJc w:val="left"/>
+      <w:pPr>
+        <w:ind w:left="3940" w:hanging="360"/>
+      </w:pPr>
+    </w:lvl>
+    <w:lvl w:ilvl="5" w:tplc="0419001B" w:tentative="1">
+      <w:start w:val="1"/>
+      <w:numFmt w:val="lowerRoman"/>
+      <w:lvlText w:val="%6."/>
+      <w:lvlJc w:val="right"/>
+      <w:pPr>
+        <w:ind w:left="4660" w:hanging="180"/>
+      </w:pPr>
+    </w:lvl>
+    <w:lvl w:ilvl="6" w:tplc="0419000F" w:tentative="1">
+      <w:start w:val="1"/>
+      <w:numFmt w:val="decimal"/>
+      <w:lvlText w:val="%7."/>
+      <w:lvlJc w:val="left"/>
+      <w:pPr>
+        <w:ind w:left="5380" w:hanging="360"/>
+      </w:pPr>
+    </w:lvl>
+    <w:lvl w:ilvl="7" w:tplc="04190019" w:tentative="1">
+      <w:start w:val="1"/>
+      <w:numFmt w:val="lowerLetter"/>
+      <w:lvlText w:val="%8."/>
+      <w:lvlJc w:val="left"/>
+      <w:pPr>
+        <w:ind w:left="6100" w:hanging="360"/>
+      </w:pPr>
+    </w:lvl>
+    <w:lvl w:ilvl="8" w:tplc="0419001B" w:tentative="1">
+      <w:start w:val="1"/>
+      <w:numFmt w:val="lowerRoman"/>
+      <w:lvlText w:val="%9."/>
+      <w:lvlJc w:val="right"/>
+      <w:pPr>
+        <w:ind w:left="6820" w:hanging="180"/>
+      </w:pPr>
+    </w:lvl>
+  </w:abstractNum>
+  <w:num w:numId="1" w16cid:durableId="158347527">
+    <w:abstractNumId w:val="1"/>
+  </w:num>
+  <w:num w:numId="2" w16cid:durableId="1457218764">
+    <w:abstractNumId w:val="0"/>
+  </w:num>
+</w:numbering>
 </file>
 
 <file path=word/styles.xml><?xml version="1.0" encoding="utf-8"?>
@@ -1048,6 +1711,17 @@
       <w:vertAlign w:val="superscript"/>
     </w:rPr>
   </w:style>
+  <w:style w:type="paragraph" w:styleId="ac">
+    <w:name w:val="List Paragraph"/>
+    <w:basedOn w:val="a"/>
+    <w:uiPriority w:val="34"/>
+    <w:qFormat/>
+    <w:rsid w:val="00756ADF"/>
+    <w:pPr>
+      <w:ind w:left="720"/>
+      <w:contextualSpacing/>
+    </w:pPr>
+  </w:style>
 </w:styles>
 </file>
 
@@ -1351,7 +2025,7 @@
 </file>
 
 <file path=customXml/itemProps1.xml><?xml version="1.0" encoding="utf-8"?>
-<ds:datastoreItem xmlns:ds="http://schemas.openxmlformats.org/officeDocument/2006/customXml" ds:itemID="{2F8696B5-656B-4948-A67F-53DBD219AB92}">
+<ds:datastoreItem xmlns:ds="http://schemas.openxmlformats.org/officeDocument/2006/customXml" ds:itemID="{63D1EAE6-6279-B545-A15F-2C668897453A}">
   <ds:schemaRefs>
     <ds:schemaRef ds:uri="http://schemas.openxmlformats.org/officeDocument/2006/bibliography"/>
   </ds:schemaRefs>

</xml_diff>

<commit_message>
Update in chapter development stages
</commit_message>
<xml_diff>
--- a/SRW.docx
+++ b/SRW.docx
@@ -4,11 +4,506 @@
   <w:body>
     <w:p>
       <w:pPr>
+        <w:pStyle w:val="12"/>
+      </w:pPr>
+      <w:r>
+        <w:t>Оглавление</w:t>
+      </w:r>
+    </w:p>
+    <w:p>
+      <w:pPr>
+        <w:pStyle w:val="12"/>
+        <w:rPr>
+          <w:rFonts w:eastAsiaTheme="minorEastAsia" w:cstheme="minorBidi"/>
+          <w:b w:val="0"/>
+          <w:bCs w:val="0"/>
+          <w:caps w:val="0"/>
+          <w:noProof/>
+          <w:sz w:val="24"/>
+          <w:szCs w:val="24"/>
+          <w:lang w:eastAsia="ru-RU"/>
+        </w:rPr>
+      </w:pPr>
+      <w:r>
+        <w:fldChar w:fldCharType="begin"/>
+      </w:r>
+      <w:r>
+        <w:instrText xml:space="preserve"> TOC \o "1-3" \h \z \u </w:instrText>
+      </w:r>
+      <w:r>
+        <w:fldChar w:fldCharType="separate"/>
+      </w:r>
+      <w:hyperlink w:anchor="_Toc169978148" w:history="1">
+        <w:r>
+          <w:rPr>
+            <w:rStyle w:val="ad"/>
+            <w:noProof/>
+          </w:rPr>
+          <w:t>Игровой опыт в современных играх</w:t>
+        </w:r>
+        <w:r>
+          <w:rPr>
+            <w:noProof/>
+            <w:webHidden/>
+          </w:rPr>
+          <w:tab/>
+        </w:r>
+        <w:r>
+          <w:rPr>
+            <w:noProof/>
+            <w:webHidden/>
+          </w:rPr>
+          <w:fldChar w:fldCharType="begin"/>
+        </w:r>
+        <w:r>
+          <w:rPr>
+            <w:noProof/>
+            <w:webHidden/>
+          </w:rPr>
+          <w:instrText xml:space="preserve"> PAGEREF _Toc169978148 \h </w:instrText>
+        </w:r>
+        <w:r>
+          <w:rPr>
+            <w:noProof/>
+            <w:webHidden/>
+          </w:rPr>
+        </w:r>
+        <w:r>
+          <w:rPr>
+            <w:noProof/>
+            <w:webHidden/>
+          </w:rPr>
+          <w:fldChar w:fldCharType="separate"/>
+        </w:r>
+        <w:r>
+          <w:rPr>
+            <w:noProof/>
+            <w:webHidden/>
+          </w:rPr>
+          <w:t>2</w:t>
+        </w:r>
+        <w:r>
+          <w:rPr>
+            <w:noProof/>
+            <w:webHidden/>
+          </w:rPr>
+          <w:fldChar w:fldCharType="end"/>
+        </w:r>
+      </w:hyperlink>
+    </w:p>
+    <w:p>
+      <w:pPr>
+        <w:pStyle w:val="12"/>
+        <w:rPr>
+          <w:rFonts w:eastAsiaTheme="minorEastAsia" w:cstheme="minorBidi"/>
+          <w:b w:val="0"/>
+          <w:bCs w:val="0"/>
+          <w:caps w:val="0"/>
+          <w:noProof/>
+          <w:sz w:val="24"/>
+          <w:szCs w:val="24"/>
+          <w:lang w:eastAsia="ru-RU"/>
+        </w:rPr>
+      </w:pPr>
+      <w:hyperlink w:anchor="_Toc169978149" w:history="1">
+        <w:r>
+          <w:rPr>
+            <w:rStyle w:val="ad"/>
+            <w:noProof/>
+          </w:rPr>
+          <w:t>Этапы разработки игрового продукта</w:t>
+        </w:r>
+        <w:r>
+          <w:rPr>
+            <w:noProof/>
+            <w:webHidden/>
+          </w:rPr>
+          <w:tab/>
+        </w:r>
+        <w:r>
+          <w:rPr>
+            <w:noProof/>
+            <w:webHidden/>
+          </w:rPr>
+          <w:fldChar w:fldCharType="begin"/>
+        </w:r>
+        <w:r>
+          <w:rPr>
+            <w:noProof/>
+            <w:webHidden/>
+          </w:rPr>
+          <w:instrText xml:space="preserve"> PAGEREF _Toc169978149 \h </w:instrText>
+        </w:r>
+        <w:r>
+          <w:rPr>
+            <w:noProof/>
+            <w:webHidden/>
+          </w:rPr>
+        </w:r>
+        <w:r>
+          <w:rPr>
+            <w:noProof/>
+            <w:webHidden/>
+          </w:rPr>
+          <w:fldChar w:fldCharType="separate"/>
+        </w:r>
+        <w:r>
+          <w:rPr>
+            <w:noProof/>
+            <w:webHidden/>
+          </w:rPr>
+          <w:t>5</w:t>
+        </w:r>
+        <w:r>
+          <w:rPr>
+            <w:noProof/>
+            <w:webHidden/>
+          </w:rPr>
+          <w:fldChar w:fldCharType="end"/>
+        </w:r>
+      </w:hyperlink>
+    </w:p>
+    <w:p>
+      <w:pPr>
+        <w:pStyle w:val="21"/>
+        <w:tabs>
+          <w:tab w:val="right" w:leader="dot" w:pos="8635"/>
+        </w:tabs>
+        <w:rPr>
+          <w:rFonts w:eastAsiaTheme="minorEastAsia" w:cstheme="minorBidi"/>
+          <w:smallCaps w:val="0"/>
+          <w:noProof/>
+          <w:sz w:val="24"/>
+          <w:szCs w:val="24"/>
+          <w:lang w:eastAsia="ru-RU"/>
+        </w:rPr>
+      </w:pPr>
+      <w:hyperlink w:anchor="_Toc169978150" w:history="1">
+        <w:r>
+          <w:rPr>
+            <w:rStyle w:val="ad"/>
+            <w:noProof/>
+          </w:rPr>
+          <w:t>Препродакшен</w:t>
+        </w:r>
+        <w:r>
+          <w:rPr>
+            <w:noProof/>
+            <w:webHidden/>
+          </w:rPr>
+          <w:tab/>
+        </w:r>
+        <w:r>
+          <w:rPr>
+            <w:noProof/>
+            <w:webHidden/>
+          </w:rPr>
+          <w:fldChar w:fldCharType="begin"/>
+        </w:r>
+        <w:r>
+          <w:rPr>
+            <w:noProof/>
+            <w:webHidden/>
+          </w:rPr>
+          <w:instrText xml:space="preserve"> PAGEREF _Toc169978150 \h </w:instrText>
+        </w:r>
+        <w:r>
+          <w:rPr>
+            <w:noProof/>
+            <w:webHidden/>
+          </w:rPr>
+        </w:r>
+        <w:r>
+          <w:rPr>
+            <w:noProof/>
+            <w:webHidden/>
+          </w:rPr>
+          <w:fldChar w:fldCharType="separate"/>
+        </w:r>
+        <w:r>
+          <w:rPr>
+            <w:noProof/>
+            <w:webHidden/>
+          </w:rPr>
+          <w:t>5</w:t>
+        </w:r>
+        <w:r>
+          <w:rPr>
+            <w:noProof/>
+            <w:webHidden/>
+          </w:rPr>
+          <w:fldChar w:fldCharType="end"/>
+        </w:r>
+      </w:hyperlink>
+    </w:p>
+    <w:p>
+      <w:pPr>
+        <w:pStyle w:val="31"/>
+        <w:tabs>
+          <w:tab w:val="right" w:leader="dot" w:pos="8635"/>
+        </w:tabs>
+        <w:rPr>
+          <w:rFonts w:eastAsiaTheme="minorEastAsia" w:cstheme="minorBidi"/>
+          <w:i w:val="0"/>
+          <w:iCs w:val="0"/>
+          <w:noProof/>
+          <w:sz w:val="24"/>
+          <w:szCs w:val="24"/>
+          <w:lang w:eastAsia="ru-RU"/>
+        </w:rPr>
+      </w:pPr>
+      <w:hyperlink w:anchor="_Toc169978151" w:history="1">
+        <w:r>
+          <w:rPr>
+            <w:rStyle w:val="ad"/>
+            <w:noProof/>
+          </w:rPr>
+          <w:t>Выбор идеи</w:t>
+        </w:r>
+        <w:r>
+          <w:rPr>
+            <w:noProof/>
+            <w:webHidden/>
+          </w:rPr>
+          <w:tab/>
+        </w:r>
+        <w:r>
+          <w:rPr>
+            <w:noProof/>
+            <w:webHidden/>
+          </w:rPr>
+          <w:fldChar w:fldCharType="begin"/>
+        </w:r>
+        <w:r>
+          <w:rPr>
+            <w:noProof/>
+            <w:webHidden/>
+          </w:rPr>
+          <w:instrText xml:space="preserve"> PAGEREF _Toc169978151 \h </w:instrText>
+        </w:r>
+        <w:r>
+          <w:rPr>
+            <w:noProof/>
+            <w:webHidden/>
+          </w:rPr>
+        </w:r>
+        <w:r>
+          <w:rPr>
+            <w:noProof/>
+            <w:webHidden/>
+          </w:rPr>
+          <w:fldChar w:fldCharType="separate"/>
+        </w:r>
+        <w:r>
+          <w:rPr>
+            <w:noProof/>
+            <w:webHidden/>
+          </w:rPr>
+          <w:t>5</w:t>
+        </w:r>
+        <w:r>
+          <w:rPr>
+            <w:noProof/>
+            <w:webHidden/>
+          </w:rPr>
+          <w:fldChar w:fldCharType="end"/>
+        </w:r>
+      </w:hyperlink>
+    </w:p>
+    <w:p>
+      <w:pPr>
+        <w:pStyle w:val="12"/>
+        <w:rPr>
+          <w:rFonts w:eastAsiaTheme="minorEastAsia" w:cstheme="minorBidi"/>
+          <w:b w:val="0"/>
+          <w:bCs w:val="0"/>
+          <w:caps w:val="0"/>
+          <w:noProof/>
+          <w:sz w:val="24"/>
+          <w:szCs w:val="24"/>
+          <w:lang w:eastAsia="ru-RU"/>
+        </w:rPr>
+      </w:pPr>
+      <w:hyperlink w:anchor="_Toc169978152" w:history="1">
+        <w:r>
+          <w:rPr>
+            <w:rStyle w:val="ad"/>
+            <w:noProof/>
+          </w:rPr>
+          <w:t>Движок</w:t>
+        </w:r>
+        <w:r>
+          <w:rPr>
+            <w:noProof/>
+            <w:webHidden/>
+          </w:rPr>
+          <w:tab/>
+        </w:r>
+        <w:r>
+          <w:rPr>
+            <w:noProof/>
+            <w:webHidden/>
+          </w:rPr>
+          <w:fldChar w:fldCharType="begin"/>
+        </w:r>
+        <w:r>
+          <w:rPr>
+            <w:noProof/>
+            <w:webHidden/>
+          </w:rPr>
+          <w:instrText xml:space="preserve"> PAGEREF _Toc169978152 \h </w:instrText>
+        </w:r>
+        <w:r>
+          <w:rPr>
+            <w:noProof/>
+            <w:webHidden/>
+          </w:rPr>
+        </w:r>
+        <w:r>
+          <w:rPr>
+            <w:noProof/>
+            <w:webHidden/>
+          </w:rPr>
+          <w:fldChar w:fldCharType="separate"/>
+        </w:r>
+        <w:r>
+          <w:rPr>
+            <w:noProof/>
+            <w:webHidden/>
+          </w:rPr>
+          <w:t>7</w:t>
+        </w:r>
+        <w:r>
+          <w:rPr>
+            <w:noProof/>
+            <w:webHidden/>
+          </w:rPr>
+          <w:fldChar w:fldCharType="end"/>
+        </w:r>
+      </w:hyperlink>
+    </w:p>
+    <w:p>
+      <w:pPr>
+        <w:pStyle w:val="12"/>
+        <w:rPr>
+          <w:rFonts w:eastAsiaTheme="minorEastAsia" w:cstheme="minorBidi"/>
+          <w:b w:val="0"/>
+          <w:bCs w:val="0"/>
+          <w:caps w:val="0"/>
+          <w:noProof/>
+          <w:sz w:val="24"/>
+          <w:szCs w:val="24"/>
+          <w:lang w:eastAsia="ru-RU"/>
+        </w:rPr>
+      </w:pPr>
+      <w:hyperlink w:anchor="_Toc169978153" w:history="1">
+        <w:r>
+          <w:rPr>
+            <w:rStyle w:val="ad"/>
+            <w:noProof/>
+          </w:rPr>
+          <w:t>Список литературы</w:t>
+        </w:r>
+        <w:r>
+          <w:rPr>
+            <w:noProof/>
+            <w:webHidden/>
+          </w:rPr>
+          <w:tab/>
+        </w:r>
+        <w:r>
+          <w:rPr>
+            <w:noProof/>
+            <w:webHidden/>
+          </w:rPr>
+          <w:fldChar w:fldCharType="begin"/>
+        </w:r>
+        <w:r>
+          <w:rPr>
+            <w:noProof/>
+            <w:webHidden/>
+          </w:rPr>
+          <w:instrText xml:space="preserve"> PAGEREF _Toc169978153 \h </w:instrText>
+        </w:r>
+        <w:r>
+          <w:rPr>
+            <w:noProof/>
+            <w:webHidden/>
+          </w:rPr>
+        </w:r>
+        <w:r>
+          <w:rPr>
+            <w:noProof/>
+            <w:webHidden/>
+          </w:rPr>
+          <w:fldChar w:fldCharType="separate"/>
+        </w:r>
+        <w:r>
+          <w:rPr>
+            <w:noProof/>
+            <w:webHidden/>
+          </w:rPr>
+          <w:t>8</w:t>
+        </w:r>
+        <w:r>
+          <w:rPr>
+            <w:noProof/>
+            <w:webHidden/>
+          </w:rPr>
+          <w:fldChar w:fldCharType="end"/>
+        </w:r>
+      </w:hyperlink>
+    </w:p>
+    <w:p>
+      <w:pPr>
         <w:pStyle w:val="11"/>
-      </w:pPr>
-      <w:r>
+        <w:rPr>
+          <w:rFonts w:eastAsiaTheme="minorHAnsi"/>
+        </w:rPr>
+      </w:pPr>
+      <w:r>
+        <w:rPr>
+          <w:rFonts w:eastAsiaTheme="minorHAnsi"/>
+        </w:rPr>
+        <w:fldChar w:fldCharType="end"/>
+      </w:r>
+    </w:p>
+    <w:p>
+      <w:pPr>
+        <w:jc w:val="left"/>
+        <w:rPr>
+          <w:rFonts w:asciiTheme="minorHAnsi" w:hAnsiTheme="minorHAnsi" w:cstheme="minorHAnsi"/>
+          <w:b/>
+          <w:bCs/>
+          <w:caps/>
+          <w:sz w:val="20"/>
+          <w:szCs w:val="20"/>
+        </w:rPr>
+      </w:pPr>
+    </w:p>
+    <w:p>
+      <w:pPr>
+        <w:jc w:val="left"/>
+        <w:rPr>
+          <w:rFonts w:eastAsiaTheme="majorEastAsia" w:cs="Times New Roman"/>
+          <w:color w:val="000000" w:themeColor="text1"/>
+          <w:szCs w:val="32"/>
+        </w:rPr>
+      </w:pPr>
+      <w:r>
+        <w:br w:type="page"/>
+      </w:r>
+    </w:p>
+    <w:p>
+      <w:pPr>
+        <w:pStyle w:val="11"/>
+      </w:pPr>
+      <w:bookmarkStart w:id="0" w:name="_Toc169978148"/>
+      <w:r>
+        <w:lastRenderedPageBreak/>
         <w:t>Игровой опыт в современных играх</w:t>
       </w:r>
+      <w:bookmarkEnd w:id="0"/>
     </w:p>
     <w:p>
       <w:pPr>
@@ -827,7 +1322,827 @@
         </w:rPr>
       </w:pPr>
     </w:p>
+    <w:p>
+      <w:r>
+        <w:br/>
+      </w:r>
+    </w:p>
+    <w:p>
+      <w:pPr>
+        <w:pStyle w:val="11"/>
+      </w:pPr>
+    </w:p>
+    <w:p>
+      <w:pPr>
+        <w:jc w:val="left"/>
+        <w:rPr>
+          <w:rFonts w:eastAsiaTheme="majorEastAsia" w:cs="Times New Roman"/>
+          <w:color w:val="000000" w:themeColor="text1"/>
+          <w:szCs w:val="32"/>
+        </w:rPr>
+      </w:pPr>
+      <w:r>
+        <w:br w:type="page"/>
+      </w:r>
+    </w:p>
+    <w:p>
+      <w:pPr>
+        <w:pStyle w:val="11"/>
+      </w:pPr>
+      <w:bookmarkStart w:id="1" w:name="_Toc169978149"/>
+      <w:r>
+        <w:lastRenderedPageBreak/>
+        <w:t>Этапы разработки игрового продукта</w:t>
+      </w:r>
+      <w:bookmarkEnd w:id="1"/>
+    </w:p>
+    <w:p>
+      <w:r>
+        <w:tab/>
+      </w:r>
+      <w:r>
+        <w:t xml:space="preserve">Основные этапы разработки: </w:t>
+      </w:r>
+      <w:r>
+        <w:rPr>
+          <w:b/>
+          <w:bCs/>
+        </w:rPr>
+        <w:t>препродакшен</w:t>
+      </w:r>
+      <w:r>
+        <w:t xml:space="preserve">, </w:t>
+      </w:r>
+      <w:r>
+        <w:rPr>
+          <w:b/>
+          <w:bCs/>
+        </w:rPr>
+        <w:t>продакшен</w:t>
+      </w:r>
+      <w:r>
+        <w:t xml:space="preserve"> и </w:t>
+      </w:r>
+      <w:r>
+        <w:rPr>
+          <w:b/>
+          <w:bCs/>
+        </w:rPr>
+        <w:t>релиз</w:t>
+      </w:r>
+      <w:r>
+        <w:t>.</w:t>
+      </w:r>
+      <w:r>
+        <w:t xml:space="preserve"> К основным также можно добавить этапы </w:t>
+      </w:r>
+      <w:r>
+        <w:rPr>
+          <w:b/>
+          <w:bCs/>
+        </w:rPr>
+        <w:t>прототипирования</w:t>
+      </w:r>
+      <w:r>
+        <w:t xml:space="preserve"> и </w:t>
+      </w:r>
+      <w:r>
+        <w:rPr>
+          <w:b/>
+          <w:bCs/>
+        </w:rPr>
+        <w:t>оперирования</w:t>
+      </w:r>
+      <w:r>
+        <w:t>. Прототипирование - этап создания простого и недорогого варианта игры для тестирования идеи и механик. Позволяет быстро оценить потенциал проекта и выявить основные недостатки. Оперирование - этап активной разработки игры после успешного прототипирования, включающий детальную работу над графикой, звуком, игровым процессом и функциональностью. Заканчивается готовностью игры к выпуску.</w:t>
+      </w:r>
+    </w:p>
+    <w:p>
+      <w:r>
+        <w:tab/>
+      </w:r>
+      <w:r>
+        <w:t>Э</w:t>
+      </w:r>
+      <w:r>
+        <w:t xml:space="preserve">тапы разработки и ожидаемые результаты </w:t>
+      </w:r>
+      <w:r>
+        <w:t>можно представить</w:t>
+      </w:r>
+      <w:r>
+        <w:t xml:space="preserve"> в виде следующей </w:t>
+      </w:r>
+      <w:r>
+        <w:t>таблицы</w:t>
+      </w:r>
+      <w:r>
+        <w:t xml:space="preserve"> [</w:t>
+      </w:r>
+      <w:sdt>
+        <w:sdtPr>
+          <w:id w:val="-1696378493"/>
+          <w:citation/>
+        </w:sdtPr>
+        <w:sdtContent>
+          <w:r>
+            <w:fldChar w:fldCharType="begin"/>
+          </w:r>
+          <w:r>
+            <w:instrText xml:space="preserve"> CITATION Вяч22 \l 1049 </w:instrText>
+          </w:r>
+          <w:r>
+            <w:fldChar w:fldCharType="separate"/>
+          </w:r>
+          <w:r>
+            <w:rPr>
+              <w:noProof/>
+            </w:rPr>
+            <w:t xml:space="preserve"> (Вячеслав Уточкин, 2022)</w:t>
+          </w:r>
+          <w:r>
+            <w:fldChar w:fldCharType="end"/>
+          </w:r>
+        </w:sdtContent>
+      </w:sdt>
+      <w:r>
+        <w:t>]</w:t>
+      </w:r>
+      <w:r>
+        <w:t>:</w:t>
+      </w:r>
+    </w:p>
+    <w:p>
+      <w:pPr>
+        <w:jc w:val="left"/>
+      </w:pPr>
+    </w:p>
+    <w:tbl>
+      <w:tblPr>
+        <w:tblStyle w:val="-15"/>
+        <w:tblW w:w="0" w:type="auto"/>
+        <w:tblLook w:val="04A0" w:firstRow="1" w:lastRow="0" w:firstColumn="1" w:lastColumn="0" w:noHBand="0" w:noVBand="1"/>
+      </w:tblPr>
+      <w:tblGrid>
+        <w:gridCol w:w="4317"/>
+        <w:gridCol w:w="4318"/>
+      </w:tblGrid>
+      <w:tr>
+        <w:trPr>
+          <w:cnfStyle w:val="100000000000" w:firstRow="1" w:lastRow="0" w:firstColumn="0" w:lastColumn="0" w:oddVBand="0" w:evenVBand="0" w:oddHBand="0" w:evenHBand="0" w:firstRowFirstColumn="0" w:firstRowLastColumn="0" w:lastRowFirstColumn="0" w:lastRowLastColumn="0"/>
+        </w:trPr>
+        <w:tc>
+          <w:tcPr>
+            <w:cnfStyle w:val="001000000000" w:firstRow="0" w:lastRow="0" w:firstColumn="1" w:lastColumn="0" w:oddVBand="0" w:evenVBand="0" w:oddHBand="0" w:evenHBand="0" w:firstRowFirstColumn="0" w:firstRowLastColumn="0" w:lastRowFirstColumn="0" w:lastRowLastColumn="0"/>
+            <w:tcW w:w="4317" w:type="dxa"/>
+            <w:shd w:val="clear" w:color="auto" w:fill="auto"/>
+          </w:tcPr>
+          <w:p>
+            <w:pPr>
+              <w:jc w:val="center"/>
+            </w:pPr>
+            <w:r>
+              <w:t>ЭТАП</w:t>
+            </w:r>
+          </w:p>
+        </w:tc>
+        <w:tc>
+          <w:tcPr>
+            <w:tcW w:w="4318" w:type="dxa"/>
+          </w:tcPr>
+          <w:p>
+            <w:pPr>
+              <w:jc w:val="center"/>
+              <w:cnfStyle w:val="100000000000" w:firstRow="1" w:lastRow="0" w:firstColumn="0" w:lastColumn="0" w:oddVBand="0" w:evenVBand="0" w:oddHBand="0" w:evenHBand="0" w:firstRowFirstColumn="0" w:firstRowLastColumn="0" w:lastRowFirstColumn="0" w:lastRowLastColumn="0"/>
+            </w:pPr>
+            <w:r>
+              <w:t>ИТОГ</w:t>
+            </w:r>
+          </w:p>
+        </w:tc>
+      </w:tr>
+      <w:tr>
+        <w:trPr>
+          <w:cnfStyle w:val="000000100000" w:firstRow="0" w:lastRow="0" w:firstColumn="0" w:lastColumn="0" w:oddVBand="0" w:evenVBand="0" w:oddHBand="1" w:evenHBand="0" w:firstRowFirstColumn="0" w:firstRowLastColumn="0" w:lastRowFirstColumn="0" w:lastRowLastColumn="0"/>
+        </w:trPr>
+        <w:tc>
+          <w:tcPr>
+            <w:cnfStyle w:val="001000000000" w:firstRow="0" w:lastRow="0" w:firstColumn="1" w:lastColumn="0" w:oddVBand="0" w:evenVBand="0" w:oddHBand="0" w:evenHBand="0" w:firstRowFirstColumn="0" w:firstRowLastColumn="0" w:lastRowFirstColumn="0" w:lastRowLastColumn="0"/>
+            <w:tcW w:w="4317" w:type="dxa"/>
+            <w:tcBorders>
+              <w:top w:val="single" w:sz="4" w:space="0" w:color="9CC2E5" w:themeColor="accent5" w:themeTint="99"/>
+            </w:tcBorders>
+          </w:tcPr>
+          <w:p>
+            <w:pPr>
+              <w:jc w:val="center"/>
+              <w:rPr>
+                <w:b w:val="0"/>
+                <w:bCs w:val="0"/>
+              </w:rPr>
+            </w:pPr>
+            <w:r>
+              <w:rPr>
+                <w:b w:val="0"/>
+                <w:bCs w:val="0"/>
+              </w:rPr>
+              <w:t>Концептирование</w:t>
+            </w:r>
+            <w:r>
+              <w:rPr>
+                <w:b w:val="0"/>
+                <w:bCs w:val="0"/>
+              </w:rPr>
+              <w:t xml:space="preserve">           </w:t>
+            </w:r>
+          </w:p>
+        </w:tc>
+        <w:tc>
+          <w:tcPr>
+            <w:tcW w:w="4318" w:type="dxa"/>
+            <w:tcBorders>
+              <w:top w:val="single" w:sz="4" w:space="0" w:color="9CC2E5" w:themeColor="accent5" w:themeTint="99"/>
+            </w:tcBorders>
+          </w:tcPr>
+          <w:p>
+            <w:pPr>
+              <w:jc w:val="center"/>
+              <w:cnfStyle w:val="000000100000" w:firstRow="0" w:lastRow="0" w:firstColumn="0" w:lastColumn="0" w:oddVBand="0" w:evenVBand="0" w:oddHBand="1" w:evenHBand="0" w:firstRowFirstColumn="0" w:firstRowLastColumn="0" w:lastRowFirstColumn="0" w:lastRowLastColumn="0"/>
+              <w:rPr>
+                <w:lang w:val="en-US"/>
+              </w:rPr>
+            </w:pPr>
+            <w:r>
+              <w:t>Концепт-документ/Вижн</w:t>
+            </w:r>
+          </w:p>
+        </w:tc>
+      </w:tr>
+      <w:tr>
+        <w:tc>
+          <w:tcPr>
+            <w:cnfStyle w:val="001000000000" w:firstRow="0" w:lastRow="0" w:firstColumn="1" w:lastColumn="0" w:oddVBand="0" w:evenVBand="0" w:oddHBand="0" w:evenHBand="0" w:firstRowFirstColumn="0" w:firstRowLastColumn="0" w:lastRowFirstColumn="0" w:lastRowLastColumn="0"/>
+            <w:tcW w:w="4317" w:type="dxa"/>
+          </w:tcPr>
+          <w:p>
+            <w:pPr>
+              <w:jc w:val="center"/>
+              <w:rPr>
+                <w:b w:val="0"/>
+                <w:bCs w:val="0"/>
+              </w:rPr>
+            </w:pPr>
+            <w:r>
+              <w:rPr>
+                <w:b w:val="0"/>
+                <w:bCs w:val="0"/>
+              </w:rPr>
+              <w:t>Прототипирование</w:t>
+            </w:r>
+          </w:p>
+        </w:tc>
+        <w:tc>
+          <w:tcPr>
+            <w:tcW w:w="4318" w:type="dxa"/>
+          </w:tcPr>
+          <w:p>
+            <w:pPr>
+              <w:jc w:val="center"/>
+              <w:cnfStyle w:val="000000000000" w:firstRow="0" w:lastRow="0" w:firstColumn="0" w:lastColumn="0" w:oddVBand="0" w:evenVBand="0" w:oddHBand="0" w:evenHBand="0" w:firstRowFirstColumn="0" w:firstRowLastColumn="0" w:lastRowFirstColumn="0" w:lastRowLastColumn="0"/>
+            </w:pPr>
+            <w:r>
+              <w:t>Прототип</w:t>
+            </w:r>
+          </w:p>
+        </w:tc>
+      </w:tr>
+      <w:tr>
+        <w:trPr>
+          <w:cnfStyle w:val="000000100000" w:firstRow="0" w:lastRow="0" w:firstColumn="0" w:lastColumn="0" w:oddVBand="0" w:evenVBand="0" w:oddHBand="1" w:evenHBand="0" w:firstRowFirstColumn="0" w:firstRowLastColumn="0" w:lastRowFirstColumn="0" w:lastRowLastColumn="0"/>
+        </w:trPr>
+        <w:tc>
+          <w:tcPr>
+            <w:cnfStyle w:val="001000000000" w:firstRow="0" w:lastRow="0" w:firstColumn="1" w:lastColumn="0" w:oddVBand="0" w:evenVBand="0" w:oddHBand="0" w:evenHBand="0" w:firstRowFirstColumn="0" w:firstRowLastColumn="0" w:lastRowFirstColumn="0" w:lastRowLastColumn="0"/>
+            <w:tcW w:w="4317" w:type="dxa"/>
+          </w:tcPr>
+          <w:p>
+            <w:pPr>
+              <w:jc w:val="center"/>
+              <w:rPr>
+                <w:b w:val="0"/>
+                <w:bCs w:val="0"/>
+              </w:rPr>
+            </w:pPr>
+            <w:r>
+              <w:rPr>
+                <w:b w:val="0"/>
+                <w:bCs w:val="0"/>
+              </w:rPr>
+              <w:t>Вертикальный срез</w:t>
+            </w:r>
+            <w:r>
+              <w:rPr>
+                <w:b w:val="0"/>
+                <w:bCs w:val="0"/>
+                <w:lang w:val="en-US"/>
+              </w:rPr>
+              <w:t xml:space="preserve"> </w:t>
+            </w:r>
+            <w:r>
+              <w:rPr>
+                <w:b w:val="0"/>
+                <w:bCs w:val="0"/>
+              </w:rPr>
+              <w:t>(</w:t>
+            </w:r>
+            <w:r>
+              <w:rPr>
+                <w:b w:val="0"/>
+                <w:bCs w:val="0"/>
+                <w:lang w:val="en-US"/>
+              </w:rPr>
+              <w:t>MVP</w:t>
+            </w:r>
+            <w:r>
+              <w:rPr>
+                <w:b w:val="0"/>
+                <w:bCs w:val="0"/>
+              </w:rPr>
+              <w:t>)</w:t>
+            </w:r>
+          </w:p>
+        </w:tc>
+        <w:tc>
+          <w:tcPr>
+            <w:tcW w:w="4318" w:type="dxa"/>
+          </w:tcPr>
+          <w:p>
+            <w:pPr>
+              <w:jc w:val="center"/>
+              <w:cnfStyle w:val="000000100000" w:firstRow="0" w:lastRow="0" w:firstColumn="0" w:lastColumn="0" w:oddVBand="0" w:evenVBand="0" w:oddHBand="1" w:evenHBand="0" w:firstRowFirstColumn="0" w:firstRowLastColumn="0" w:lastRowFirstColumn="0" w:lastRowLastColumn="0"/>
+            </w:pPr>
+            <w:r>
+              <w:t>Альфа</w:t>
+            </w:r>
+          </w:p>
+        </w:tc>
+      </w:tr>
+      <w:tr>
+        <w:tc>
+          <w:tcPr>
+            <w:cnfStyle w:val="001000000000" w:firstRow="0" w:lastRow="0" w:firstColumn="1" w:lastColumn="0" w:oddVBand="0" w:evenVBand="0" w:oddHBand="0" w:evenHBand="0" w:firstRowFirstColumn="0" w:firstRowLastColumn="0" w:lastRowFirstColumn="0" w:lastRowLastColumn="0"/>
+            <w:tcW w:w="4317" w:type="dxa"/>
+          </w:tcPr>
+          <w:p>
+            <w:pPr>
+              <w:jc w:val="center"/>
+              <w:rPr>
+                <w:b w:val="0"/>
+                <w:bCs w:val="0"/>
+              </w:rPr>
+            </w:pPr>
+            <w:r>
+              <w:rPr>
+                <w:b w:val="0"/>
+                <w:bCs w:val="0"/>
+              </w:rPr>
+              <w:t>Производство контента и дополнительный фичей</w:t>
+            </w:r>
+            <w:r>
+              <w:rPr>
+                <w:rStyle w:val="ab"/>
+                <w:b w:val="0"/>
+                <w:bCs w:val="0"/>
+              </w:rPr>
+              <w:footnoteReference w:id="5"/>
+            </w:r>
+          </w:p>
+        </w:tc>
+        <w:tc>
+          <w:tcPr>
+            <w:tcW w:w="4318" w:type="dxa"/>
+          </w:tcPr>
+          <w:p>
+            <w:pPr>
+              <w:jc w:val="center"/>
+              <w:cnfStyle w:val="000000000000" w:firstRow="0" w:lastRow="0" w:firstColumn="0" w:lastColumn="0" w:oddVBand="0" w:evenVBand="0" w:oddHBand="0" w:evenHBand="0" w:firstRowFirstColumn="0" w:firstRowLastColumn="0" w:lastRowFirstColumn="0" w:lastRowLastColumn="0"/>
+            </w:pPr>
+            <w:r>
+              <w:t>Закрытое тестирование</w:t>
+            </w:r>
+          </w:p>
+        </w:tc>
+      </w:tr>
+      <w:tr>
+        <w:trPr>
+          <w:cnfStyle w:val="000000100000" w:firstRow="0" w:lastRow="0" w:firstColumn="0" w:lastColumn="0" w:oddVBand="0" w:evenVBand="0" w:oddHBand="1" w:evenHBand="0" w:firstRowFirstColumn="0" w:firstRowLastColumn="0" w:lastRowFirstColumn="0" w:lastRowLastColumn="0"/>
+        </w:trPr>
+        <w:tc>
+          <w:tcPr>
+            <w:cnfStyle w:val="001000000000" w:firstRow="0" w:lastRow="0" w:firstColumn="1" w:lastColumn="0" w:oddVBand="0" w:evenVBand="0" w:oddHBand="0" w:evenHBand="0" w:firstRowFirstColumn="0" w:firstRowLastColumn="0" w:lastRowFirstColumn="0" w:lastRowLastColumn="0"/>
+            <w:tcW w:w="4317" w:type="dxa"/>
+          </w:tcPr>
+          <w:p>
+            <w:pPr>
+              <w:jc w:val="center"/>
+              <w:rPr>
+                <w:b w:val="0"/>
+                <w:bCs w:val="0"/>
+              </w:rPr>
+            </w:pPr>
+            <w:r>
+              <w:rPr>
+                <w:b w:val="0"/>
+                <w:bCs w:val="0"/>
+              </w:rPr>
+              <w:t>Последние фичи, багфикс</w:t>
+            </w:r>
+            <w:r>
+              <w:rPr>
+                <w:rStyle w:val="ab"/>
+                <w:b w:val="0"/>
+                <w:bCs w:val="0"/>
+              </w:rPr>
+              <w:footnoteReference w:id="6"/>
+            </w:r>
+            <w:r>
+              <w:rPr>
+                <w:b w:val="0"/>
+                <w:bCs w:val="0"/>
+              </w:rPr>
+              <w:t>, фиче фриз</w:t>
+            </w:r>
+            <w:r>
+              <w:rPr>
+                <w:rStyle w:val="ab"/>
+                <w:b w:val="0"/>
+                <w:bCs w:val="0"/>
+              </w:rPr>
+              <w:footnoteReference w:id="7"/>
+            </w:r>
+          </w:p>
+        </w:tc>
+        <w:tc>
+          <w:tcPr>
+            <w:tcW w:w="4318" w:type="dxa"/>
+          </w:tcPr>
+          <w:p>
+            <w:pPr>
+              <w:jc w:val="center"/>
+              <w:cnfStyle w:val="000000100000" w:firstRow="0" w:lastRow="0" w:firstColumn="0" w:lastColumn="0" w:oddVBand="0" w:evenVBand="0" w:oddHBand="1" w:evenHBand="0" w:firstRowFirstColumn="0" w:firstRowLastColumn="0" w:lastRowFirstColumn="0" w:lastRowLastColumn="0"/>
+            </w:pPr>
+            <w:r>
+              <w:t>Открытое тестирование</w:t>
+            </w:r>
+          </w:p>
+        </w:tc>
+      </w:tr>
+      <w:tr>
+        <w:tc>
+          <w:tcPr>
+            <w:cnfStyle w:val="001000000000" w:firstRow="0" w:lastRow="0" w:firstColumn="1" w:lastColumn="0" w:oddVBand="0" w:evenVBand="0" w:oddHBand="0" w:evenHBand="0" w:firstRowFirstColumn="0" w:firstRowLastColumn="0" w:lastRowFirstColumn="0" w:lastRowLastColumn="0"/>
+            <w:tcW w:w="4317" w:type="dxa"/>
+          </w:tcPr>
+          <w:p>
+            <w:pPr>
+              <w:jc w:val="center"/>
+              <w:rPr>
+                <w:b w:val="0"/>
+                <w:bCs w:val="0"/>
+              </w:rPr>
+            </w:pPr>
+            <w:r>
+              <w:rPr>
+                <w:b w:val="0"/>
+                <w:bCs w:val="0"/>
+              </w:rPr>
+              <w:t>Доработка по итогам открытого тестирования</w:t>
+            </w:r>
+          </w:p>
+        </w:tc>
+        <w:tc>
+          <w:tcPr>
+            <w:tcW w:w="4318" w:type="dxa"/>
+          </w:tcPr>
+          <w:p>
+            <w:pPr>
+              <w:keepNext/>
+              <w:jc w:val="center"/>
+              <w:cnfStyle w:val="000000000000" w:firstRow="0" w:lastRow="0" w:firstColumn="0" w:lastColumn="0" w:oddVBand="0" w:evenVBand="0" w:oddHBand="0" w:evenHBand="0" w:firstRowFirstColumn="0" w:firstRowLastColumn="0" w:lastRowFirstColumn="0" w:lastRowLastColumn="0"/>
+            </w:pPr>
+            <w:r>
+              <w:t>Релиз</w:t>
+            </w:r>
+          </w:p>
+        </w:tc>
+      </w:tr>
+    </w:tbl>
+    <w:p>
+      <w:pPr>
+        <w:pStyle w:val="af2"/>
+        <w:rPr>
+          <w:color w:val="767171" w:themeColor="background2" w:themeShade="80"/>
+          <w:sz w:val="28"/>
+          <w:szCs w:val="28"/>
+        </w:rPr>
+      </w:pPr>
+      <w:r>
+        <w:rPr>
+          <w:color w:val="767171" w:themeColor="background2" w:themeShade="80"/>
+          <w:sz w:val="28"/>
+          <w:szCs w:val="28"/>
+        </w:rPr>
+        <w:t xml:space="preserve">Таблица </w:t>
+      </w:r>
+      <w:r>
+        <w:rPr>
+          <w:color w:val="767171" w:themeColor="background2" w:themeShade="80"/>
+          <w:sz w:val="28"/>
+          <w:szCs w:val="28"/>
+        </w:rPr>
+        <w:fldChar w:fldCharType="begin"/>
+      </w:r>
+      <w:r>
+        <w:rPr>
+          <w:color w:val="767171" w:themeColor="background2" w:themeShade="80"/>
+          <w:sz w:val="28"/>
+          <w:szCs w:val="28"/>
+        </w:rPr>
+        <w:instrText xml:space="preserve"> SEQ Таблица \* ARABIC </w:instrText>
+      </w:r>
+      <w:r>
+        <w:rPr>
+          <w:color w:val="767171" w:themeColor="background2" w:themeShade="80"/>
+          <w:sz w:val="28"/>
+          <w:szCs w:val="28"/>
+        </w:rPr>
+        <w:fldChar w:fldCharType="separate"/>
+      </w:r>
+      <w:r>
+        <w:rPr>
+          <w:noProof/>
+          <w:color w:val="767171" w:themeColor="background2" w:themeShade="80"/>
+          <w:sz w:val="28"/>
+          <w:szCs w:val="28"/>
+        </w:rPr>
+        <w:t>1</w:t>
+      </w:r>
+      <w:r>
+        <w:rPr>
+          <w:color w:val="767171" w:themeColor="background2" w:themeShade="80"/>
+          <w:sz w:val="28"/>
+          <w:szCs w:val="28"/>
+        </w:rPr>
+        <w:fldChar w:fldCharType="end"/>
+      </w:r>
+      <w:r>
+        <w:rPr>
+          <w:color w:val="767171" w:themeColor="background2" w:themeShade="80"/>
+          <w:sz w:val="28"/>
+          <w:szCs w:val="28"/>
+        </w:rPr>
+        <w:t xml:space="preserve"> Этапы производства игры</w:t>
+      </w:r>
+    </w:p>
+    <w:p>
+      <w:r>
+        <w:tab/>
+        <w:t xml:space="preserve">Приведя примерный план того, что </w:t>
+      </w:r>
+      <w:r>
+        <w:t>ждет проект от начала его разработки до конца, рассмотрим более подробно основные этапы, начиная с препродакшена.</w:t>
+      </w:r>
+    </w:p>
+    <w:p>
+      <w:pPr>
+        <w:pStyle w:val="22"/>
+      </w:pPr>
+      <w:bookmarkStart w:id="2" w:name="_Toc169978150"/>
+      <w:r>
+        <w:t>Препродакшен</w:t>
+      </w:r>
+      <w:bookmarkEnd w:id="2"/>
+    </w:p>
+    <w:p>
+      <w:r>
+        <w:tab/>
+      </w:r>
+      <w:r>
+        <w:t>Суть препродакшена заключатся в том, чтобы создать скелет будущей игры</w:t>
+      </w:r>
+      <w:r>
+        <w:t xml:space="preserve">: </w:t>
+      </w:r>
+      <w:r>
+        <w:t>собрать команду и обучить её слаженной работе, расписать процесс разработки, написать первичную документацию (концепт, список фичей (</w:t>
+      </w:r>
+      <w:proofErr w:type="spellStart"/>
+      <w:r>
+        <w:t>feature</w:t>
+      </w:r>
+      <w:proofErr w:type="spellEnd"/>
+      <w:r>
+        <w:t>-</w:t>
+      </w:r>
+      <w:r>
+        <w:rPr>
+          <w:lang w:val="en-US"/>
+        </w:rPr>
+        <w:t>list</w:t>
+      </w:r>
+      <w:r>
+        <w:t xml:space="preserve">), арт-стиль, проектный план, </w:t>
+      </w:r>
+      <w:r>
+        <w:rPr>
+          <w:lang w:val="en-US"/>
+        </w:rPr>
+        <w:t>roadmap</w:t>
+      </w:r>
+      <w:r>
+        <w:t xml:space="preserve">, </w:t>
+      </w:r>
+      <w:r>
+        <w:t xml:space="preserve">бизнес-план), построить гипотезы и проверить их прототипами. </w:t>
+      </w:r>
+    </w:p>
+    <w:p>
+      <w:pPr>
+        <w:pStyle w:val="32"/>
+      </w:pPr>
+      <w:r>
+        <w:tab/>
+      </w:r>
+      <w:bookmarkStart w:id="3" w:name="_Toc169978151"/>
+      <w:r>
+        <w:t>Выбор идеи</w:t>
+      </w:r>
+      <w:bookmarkEnd w:id="3"/>
+    </w:p>
+    <w:p>
+      <w:r>
+        <w:t xml:space="preserve"> </w:t>
+      </w:r>
+    </w:p>
+    <w:p>
+      <w:pPr>
+        <w:pStyle w:val="22"/>
+      </w:pPr>
+    </w:p>
     <w:p/>
+    <w:p>
+      <w:pPr>
+        <w:ind w:firstLine="708"/>
+        <w:jc w:val="left"/>
+      </w:pPr>
+    </w:p>
+    <w:p>
+      <w:pPr>
+        <w:jc w:val="left"/>
+      </w:pPr>
+      <w:r>
+        <w:br w:type="page"/>
+      </w:r>
+      <w:r>
+        <w:lastRenderedPageBreak/>
+        <w:t xml:space="preserve"> </w:t>
+      </w:r>
+    </w:p>
+    <w:p>
+      <w:pPr>
+        <w:pStyle w:val="11"/>
+      </w:pPr>
+      <w:bookmarkStart w:id="4" w:name="_Toc169978152"/>
+      <w:r>
+        <w:t>Движок</w:t>
+      </w:r>
+      <w:bookmarkEnd w:id="4"/>
+    </w:p>
+    <w:p>
+      <w:pPr>
+        <w:pStyle w:val="11"/>
+      </w:pPr>
+    </w:p>
+    <w:p>
+      <w:pPr>
+        <w:pStyle w:val="11"/>
+      </w:pPr>
+    </w:p>
+    <w:p>
+      <w:pPr>
+        <w:pStyle w:val="11"/>
+      </w:pPr>
+    </w:p>
+    <w:p>
+      <w:pPr>
+        <w:pStyle w:val="11"/>
+      </w:pPr>
+    </w:p>
+    <w:p>
+      <w:pPr>
+        <w:pStyle w:val="11"/>
+      </w:pPr>
+    </w:p>
+    <w:p>
+      <w:pPr>
+        <w:pStyle w:val="11"/>
+      </w:pPr>
+    </w:p>
+    <w:p>
+      <w:pPr>
+        <w:pStyle w:val="11"/>
+      </w:pPr>
+    </w:p>
+    <w:p>
+      <w:pPr>
+        <w:pStyle w:val="11"/>
+      </w:pPr>
+    </w:p>
+    <w:p>
+      <w:pPr>
+        <w:pStyle w:val="11"/>
+      </w:pPr>
+    </w:p>
+    <w:p>
+      <w:pPr>
+        <w:jc w:val="left"/>
+        <w:rPr>
+          <w:rFonts w:eastAsiaTheme="majorEastAsia" w:cs="Times New Roman"/>
+          <w:color w:val="000000" w:themeColor="text1"/>
+          <w:szCs w:val="32"/>
+        </w:rPr>
+      </w:pPr>
+      <w:r>
+        <w:br w:type="page"/>
+      </w:r>
+    </w:p>
+    <w:bookmarkStart w:id="5" w:name="_Toc169978153" w:displacedByCustomXml="next"/>
+    <w:sdt>
+      <w:sdtPr>
+        <w:id w:val="2057585335"/>
+        <w:docPartObj>
+          <w:docPartGallery w:val="Bibliographies"/>
+          <w:docPartUnique/>
+        </w:docPartObj>
+      </w:sdtPr>
+      <w:sdtEndPr>
+        <w:rPr>
+          <w:rFonts w:ascii="Times New Roman" w:eastAsiaTheme="minorHAnsi" w:hAnsi="Times New Roman" w:cstheme="minorBidi"/>
+          <w:color w:val="auto"/>
+          <w:sz w:val="28"/>
+          <w:szCs w:val="24"/>
+        </w:rPr>
+      </w:sdtEndPr>
+      <w:sdtContent>
+        <w:p>
+          <w:pPr>
+            <w:pStyle w:val="1"/>
+          </w:pPr>
+          <w:r>
+            <w:t>Список литературы</w:t>
+          </w:r>
+          <w:bookmarkEnd w:id="5"/>
+        </w:p>
+        <w:p>
+          <w:pPr>
+            <w:pStyle w:val="af3"/>
+            <w:ind w:left="720" w:hanging="720"/>
+            <w:rPr>
+              <w:noProof/>
+              <w:kern w:val="0"/>
+              <w:sz w:val="24"/>
+              <w14:ligatures w14:val="none"/>
+            </w:rPr>
+          </w:pPr>
+          <w:r>
+            <w:rPr>
+              <w:noProof/>
+            </w:rPr>
+            <w:t xml:space="preserve">Вячеслав Уточкин, К. С. (2022). </w:t>
+          </w:r>
+          <w:r>
+            <w:rPr>
+              <w:i/>
+              <w:iCs/>
+              <w:noProof/>
+            </w:rPr>
+            <w:t>Хочу в геймдев! Основы игровой разработки для начинающих.</w:t>
+          </w:r>
+          <w:r>
+            <w:rPr>
+              <w:noProof/>
+            </w:rPr>
+            <w:t xml:space="preserve"> БОМБОРА.</w:t>
+          </w:r>
+        </w:p>
+        <w:p/>
+      </w:sdtContent>
+    </w:sdt>
+    <w:p>
+      <w:pPr>
+        <w:pStyle w:val="11"/>
+      </w:pPr>
+    </w:p>
     <w:sectPr>
       <w:pgSz w:w="11906" w:h="16838"/>
       <w:pgMar w:top="1134" w:right="851" w:bottom="1134" w:left="1701" w:header="709" w:footer="709" w:gutter="709"/>
@@ -892,28 +2207,20 @@
         <w:rPr>
           <w:rFonts w:cs="Times New Roman"/>
         </w:rPr>
+        <w:t xml:space="preserve"> Игры этого жанра характеризуются тем, что их игровой мир состоит из таблицы или сетки элементов, а задачей игрока является манипулирование элементами таким образом, чтобы совпали заданные игрой шаблонные комбинации, и после выполнения условия собранные элементы исчезают.</w:t>
+      </w:r>
+      <w:r>
+        <w:rPr>
+          <w:rFonts w:cs="Times New Roman"/>
+        </w:rPr>
         <w:t xml:space="preserve"> </w:t>
       </w:r>
       <w:r>
         <w:rPr>
           <w:rFonts w:cs="Times New Roman"/>
         </w:rPr>
-        <w:t>Игры этого жанра характеризуются тем, что их игровой мир состоит из таблицы или сетки элементов, а задачей игрока является манипулирование элементами таким образом, чтобы совпали заданные игрой шаблонные комбинации, и после выполнения условия собранные элементы исчезают.</w:t>
-      </w:r>
-      <w:r>
-        <w:rPr>
-          <w:rFonts w:cs="Times New Roman"/>
-        </w:rPr>
-        <w:t xml:space="preserve"> </w:t>
-      </w:r>
-      <w:proofErr w:type="gramStart"/>
-      <w:r>
-        <w:rPr>
-          <w:rFonts w:cs="Times New Roman"/>
-        </w:rPr>
         <w:t>(</w:t>
       </w:r>
-      <w:proofErr w:type="gramEnd"/>
       <w:r>
         <w:rPr>
           <w:rFonts w:cs="Times New Roman"/>
@@ -1015,13 +2322,7 @@
         <w:rPr>
           <w:rFonts w:cs="Times New Roman"/>
         </w:rPr>
-        <w:t xml:space="preserve">- </w:t>
-      </w:r>
-      <w:r>
-        <w:rPr>
-          <w:rFonts w:cs="Times New Roman"/>
-        </w:rPr>
-        <w:t>это</w:t>
+        <w:t>- это</w:t>
       </w:r>
       <w:proofErr w:type="gramEnd"/>
       <w:r>
@@ -1051,25 +2352,94 @@
         <w:rPr>
           <w:rFonts w:cs="Times New Roman"/>
         </w:rPr>
+        <w:t xml:space="preserve"> Продакшен</w:t>
+      </w:r>
+      <w:r>
+        <w:rPr>
+          <w:rFonts w:cs="Times New Roman"/>
+        </w:rPr>
+        <w:t xml:space="preserve"> — это</w:t>
+      </w:r>
+      <w:r>
+        <w:rPr>
+          <w:rFonts w:cs="Times New Roman"/>
+        </w:rPr>
+        <w:t xml:space="preserve"> процесс разработки и создания игрового контента, включающий в себя планирование, организацию, управление и координацию различных команд (дизайнеров, программистов, художников, аниматоров и др.) для воплощения игровой концепции в готовый игровой продукт.</w:t>
+      </w:r>
+    </w:p>
+  </w:footnote>
+  <w:footnote w:id="5">
+    <w:p>
+      <w:pPr>
+        <w:pStyle w:val="a9"/>
+      </w:pPr>
+      <w:r>
+        <w:rPr>
+          <w:rStyle w:val="ab"/>
+        </w:rPr>
+        <w:footnoteRef/>
+      </w:r>
+      <w:r>
+        <w:t xml:space="preserve"> Фича</w:t>
+      </w:r>
+      <w:r>
         <w:t xml:space="preserve"> </w:t>
       </w:r>
       <w:r>
-        <w:rPr>
-          <w:rFonts w:cs="Times New Roman"/>
-        </w:rPr>
-        <w:t>Продакшен</w:t>
-      </w:r>
-      <w:r>
-        <w:rPr>
-          <w:rFonts w:cs="Times New Roman"/>
-        </w:rPr>
-        <w:t xml:space="preserve"> — это</w:t>
-      </w:r>
-      <w:r>
-        <w:rPr>
-          <w:rFonts w:cs="Times New Roman"/>
-        </w:rPr>
-        <w:t xml:space="preserve"> процесс разработки и создания игрового контента, включающий в себя планирование, организацию, управление и координацию различных команд (дизайнеров, программистов, художников, аниматоров и др.) для воплощения игровой концепции в готовый игровой продукт.</w:t>
+        <w:t>— это</w:t>
+      </w:r>
+      <w:r>
+        <w:t xml:space="preserve"> уникальная особенность или функция игры, предназначенная для улучшения игрового процесса и повышения интереса игроков</w:t>
+      </w:r>
+    </w:p>
+  </w:footnote>
+  <w:footnote w:id="6">
+    <w:p>
+      <w:pPr>
+        <w:pStyle w:val="a9"/>
+      </w:pPr>
+      <w:r>
+        <w:rPr>
+          <w:rStyle w:val="ab"/>
+        </w:rPr>
+        <w:footnoteRef/>
+      </w:r>
+      <w:r>
+        <w:t xml:space="preserve"> Багфикс </w:t>
+      </w:r>
+      <w:r>
+        <w:t>—</w:t>
+      </w:r>
+      <w:r>
+        <w:t xml:space="preserve"> </w:t>
+      </w:r>
+      <w:r>
+        <w:t>это процесс выявления и устранения ошибок или неисправностей в коде игры, чтобы обеспечить её стабильную и корректную работу</w:t>
+      </w:r>
+    </w:p>
+  </w:footnote>
+  <w:footnote w:id="7">
+    <w:p>
+      <w:pPr>
+        <w:pStyle w:val="a9"/>
+      </w:pPr>
+      <w:r>
+        <w:rPr>
+          <w:rStyle w:val="ab"/>
+        </w:rPr>
+        <w:footnoteRef/>
+      </w:r>
+      <w:r>
+        <w:t xml:space="preserve"> Фиче фриз </w:t>
+      </w:r>
+      <w:r>
+        <w:t>—</w:t>
+      </w:r>
+      <w:r>
+        <w:t xml:space="preserve"> </w:t>
+      </w:r>
+      <w:r>
+        <w:t>этап разработки, когда добавление новых функций прекращается, чтобы сосредоточиться на тестировании, оптимизации и устранении багов перед выпуском игры.</w:t>
       </w:r>
     </w:p>
   </w:footnote>
@@ -1079,6 +2449,92 @@
 <file path=word/numbering.xml><?xml version="1.0" encoding="utf-8"?>
 <w:numbering xmlns:wpc="http://schemas.microsoft.com/office/word/2010/wordprocessingCanvas" xmlns:cx="http://schemas.microsoft.com/office/drawing/2014/chartex" xmlns:cx1="http://schemas.microsoft.com/office/drawing/2015/9/8/chartex" xmlns:cx2="http://schemas.microsoft.com/office/drawing/2015/10/21/chartex" xmlns:cx3="http://schemas.microsoft.com/office/drawing/2016/5/9/chartex" xmlns:cx4="http://schemas.microsoft.com/office/drawing/2016/5/10/chartex" xmlns:cx5="http://schemas.microsoft.com/office/drawing/2016/5/11/chartex" xmlns:cx6="http://schemas.microsoft.com/office/drawing/2016/5/12/chartex" xmlns:cx7="http://schemas.microsoft.com/office/drawing/2016/5/13/chartex" xmlns:cx8="http://schemas.microsoft.com/office/drawing/2016/5/14/chartex" xmlns:mc="http://schemas.openxmlformats.org/markup-compatibility/2006" xmlns:aink="http://schemas.microsoft.com/office/drawing/2016/ink" xmlns:am3d="http://schemas.microsoft.com/office/drawing/2017/model3d" xmlns:o="urn:schemas-microsoft-com:office:office" xmlns:oel="http://schemas.microsoft.com/office/2019/extlst" xmlns:r="http://schemas.openxmlformats.org/officeDocument/2006/relationships" xmlns:m="http://schemas.openxmlformats.org/officeDocument/2006/math" xmlns:v="urn:schemas-microsoft-com:vml" xmlns:wp14="http://schemas.microsoft.com/office/word/2010/wordprocessingDrawing" xmlns:wp="http://schemas.openxmlformats.org/drawingml/2006/wordprocessingDrawing" xmlns:w10="urn:schemas-microsoft-com:office:word" xmlns:w="http://schemas.openxmlformats.org/wordprocessingml/2006/main" xmlns:w14="http://schemas.microsoft.com/office/word/2010/wordml" xmlns:w15="http://schemas.microsoft.com/office/word/2012/wordml" xmlns:w16cex="http://schemas.microsoft.com/office/word/2018/wordml/cex" xmlns:w16cid="http://schemas.microsoft.com/office/word/2016/wordml/cid" xmlns:w16="http://schemas.microsoft.com/office/word/2018/wordml" xmlns:w16sdtdh="http://schemas.microsoft.com/office/word/2020/wordml/sdtdatahash" xmlns:w16se="http://schemas.microsoft.com/office/word/2015/wordml/symex" xmlns:wpg="http://schemas.microsoft.com/office/word/2010/wordprocessingGroup" xmlns:wpi="http://schemas.microsoft.com/office/word/2010/wordprocessingInk" xmlns:wne="http://schemas.microsoft.com/office/word/2006/wordml" xmlns:wps="http://schemas.microsoft.com/office/word/2010/wordprocessingShape" mc:Ignorable="w14 w15 w16se w16cid w16 w16cex w16sdtdh wp14">
   <w:abstractNum w:abstractNumId="0" w15:restartNumberingAfterBreak="0">
+    <w:nsid w:val="390F248E"/>
+    <w:multiLevelType w:val="multilevel"/>
+    <w:tmpl w:val="0419001D"/>
+    <w:lvl w:ilvl="0">
+      <w:start w:val="1"/>
+      <w:numFmt w:val="decimal"/>
+      <w:lvlText w:val="%1)"/>
+      <w:lvlJc w:val="left"/>
+      <w:pPr>
+        <w:ind w:left="360" w:hanging="360"/>
+      </w:pPr>
+    </w:lvl>
+    <w:lvl w:ilvl="1">
+      <w:start w:val="1"/>
+      <w:numFmt w:val="lowerLetter"/>
+      <w:lvlText w:val="%2)"/>
+      <w:lvlJc w:val="left"/>
+      <w:pPr>
+        <w:ind w:left="720" w:hanging="360"/>
+      </w:pPr>
+    </w:lvl>
+    <w:lvl w:ilvl="2">
+      <w:start w:val="1"/>
+      <w:numFmt w:val="lowerRoman"/>
+      <w:lvlText w:val="%3)"/>
+      <w:lvlJc w:val="left"/>
+      <w:pPr>
+        <w:ind w:left="1080" w:hanging="360"/>
+      </w:pPr>
+    </w:lvl>
+    <w:lvl w:ilvl="3">
+      <w:start w:val="1"/>
+      <w:numFmt w:val="decimal"/>
+      <w:lvlText w:val="(%4)"/>
+      <w:lvlJc w:val="left"/>
+      <w:pPr>
+        <w:ind w:left="1440" w:hanging="360"/>
+      </w:pPr>
+    </w:lvl>
+    <w:lvl w:ilvl="4">
+      <w:start w:val="1"/>
+      <w:numFmt w:val="lowerLetter"/>
+      <w:lvlText w:val="(%5)"/>
+      <w:lvlJc w:val="left"/>
+      <w:pPr>
+        <w:ind w:left="1800" w:hanging="360"/>
+      </w:pPr>
+    </w:lvl>
+    <w:lvl w:ilvl="5">
+      <w:start w:val="1"/>
+      <w:numFmt w:val="lowerRoman"/>
+      <w:lvlText w:val="(%6)"/>
+      <w:lvlJc w:val="left"/>
+      <w:pPr>
+        <w:ind w:left="2160" w:hanging="360"/>
+      </w:pPr>
+    </w:lvl>
+    <w:lvl w:ilvl="6">
+      <w:start w:val="1"/>
+      <w:numFmt w:val="decimal"/>
+      <w:lvlText w:val="%7."/>
+      <w:lvlJc w:val="left"/>
+      <w:pPr>
+        <w:ind w:left="2520" w:hanging="360"/>
+      </w:pPr>
+    </w:lvl>
+    <w:lvl w:ilvl="7">
+      <w:start w:val="1"/>
+      <w:numFmt w:val="lowerLetter"/>
+      <w:lvlText w:val="%8."/>
+      <w:lvlJc w:val="left"/>
+      <w:pPr>
+        <w:ind w:left="2880" w:hanging="360"/>
+      </w:pPr>
+    </w:lvl>
+    <w:lvl w:ilvl="8">
+      <w:start w:val="1"/>
+      <w:numFmt w:val="lowerRoman"/>
+      <w:lvlText w:val="%9."/>
+      <w:lvlJc w:val="left"/>
+      <w:pPr>
+        <w:ind w:left="3240" w:hanging="360"/>
+      </w:pPr>
+    </w:lvl>
+  </w:abstractNum>
+  <w:abstractNum w:abstractNumId="1" w15:restartNumberingAfterBreak="0">
     <w:nsid w:val="3D437C43"/>
     <w:multiLevelType w:val="hybridMultilevel"/>
     <w:tmpl w:val="3592A17A"/>
@@ -1167,7 +2623,7 @@
       </w:pPr>
     </w:lvl>
   </w:abstractNum>
-  <w:abstractNum w:abstractNumId="1" w15:restartNumberingAfterBreak="0">
+  <w:abstractNum w:abstractNumId="2" w15:restartNumberingAfterBreak="0">
     <w:nsid w:val="689D103E"/>
     <w:multiLevelType w:val="hybridMultilevel"/>
     <w:tmpl w:val="B2DC10EC"/>
@@ -1257,9 +2713,12 @@
     </w:lvl>
   </w:abstractNum>
   <w:num w:numId="1" w16cid:durableId="158347527">
+    <w:abstractNumId w:val="2"/>
+  </w:num>
+  <w:num w:numId="2" w16cid:durableId="1457218764">
     <w:abstractNumId w:val="1"/>
   </w:num>
-  <w:num w:numId="2" w16cid:durableId="1457218764">
+  <w:num w:numId="3" w16cid:durableId="2067796112">
     <w:abstractNumId w:val="0"/>
   </w:num>
 </w:numbering>
@@ -1691,6 +3150,97 @@
       <w:szCs w:val="32"/>
     </w:rPr>
   </w:style>
+  <w:style w:type="paragraph" w:styleId="2">
+    <w:name w:val="heading 2"/>
+    <w:basedOn w:val="a"/>
+    <w:next w:val="a"/>
+    <w:link w:val="20"/>
+    <w:uiPriority w:val="9"/>
+    <w:unhideWhenUsed/>
+    <w:qFormat/>
+    <w:rsid w:val="00763944"/>
+    <w:pPr>
+      <w:keepNext/>
+      <w:keepLines/>
+      <w:spacing w:before="40"/>
+      <w:outlineLvl w:val="1"/>
+    </w:pPr>
+    <w:rPr>
+      <w:rFonts w:asciiTheme="majorHAnsi" w:eastAsiaTheme="majorEastAsia" w:hAnsiTheme="majorHAnsi" w:cstheme="majorBidi"/>
+      <w:color w:val="2F5496" w:themeColor="accent1" w:themeShade="BF"/>
+      <w:sz w:val="26"/>
+      <w:szCs w:val="26"/>
+    </w:rPr>
+  </w:style>
+  <w:style w:type="paragraph" w:styleId="3">
+    <w:name w:val="heading 3"/>
+    <w:basedOn w:val="a"/>
+    <w:next w:val="a"/>
+    <w:link w:val="30"/>
+    <w:uiPriority w:val="9"/>
+    <w:unhideWhenUsed/>
+    <w:qFormat/>
+    <w:rsid w:val="00763944"/>
+    <w:pPr>
+      <w:keepNext/>
+      <w:keepLines/>
+      <w:spacing w:before="40"/>
+      <w:outlineLvl w:val="2"/>
+    </w:pPr>
+    <w:rPr>
+      <w:rFonts w:asciiTheme="majorHAnsi" w:eastAsiaTheme="majorEastAsia" w:hAnsiTheme="majorHAnsi" w:cstheme="majorBidi"/>
+      <w:color w:val="1F3763" w:themeColor="accent1" w:themeShade="7F"/>
+      <w:sz w:val="24"/>
+    </w:rPr>
+  </w:style>
+  <w:style w:type="paragraph" w:styleId="4">
+    <w:name w:val="heading 4"/>
+    <w:basedOn w:val="a"/>
+    <w:next w:val="a"/>
+    <w:link w:val="40"/>
+    <w:uiPriority w:val="9"/>
+    <w:semiHidden/>
+    <w:unhideWhenUsed/>
+    <w:qFormat/>
+    <w:rsid w:val="00763944"/>
+    <w:pPr>
+      <w:keepNext/>
+      <w:keepLines/>
+      <w:spacing w:before="40"/>
+      <w:outlineLvl w:val="3"/>
+    </w:pPr>
+    <w:rPr>
+      <w:rFonts w:asciiTheme="majorHAnsi" w:eastAsiaTheme="majorEastAsia" w:hAnsiTheme="majorHAnsi" w:cstheme="majorBidi"/>
+      <w:i/>
+      <w:iCs/>
+      <w:color w:val="2F5496" w:themeColor="accent1" w:themeShade="BF"/>
+    </w:rPr>
+  </w:style>
+  <w:style w:type="paragraph" w:styleId="9">
+    <w:name w:val="heading 9"/>
+    <w:basedOn w:val="a"/>
+    <w:next w:val="a"/>
+    <w:link w:val="90"/>
+    <w:uiPriority w:val="9"/>
+    <w:semiHidden/>
+    <w:unhideWhenUsed/>
+    <w:qFormat/>
+    <w:rsid w:val="00763944"/>
+    <w:pPr>
+      <w:keepNext/>
+      <w:keepLines/>
+      <w:spacing w:before="40"/>
+      <w:outlineLvl w:val="8"/>
+    </w:pPr>
+    <w:rPr>
+      <w:rFonts w:asciiTheme="majorHAnsi" w:eastAsiaTheme="majorEastAsia" w:hAnsiTheme="majorHAnsi" w:cstheme="majorBidi"/>
+      <w:i/>
+      <w:iCs/>
+      <w:color w:val="272727" w:themeColor="text1" w:themeTint="D8"/>
+      <w:sz w:val="21"/>
+      <w:szCs w:val="21"/>
+    </w:rPr>
+  </w:style>
   <w:style w:type="character" w:default="1" w:styleId="a0">
     <w:name w:val="Default Paragraph Font"/>
     <w:uiPriority w:val="1"/>
@@ -1863,13 +3413,533 @@
     <w:basedOn w:val="1"/>
     <w:autoRedefine/>
     <w:qFormat/>
-    <w:rsid w:val="009028E1"/>
+    <w:rsid w:val="00F75BDA"/>
     <w:pPr>
-      <w:spacing w:line="360" w:lineRule="auto"/>
+      <w:spacing w:line="480" w:lineRule="auto"/>
       <w:jc w:val="center"/>
     </w:pPr>
     <w:rPr>
       <w:rFonts w:ascii="Times New Roman" w:hAnsi="Times New Roman" w:cs="Times New Roman"/>
+      <w:b/>
+      <w:bCs/>
+      <w:color w:val="000000" w:themeColor="text1"/>
+      <w:sz w:val="28"/>
+    </w:rPr>
+  </w:style>
+  <w:style w:type="character" w:customStyle="1" w:styleId="20">
+    <w:name w:val="Заголовок 2 Знак"/>
+    <w:basedOn w:val="a0"/>
+    <w:link w:val="2"/>
+    <w:uiPriority w:val="9"/>
+    <w:rsid w:val="00763944"/>
+    <w:rPr>
+      <w:rFonts w:asciiTheme="majorHAnsi" w:eastAsiaTheme="majorEastAsia" w:hAnsiTheme="majorHAnsi" w:cstheme="majorBidi"/>
+      <w:color w:val="2F5496" w:themeColor="accent1" w:themeShade="BF"/>
+      <w:sz w:val="26"/>
+      <w:szCs w:val="26"/>
+    </w:rPr>
+  </w:style>
+  <w:style w:type="character" w:customStyle="1" w:styleId="30">
+    <w:name w:val="Заголовок 3 Знак"/>
+    <w:basedOn w:val="a0"/>
+    <w:link w:val="3"/>
+    <w:uiPriority w:val="9"/>
+    <w:rsid w:val="00763944"/>
+    <w:rPr>
+      <w:rFonts w:asciiTheme="majorHAnsi" w:eastAsiaTheme="majorEastAsia" w:hAnsiTheme="majorHAnsi" w:cstheme="majorBidi"/>
+      <w:color w:val="1F3763" w:themeColor="accent1" w:themeShade="7F"/>
+    </w:rPr>
+  </w:style>
+  <w:style w:type="character" w:customStyle="1" w:styleId="40">
+    <w:name w:val="Заголовок 4 Знак"/>
+    <w:basedOn w:val="a0"/>
+    <w:link w:val="4"/>
+    <w:uiPriority w:val="9"/>
+    <w:semiHidden/>
+    <w:rsid w:val="00763944"/>
+    <w:rPr>
+      <w:rFonts w:asciiTheme="majorHAnsi" w:eastAsiaTheme="majorEastAsia" w:hAnsiTheme="majorHAnsi" w:cstheme="majorBidi"/>
+      <w:i/>
+      <w:iCs/>
+      <w:color w:val="2F5496" w:themeColor="accent1" w:themeShade="BF"/>
+      <w:sz w:val="28"/>
+    </w:rPr>
+  </w:style>
+  <w:style w:type="character" w:customStyle="1" w:styleId="90">
+    <w:name w:val="Заголовок 9 Знак"/>
+    <w:basedOn w:val="a0"/>
+    <w:link w:val="9"/>
+    <w:uiPriority w:val="9"/>
+    <w:semiHidden/>
+    <w:rsid w:val="00763944"/>
+    <w:rPr>
+      <w:rFonts w:asciiTheme="majorHAnsi" w:eastAsiaTheme="majorEastAsia" w:hAnsiTheme="majorHAnsi" w:cstheme="majorBidi"/>
+      <w:i/>
+      <w:iCs/>
+      <w:color w:val="272727" w:themeColor="text1" w:themeTint="D8"/>
+      <w:sz w:val="21"/>
+      <w:szCs w:val="21"/>
+    </w:rPr>
+  </w:style>
+  <w:style w:type="paragraph" w:styleId="12">
+    <w:name w:val="toc 1"/>
+    <w:basedOn w:val="a"/>
+    <w:next w:val="a"/>
+    <w:autoRedefine/>
+    <w:uiPriority w:val="39"/>
+    <w:unhideWhenUsed/>
+    <w:rsid w:val="00763944"/>
+    <w:pPr>
+      <w:tabs>
+        <w:tab w:val="right" w:leader="dot" w:pos="8635"/>
+      </w:tabs>
+      <w:spacing w:before="120" w:after="120"/>
+      <w:jc w:val="center"/>
+    </w:pPr>
+    <w:rPr>
+      <w:rFonts w:asciiTheme="minorHAnsi" w:hAnsiTheme="minorHAnsi" w:cstheme="minorHAnsi"/>
+      <w:b/>
+      <w:bCs/>
+      <w:caps/>
+      <w:sz w:val="20"/>
+      <w:szCs w:val="20"/>
+    </w:rPr>
+  </w:style>
+  <w:style w:type="paragraph" w:styleId="21">
+    <w:name w:val="toc 2"/>
+    <w:basedOn w:val="a"/>
+    <w:next w:val="a"/>
+    <w:autoRedefine/>
+    <w:uiPriority w:val="39"/>
+    <w:unhideWhenUsed/>
+    <w:rsid w:val="00763944"/>
+    <w:pPr>
+      <w:ind w:left="280"/>
+      <w:jc w:val="left"/>
+    </w:pPr>
+    <w:rPr>
+      <w:rFonts w:asciiTheme="minorHAnsi" w:hAnsiTheme="minorHAnsi" w:cstheme="minorHAnsi"/>
+      <w:smallCaps/>
+      <w:sz w:val="20"/>
+      <w:szCs w:val="20"/>
+    </w:rPr>
+  </w:style>
+  <w:style w:type="paragraph" w:styleId="31">
+    <w:name w:val="toc 3"/>
+    <w:basedOn w:val="a"/>
+    <w:next w:val="a"/>
+    <w:autoRedefine/>
+    <w:uiPriority w:val="39"/>
+    <w:unhideWhenUsed/>
+    <w:rsid w:val="00763944"/>
+    <w:pPr>
+      <w:ind w:left="560"/>
+      <w:jc w:val="left"/>
+    </w:pPr>
+    <w:rPr>
+      <w:rFonts w:asciiTheme="minorHAnsi" w:hAnsiTheme="minorHAnsi" w:cstheme="minorHAnsi"/>
+      <w:i/>
+      <w:iCs/>
+      <w:sz w:val="20"/>
+      <w:szCs w:val="20"/>
+    </w:rPr>
+  </w:style>
+  <w:style w:type="paragraph" w:styleId="41">
+    <w:name w:val="toc 4"/>
+    <w:basedOn w:val="a"/>
+    <w:next w:val="a"/>
+    <w:autoRedefine/>
+    <w:uiPriority w:val="39"/>
+    <w:unhideWhenUsed/>
+    <w:rsid w:val="00763944"/>
+    <w:pPr>
+      <w:ind w:left="840"/>
+      <w:jc w:val="left"/>
+    </w:pPr>
+    <w:rPr>
+      <w:rFonts w:asciiTheme="minorHAnsi" w:hAnsiTheme="minorHAnsi" w:cstheme="minorHAnsi"/>
+      <w:sz w:val="18"/>
+      <w:szCs w:val="18"/>
+    </w:rPr>
+  </w:style>
+  <w:style w:type="paragraph" w:styleId="5">
+    <w:name w:val="toc 5"/>
+    <w:basedOn w:val="a"/>
+    <w:next w:val="a"/>
+    <w:autoRedefine/>
+    <w:uiPriority w:val="39"/>
+    <w:unhideWhenUsed/>
+    <w:rsid w:val="00763944"/>
+    <w:pPr>
+      <w:ind w:left="1120"/>
+      <w:jc w:val="left"/>
+    </w:pPr>
+    <w:rPr>
+      <w:rFonts w:asciiTheme="minorHAnsi" w:hAnsiTheme="minorHAnsi" w:cstheme="minorHAnsi"/>
+      <w:sz w:val="18"/>
+      <w:szCs w:val="18"/>
+    </w:rPr>
+  </w:style>
+  <w:style w:type="paragraph" w:styleId="6">
+    <w:name w:val="toc 6"/>
+    <w:basedOn w:val="a"/>
+    <w:next w:val="a"/>
+    <w:autoRedefine/>
+    <w:uiPriority w:val="39"/>
+    <w:unhideWhenUsed/>
+    <w:rsid w:val="00763944"/>
+    <w:pPr>
+      <w:ind w:left="1400"/>
+      <w:jc w:val="left"/>
+    </w:pPr>
+    <w:rPr>
+      <w:rFonts w:asciiTheme="minorHAnsi" w:hAnsiTheme="minorHAnsi" w:cstheme="minorHAnsi"/>
+      <w:sz w:val="18"/>
+      <w:szCs w:val="18"/>
+    </w:rPr>
+  </w:style>
+  <w:style w:type="paragraph" w:styleId="7">
+    <w:name w:val="toc 7"/>
+    <w:basedOn w:val="a"/>
+    <w:next w:val="a"/>
+    <w:autoRedefine/>
+    <w:uiPriority w:val="39"/>
+    <w:unhideWhenUsed/>
+    <w:rsid w:val="00763944"/>
+    <w:pPr>
+      <w:ind w:left="1680"/>
+      <w:jc w:val="left"/>
+    </w:pPr>
+    <w:rPr>
+      <w:rFonts w:asciiTheme="minorHAnsi" w:hAnsiTheme="minorHAnsi" w:cstheme="minorHAnsi"/>
+      <w:sz w:val="18"/>
+      <w:szCs w:val="18"/>
+    </w:rPr>
+  </w:style>
+  <w:style w:type="paragraph" w:styleId="8">
+    <w:name w:val="toc 8"/>
+    <w:basedOn w:val="a"/>
+    <w:next w:val="a"/>
+    <w:autoRedefine/>
+    <w:uiPriority w:val="39"/>
+    <w:unhideWhenUsed/>
+    <w:rsid w:val="00763944"/>
+    <w:pPr>
+      <w:ind w:left="1960"/>
+      <w:jc w:val="left"/>
+    </w:pPr>
+    <w:rPr>
+      <w:rFonts w:asciiTheme="minorHAnsi" w:hAnsiTheme="minorHAnsi" w:cstheme="minorHAnsi"/>
+      <w:sz w:val="18"/>
+      <w:szCs w:val="18"/>
+    </w:rPr>
+  </w:style>
+  <w:style w:type="paragraph" w:styleId="91">
+    <w:name w:val="toc 9"/>
+    <w:basedOn w:val="a"/>
+    <w:next w:val="a"/>
+    <w:autoRedefine/>
+    <w:uiPriority w:val="39"/>
+    <w:unhideWhenUsed/>
+    <w:rsid w:val="00763944"/>
+    <w:pPr>
+      <w:ind w:left="2240"/>
+      <w:jc w:val="left"/>
+    </w:pPr>
+    <w:rPr>
+      <w:rFonts w:asciiTheme="minorHAnsi" w:hAnsiTheme="minorHAnsi" w:cstheme="minorHAnsi"/>
+      <w:sz w:val="18"/>
+      <w:szCs w:val="18"/>
+    </w:rPr>
+  </w:style>
+  <w:style w:type="character" w:styleId="ad">
+    <w:name w:val="Hyperlink"/>
+    <w:basedOn w:val="a0"/>
+    <w:uiPriority w:val="99"/>
+    <w:unhideWhenUsed/>
+    <w:rsid w:val="00763944"/>
+    <w:rPr>
+      <w:color w:val="0563C1" w:themeColor="hyperlink"/>
+      <w:u w:val="single"/>
+    </w:rPr>
+  </w:style>
+  <w:style w:type="table" w:styleId="ae">
+    <w:name w:val="Table Grid"/>
+    <w:basedOn w:val="a1"/>
+    <w:uiPriority w:val="39"/>
+    <w:rsid w:val="00543A21"/>
+    <w:tblPr>
+      <w:tblBorders>
+        <w:top w:val="single" w:sz="4" w:space="0" w:color="auto"/>
+        <w:left w:val="single" w:sz="4" w:space="0" w:color="auto"/>
+        <w:bottom w:val="single" w:sz="4" w:space="0" w:color="auto"/>
+        <w:right w:val="single" w:sz="4" w:space="0" w:color="auto"/>
+        <w:insideH w:val="single" w:sz="4" w:space="0" w:color="auto"/>
+        <w:insideV w:val="single" w:sz="4" w:space="0" w:color="auto"/>
+      </w:tblBorders>
+    </w:tblPr>
+  </w:style>
+  <w:style w:type="table" w:styleId="-14">
+    <w:name w:val="List Table 1 Light Accent 4"/>
+    <w:basedOn w:val="a1"/>
+    <w:uiPriority w:val="46"/>
+    <w:rsid w:val="00543A21"/>
+    <w:tblPr>
+      <w:tblStyleRowBandSize w:val="1"/>
+      <w:tblStyleColBandSize w:val="1"/>
+    </w:tblPr>
+    <w:tblStylePr w:type="firstRow">
+      <w:rPr>
+        <w:b/>
+        <w:bCs/>
+      </w:rPr>
+      <w:tblPr/>
+      <w:tcPr>
+        <w:tcBorders>
+          <w:bottom w:val="single" w:sz="4" w:space="0" w:color="FFD966" w:themeColor="accent4" w:themeTint="99"/>
+        </w:tcBorders>
+      </w:tcPr>
+    </w:tblStylePr>
+    <w:tblStylePr w:type="lastRow">
+      <w:rPr>
+        <w:b/>
+        <w:bCs/>
+      </w:rPr>
+      <w:tblPr/>
+      <w:tcPr>
+        <w:tcBorders>
+          <w:top w:val="single" w:sz="4" w:space="0" w:color="FFD966" w:themeColor="accent4" w:themeTint="99"/>
+        </w:tcBorders>
+      </w:tcPr>
+    </w:tblStylePr>
+    <w:tblStylePr w:type="firstCol">
+      <w:rPr>
+        <w:b/>
+        <w:bCs/>
+      </w:rPr>
+    </w:tblStylePr>
+    <w:tblStylePr w:type="lastCol">
+      <w:rPr>
+        <w:b/>
+        <w:bCs/>
+      </w:rPr>
+    </w:tblStylePr>
+    <w:tblStylePr w:type="band1Vert">
+      <w:tblPr/>
+      <w:tcPr>
+        <w:shd w:val="clear" w:color="auto" w:fill="FFF2CC" w:themeFill="accent4" w:themeFillTint="33"/>
+      </w:tcPr>
+    </w:tblStylePr>
+    <w:tblStylePr w:type="band1Horz">
+      <w:tblPr/>
+      <w:tcPr>
+        <w:shd w:val="clear" w:color="auto" w:fill="FFF2CC" w:themeFill="accent4" w:themeFillTint="33"/>
+      </w:tcPr>
+    </w:tblStylePr>
+  </w:style>
+  <w:style w:type="table" w:styleId="-15">
+    <w:name w:val="List Table 1 Light Accent 5"/>
+    <w:basedOn w:val="a1"/>
+    <w:uiPriority w:val="46"/>
+    <w:rsid w:val="00543A21"/>
+    <w:tblPr>
+      <w:tblStyleRowBandSize w:val="1"/>
+      <w:tblStyleColBandSize w:val="1"/>
+    </w:tblPr>
+    <w:tblStylePr w:type="firstRow">
+      <w:rPr>
+        <w:b/>
+        <w:bCs/>
+      </w:rPr>
+      <w:tblPr/>
+      <w:tcPr>
+        <w:tcBorders>
+          <w:bottom w:val="single" w:sz="4" w:space="0" w:color="9CC2E5" w:themeColor="accent5" w:themeTint="99"/>
+        </w:tcBorders>
+      </w:tcPr>
+    </w:tblStylePr>
+    <w:tblStylePr w:type="lastRow">
+      <w:rPr>
+        <w:b/>
+        <w:bCs/>
+      </w:rPr>
+      <w:tblPr/>
+      <w:tcPr>
+        <w:tcBorders>
+          <w:top w:val="single" w:sz="4" w:space="0" w:color="9CC2E5" w:themeColor="accent5" w:themeTint="99"/>
+        </w:tcBorders>
+      </w:tcPr>
+    </w:tblStylePr>
+    <w:tblStylePr w:type="firstCol">
+      <w:rPr>
+        <w:b/>
+        <w:bCs/>
+      </w:rPr>
+    </w:tblStylePr>
+    <w:tblStylePr w:type="lastCol">
+      <w:rPr>
+        <w:b/>
+        <w:bCs/>
+      </w:rPr>
+    </w:tblStylePr>
+    <w:tblStylePr w:type="band1Vert">
+      <w:tblPr/>
+      <w:tcPr>
+        <w:shd w:val="clear" w:color="auto" w:fill="DEEAF6" w:themeFill="accent5" w:themeFillTint="33"/>
+      </w:tcPr>
+    </w:tblStylePr>
+    <w:tblStylePr w:type="band1Horz">
+      <w:tblPr/>
+      <w:tcPr>
+        <w:shd w:val="clear" w:color="auto" w:fill="DEEAF6" w:themeFill="accent5" w:themeFillTint="33"/>
+      </w:tcPr>
+    </w:tblStylePr>
+  </w:style>
+  <w:style w:type="paragraph" w:styleId="af">
+    <w:name w:val="endnote text"/>
+    <w:basedOn w:val="a"/>
+    <w:link w:val="af0"/>
+    <w:uiPriority w:val="99"/>
+    <w:semiHidden/>
+    <w:unhideWhenUsed/>
+    <w:rsid w:val="00CA6AFA"/>
+    <w:rPr>
+      <w:sz w:val="20"/>
+      <w:szCs w:val="20"/>
+    </w:rPr>
+  </w:style>
+  <w:style w:type="character" w:customStyle="1" w:styleId="af0">
+    <w:name w:val="Текст концевой сноски Знак"/>
+    <w:basedOn w:val="a0"/>
+    <w:link w:val="af"/>
+    <w:uiPriority w:val="99"/>
+    <w:semiHidden/>
+    <w:rsid w:val="00CA6AFA"/>
+    <w:rPr>
+      <w:rFonts w:ascii="Times New Roman" w:hAnsi="Times New Roman"/>
+      <w:sz w:val="20"/>
+      <w:szCs w:val="20"/>
+    </w:rPr>
+  </w:style>
+  <w:style w:type="character" w:styleId="af1">
+    <w:name w:val="endnote reference"/>
+    <w:basedOn w:val="a0"/>
+    <w:uiPriority w:val="99"/>
+    <w:semiHidden/>
+    <w:unhideWhenUsed/>
+    <w:rsid w:val="00CA6AFA"/>
+    <w:rPr>
+      <w:vertAlign w:val="superscript"/>
+    </w:rPr>
+  </w:style>
+  <w:style w:type="paragraph" w:styleId="af2">
+    <w:name w:val="caption"/>
+    <w:basedOn w:val="a"/>
+    <w:next w:val="a"/>
+    <w:uiPriority w:val="35"/>
+    <w:unhideWhenUsed/>
+    <w:qFormat/>
+    <w:rsid w:val="00CA6AFA"/>
+    <w:pPr>
+      <w:spacing w:after="200"/>
+    </w:pPr>
+    <w:rPr>
+      <w:i/>
+      <w:iCs/>
+      <w:color w:val="44546A" w:themeColor="text2"/>
+      <w:sz w:val="18"/>
+      <w:szCs w:val="18"/>
+    </w:rPr>
+  </w:style>
+  <w:style w:type="paragraph" w:styleId="af3">
+    <w:name w:val="Bibliography"/>
+    <w:basedOn w:val="a"/>
+    <w:next w:val="a"/>
+    <w:uiPriority w:val="37"/>
+    <w:unhideWhenUsed/>
+    <w:rsid w:val="008B336C"/>
+  </w:style>
+  <w:style w:type="paragraph" w:customStyle="1" w:styleId="22">
+    <w:name w:val="Мой заголовок 2"/>
+    <w:basedOn w:val="2"/>
+    <w:autoRedefine/>
+    <w:qFormat/>
+    <w:rsid w:val="00F75BDA"/>
+    <w:pPr>
+      <w:spacing w:line="480" w:lineRule="auto"/>
+      <w:jc w:val="center"/>
+    </w:pPr>
+    <w:rPr>
+      <w:rFonts w:ascii="Times New Roman" w:hAnsi="Times New Roman"/>
+      <w:b/>
+      <w:bCs/>
+      <w:color w:val="000000" w:themeColor="text1"/>
+      <w:sz w:val="28"/>
+    </w:rPr>
+  </w:style>
+  <w:style w:type="paragraph" w:styleId="af4">
+    <w:name w:val="header"/>
+    <w:basedOn w:val="a"/>
+    <w:link w:val="af5"/>
+    <w:uiPriority w:val="99"/>
+    <w:unhideWhenUsed/>
+    <w:rsid w:val="00F75BDA"/>
+    <w:pPr>
+      <w:tabs>
+        <w:tab w:val="center" w:pos="4677"/>
+        <w:tab w:val="right" w:pos="9355"/>
+      </w:tabs>
+    </w:pPr>
+  </w:style>
+  <w:style w:type="character" w:customStyle="1" w:styleId="af5">
+    <w:name w:val="Верхний колонтитул Знак"/>
+    <w:basedOn w:val="a0"/>
+    <w:link w:val="af4"/>
+    <w:uiPriority w:val="99"/>
+    <w:rsid w:val="00F75BDA"/>
+    <w:rPr>
+      <w:rFonts w:ascii="Times New Roman" w:hAnsi="Times New Roman"/>
+      <w:sz w:val="28"/>
+    </w:rPr>
+  </w:style>
+  <w:style w:type="paragraph" w:styleId="af6">
+    <w:name w:val="footer"/>
+    <w:basedOn w:val="a"/>
+    <w:link w:val="af7"/>
+    <w:uiPriority w:val="99"/>
+    <w:unhideWhenUsed/>
+    <w:rsid w:val="00F75BDA"/>
+    <w:pPr>
+      <w:tabs>
+        <w:tab w:val="center" w:pos="4677"/>
+        <w:tab w:val="right" w:pos="9355"/>
+      </w:tabs>
+    </w:pPr>
+  </w:style>
+  <w:style w:type="character" w:customStyle="1" w:styleId="af7">
+    <w:name w:val="Нижний колонтитул Знак"/>
+    <w:basedOn w:val="a0"/>
+    <w:link w:val="af6"/>
+    <w:uiPriority w:val="99"/>
+    <w:rsid w:val="00F75BDA"/>
+    <w:rPr>
+      <w:rFonts w:ascii="Times New Roman" w:hAnsi="Times New Roman"/>
+      <w:sz w:val="28"/>
+    </w:rPr>
+  </w:style>
+  <w:style w:type="paragraph" w:customStyle="1" w:styleId="32">
+    <w:name w:val="Мой заголовок 3"/>
+    <w:basedOn w:val="3"/>
+    <w:autoRedefine/>
+    <w:qFormat/>
+    <w:rsid w:val="008A1BF6"/>
+    <w:pPr>
+      <w:spacing w:line="480" w:lineRule="auto"/>
+      <w:jc w:val="center"/>
+    </w:pPr>
+    <w:rPr>
+      <w:rFonts w:ascii="Times New Roman" w:hAnsi="Times New Roman"/>
+      <w:b/>
       <w:color w:val="000000" w:themeColor="text1"/>
       <w:sz w:val="28"/>
     </w:rPr>
@@ -2173,11 +4243,32 @@
 </file>
 
 <file path=customXml/item1.xml><?xml version="1.0" encoding="utf-8"?>
-<b:Sources xmlns:b="http://schemas.openxmlformats.org/officeDocument/2006/bibliography" xmlns="http://schemas.openxmlformats.org/officeDocument/2006/bibliography" SelectedStyle="/APASixthEditionOfficeOnline.xsl" StyleName="APA" Version="6"/>
+<b:Sources xmlns:b="http://schemas.openxmlformats.org/officeDocument/2006/bibliography" xmlns="http://schemas.openxmlformats.org/officeDocument/2006/bibliography" SelectedStyle="/GostTitle.XSL" StyleName="ГОСТ — сортировка по названиям" Version="2003">
+  <b:Source>
+    <b:Tag>Вяч22</b:Tag>
+    <b:SourceType>Book</b:SourceType>
+    <b:Guid>{3632B91F-3410-6A42-A80D-1145E61F10B2}</b:Guid>
+    <b:Author>
+      <b:Author>
+        <b:NameList>
+          <b:Person>
+            <b:Last>Вячеслав Уточкин</b:Last>
+            <b:First>Константин</b:First>
+            <b:Middle>Сахнов</b:Middle>
+          </b:Person>
+        </b:NameList>
+      </b:Author>
+    </b:Author>
+    <b:Title>Хочу в геймдев! Основы игровой разработки для начинающих</b:Title>
+    <b:Publisher>БОМБОРА</b:Publisher>
+    <b:Year>2022</b:Year>
+    <b:RefOrder>1</b:RefOrder>
+  </b:Source>
+</b:Sources>
 </file>
 
 <file path=customXml/itemProps1.xml><?xml version="1.0" encoding="utf-8"?>
-<ds:datastoreItem xmlns:ds="http://schemas.openxmlformats.org/officeDocument/2006/customXml" ds:itemID="{A18F8093-ED7F-354A-82B7-2E681A3106BA}">
+<ds:datastoreItem xmlns:ds="http://schemas.openxmlformats.org/officeDocument/2006/customXml" ds:itemID="{7A86F671-C24D-7940-B83F-035FC1BF9AF7}">
   <ds:schemaRefs>
     <ds:schemaRef ds:uri="http://schemas.openxmlformats.org/officeDocument/2006/bibliography"/>
   </ds:schemaRefs>

</xml_diff>

<commit_message>
add idea of game
</commit_message>
<xml_diff>
--- a/SRW.docx
+++ b/SRW.docx
@@ -1971,6 +1971,7 @@
         <w:pStyle w:val="32"/>
       </w:pPr>
       <w:r>
+        <w:lastRenderedPageBreak/>
         <w:tab/>
       </w:r>
       <w:bookmarkStart w:id="3" w:name="_Toc169978151"/>
@@ -1981,13 +1982,100 @@
     </w:p>
     <w:p>
       <w:r>
+        <w:tab/>
+        <w:t xml:space="preserve">Прежде, чем будет выбрана основная идея игры, геймдизайнер пройдет не мало игр, </w:t>
+      </w:r>
+      <w:r>
+        <w:t xml:space="preserve">изучит потребительский рынок, прочитает множество форумов и неоднократно поделится своими наработками, как с командой, так и с другими геймдизайнерами. При выборе идеи в большом потоке информации очень легко потеряться. Для упрощения генерации идеи лучше всего найти ограничения: желание разработчика и его аудитории писать в любимом жанре, выбор востребованного сеттинга, возможности </w:t>
+      </w:r>
+      <w:r>
+        <w:t xml:space="preserve">компьютерных </w:t>
+      </w:r>
+      <w:r>
+        <w:t>устройств и существующих технологий</w:t>
+      </w:r>
+      <w:r>
+        <w:t xml:space="preserve"> для разработки игр. </w:t>
+      </w:r>
+    </w:p>
+    <w:p>
+      <w:r>
+        <w:tab/>
+      </w:r>
+      <w:r>
+        <w:t xml:space="preserve">Часто идеи игр могут пересекаться или даже повторять друг друга, но это не делает игру хуже, поскольку гораздо важнее реализация. Возьму в качестве примера две игры в жанре королевской битвы: </w:t>
+      </w:r>
+      <w:r>
+        <w:t>Fortnite</w:t>
+      </w:r>
+      <w:r>
+        <w:t xml:space="preserve"> и </w:t>
+      </w:r>
+      <w:r>
+        <w:t>PUBG</w:t>
+      </w:r>
+      <w:r>
+        <w:t xml:space="preserve">. Обе игры нацелены на выживание среди 100 человек, находясь на одной карте, изначально имея стартовый набор. Отличается тем, что в </w:t>
+      </w:r>
+      <w:r>
+        <w:t>Fortnite</w:t>
+      </w:r>
+      <w:r>
         <w:t xml:space="preserve"> </w:t>
       </w:r>
-    </w:p>
-    <w:p>
-      <w:pPr>
-        <w:pStyle w:val="22"/>
-      </w:pPr>
+      <w:r>
+        <w:t xml:space="preserve">игрок делает упор на такую игровую механику, как строительство, создавая укрытия и </w:t>
+      </w:r>
+      <w:r>
+        <w:t>убегая от врагов, в</w:t>
+      </w:r>
+      <w:r>
+        <w:t xml:space="preserve"> то время как в </w:t>
+      </w:r>
+      <w:r>
+        <w:t>PUBG</w:t>
+      </w:r>
+      <w:r>
+        <w:t xml:space="preserve"> важнее сосредоточиться на стратегии </w:t>
+      </w:r>
+      <w:r>
+        <w:t>и скрытности.</w:t>
+      </w:r>
+      <w:r>
+        <w:t xml:space="preserve"> </w:t>
+      </w:r>
+      <w:r>
+        <w:rPr>
+          <w:lang w:val="en-US"/>
+        </w:rPr>
+        <w:t>Fortnite</w:t>
+      </w:r>
+      <w:r>
+        <w:t xml:space="preserve"> </w:t>
+      </w:r>
+      <w:r>
+        <w:t>выполнен в мультяшном стиле</w:t>
+      </w:r>
+      <w:r>
+        <w:t xml:space="preserve">, </w:t>
+      </w:r>
+      <w:r>
+        <w:rPr>
+          <w:lang w:val="en-US"/>
+        </w:rPr>
+        <w:t>PUBG</w:t>
+      </w:r>
+      <w:r>
+        <w:t xml:space="preserve"> в</w:t>
+      </w:r>
+      <w:r>
+        <w:t xml:space="preserve"> реалистичном. Обе игры имеют большие целевые аудитории и уникальны в своем жанре. </w:t>
+      </w:r>
+    </w:p>
+    <w:p>
+      <w:r>
+        <w:tab/>
+      </w:r>
     </w:p>
     <w:p/>
     <w:p>

</xml_diff>

<commit_message>
Complete chapter Concept document, add VISION
</commit_message>
<xml_diff>
--- a/SRW.docx
+++ b/SRW.docx
@@ -614,16 +614,8 @@
         <w:rPr>
           <w:rFonts w:cs="Times New Roman"/>
         </w:rPr>
-        <w:t xml:space="preserve">The </w:t>
-      </w:r>
-      <w:proofErr w:type="spellStart"/>
-      <w:r>
-        <w:rPr>
-          <w:rFonts w:cs="Times New Roman"/>
-        </w:rPr>
-        <w:t>Witness</w:t>
-      </w:r>
-      <w:proofErr w:type="spellEnd"/>
+        <w:t>The Witness</w:t>
+      </w:r>
       <w:r>
         <w:rPr>
           <w:rFonts w:cs="Times New Roman"/>
@@ -863,16 +855,8 @@
         <w:rPr>
           <w:rFonts w:cs="Times New Roman"/>
         </w:rPr>
-        <w:t xml:space="preserve">и </w:t>
-      </w:r>
-      <w:proofErr w:type="spellStart"/>
-      <w:r>
-        <w:rPr>
-          <w:rFonts w:cs="Times New Roman"/>
-        </w:rPr>
-        <w:t>сторителлинг</w:t>
-      </w:r>
-      <w:proofErr w:type="spellEnd"/>
+        <w:t>и сторителлинг</w:t>
+      </w:r>
       <w:r>
         <w:rPr>
           <w:rStyle w:val="ab"/>
@@ -1029,21 +1013,7 @@
         <w:rPr>
           <w:rFonts w:cs="Times New Roman"/>
         </w:rPr>
-        <w:t xml:space="preserve">Detroit: </w:t>
-      </w:r>
-      <w:proofErr w:type="spellStart"/>
-      <w:r>
-        <w:rPr>
-          <w:rFonts w:cs="Times New Roman"/>
-        </w:rPr>
-        <w:t>Become</w:t>
-      </w:r>
-      <w:proofErr w:type="spellEnd"/>
-      <w:r>
-        <w:rPr>
-          <w:rFonts w:cs="Times New Roman"/>
-        </w:rPr>
-        <w:t xml:space="preserve"> Human</w:t>
+        <w:t>Detroit: Become Human</w:t>
       </w:r>
       <w:r>
         <w:rPr>
@@ -1216,21 +1186,7 @@
         <w:rPr>
           <w:rFonts w:cs="Times New Roman"/>
         </w:rPr>
-        <w:t xml:space="preserve">Все эти факторы делают "Detroit: </w:t>
-      </w:r>
-      <w:proofErr w:type="spellStart"/>
-      <w:r>
-        <w:rPr>
-          <w:rFonts w:cs="Times New Roman"/>
-        </w:rPr>
-        <w:t>Become</w:t>
-      </w:r>
-      <w:proofErr w:type="spellEnd"/>
-      <w:r>
-        <w:rPr>
-          <w:rFonts w:cs="Times New Roman"/>
-        </w:rPr>
-        <w:t xml:space="preserve"> Human" выдающимся примером видеоигры искусства кинематографа, которая предлагает глубокий и эмоциональный игровой опыт, схожий с просмотром высококачественного фильма.</w:t>
+        <w:t>Все эти факторы делают "Detroit: Become Human" выдающимся примером видеоигры искусства кинематографа, которая предлагает глубокий и эмоциональный игровой опыт, схожий с просмотром высококачественного фильма.</w:t>
       </w:r>
     </w:p>
     <w:p>
@@ -1936,13 +1892,8 @@
       <w:r>
         <w:t>собрать команду и обучить её слаженной работе, расписать процесс разработки, написать первичную документацию (концепт, список фичей (</w:t>
       </w:r>
-      <w:proofErr w:type="spellStart"/>
-      <w:r>
-        <w:t>feature</w:t>
-      </w:r>
-      <w:proofErr w:type="spellEnd"/>
-      <w:r>
-        <w:t>-</w:t>
+      <w:r>
+        <w:t>feature-</w:t>
       </w:r>
       <w:r>
         <w:rPr>
@@ -1986,7 +1937,16 @@
         <w:t xml:space="preserve">Прежде, чем будет выбрана основная идея игры, геймдизайнер пройдет не мало игр, </w:t>
       </w:r>
       <w:r>
-        <w:t xml:space="preserve">изучит потребительский рынок, прочитает множество форумов и неоднократно поделится своими наработками, как с командой, так и с другими геймдизайнерами. При выборе идеи в большом потоке информации очень легко потеряться. Для упрощения генерации идеи лучше всего найти ограничения: желание разработчика и его аудитории писать в любимом жанре, выбор востребованного сеттинга, возможности </w:t>
+        <w:t>изучит потребительский рынок, прочитает множество форумов и неоднократно поделится своими наработками, как с командой, так и с другими геймдизайнерами. При выборе идеи в большом потоке информации очень легко потеряться. Для упрощения генерации идеи лучше всего найти ограничения: желание разработчика и его аудитории писать в любимом жанре, выбор востребованного сеттинга</w:t>
+      </w:r>
+      <w:r>
+        <w:rPr>
+          <w:rStyle w:val="ab"/>
+        </w:rPr>
+        <w:footnoteReference w:id="8"/>
+      </w:r>
+      <w:r>
+        <w:t xml:space="preserve">, возможности </w:t>
       </w:r>
       <w:r>
         <w:t xml:space="preserve">компьютерных </w:t>
@@ -2018,66 +1978,517 @@
         <w:t xml:space="preserve">. Обе игры нацелены на выживание среди 100 человек, находясь на одной карте, изначально имея стартовый набор. Отличается тем, что в </w:t>
       </w:r>
       <w:r>
+        <w:t xml:space="preserve">Fortnite </w:t>
+      </w:r>
+      <w:r>
+        <w:t xml:space="preserve">игрок делает упор на такую игровую механику, как строительство, создавая укрытия и </w:t>
+      </w:r>
+      <w:r>
+        <w:t>убегая от врагов, в</w:t>
+      </w:r>
+      <w:r>
+        <w:t xml:space="preserve"> то время как в </w:t>
+      </w:r>
+      <w:r>
+        <w:t>PUBG</w:t>
+      </w:r>
+      <w:r>
+        <w:t xml:space="preserve"> важнее сосредоточиться на стратегии </w:t>
+      </w:r>
+      <w:r>
+        <w:t>и скрытности.</w:t>
+      </w:r>
+      <w:r>
+        <w:t xml:space="preserve"> </w:t>
+      </w:r>
+      <w:r>
+        <w:rPr>
+          <w:lang w:val="en-US"/>
+        </w:rPr>
         <w:t>Fortnite</w:t>
       </w:r>
       <w:r>
         <w:t xml:space="preserve"> </w:t>
       </w:r>
       <w:r>
-        <w:t xml:space="preserve">игрок делает упор на такую игровую механику, как строительство, создавая укрытия и </w:t>
-      </w:r>
-      <w:r>
-        <w:t>убегая от врагов, в</w:t>
-      </w:r>
-      <w:r>
-        <w:t xml:space="preserve"> то время как в </w:t>
-      </w:r>
-      <w:r>
+        <w:t>выполнен в мультяшном стиле</w:t>
+      </w:r>
+      <w:r>
+        <w:t xml:space="preserve">, </w:t>
+      </w:r>
+      <w:r>
+        <w:rPr>
+          <w:lang w:val="en-US"/>
+        </w:rPr>
         <w:t>PUBG</w:t>
       </w:r>
       <w:r>
-        <w:t xml:space="preserve"> важнее сосредоточиться на стратегии </w:t>
-      </w:r>
-      <w:r>
-        <w:t>и скрытности.</w:t>
+        <w:t xml:space="preserve"> в</w:t>
+      </w:r>
+      <w:r>
+        <w:t xml:space="preserve"> реалистичном. Обе игры имеют большие целевые аудитории и уникальны в своем жанре. </w:t>
+      </w:r>
+    </w:p>
+    <w:p>
+      <w:r>
+        <w:tab/>
+      </w:r>
+      <w:r>
+        <w:t xml:space="preserve">Таким образом, продается не идея, а </w:t>
+      </w:r>
+      <w:r>
+        <w:t xml:space="preserve">оптимальная </w:t>
+      </w:r>
+      <w:r>
+        <w:t>реализаци</w:t>
+      </w:r>
+      <w:r>
+        <w:t xml:space="preserve">я в условиях накладываемых ограничений в данное время. </w:t>
+      </w:r>
+    </w:p>
+    <w:p>
+      <w:pPr>
+        <w:pStyle w:val="32"/>
+      </w:pPr>
+      <w:r>
+        <w:t>Концепт-</w:t>
+      </w:r>
+      <w:r>
+        <w:t>документ</w:t>
+      </w:r>
+    </w:p>
+    <w:p>
+      <w:r>
+        <w:tab/>
+      </w:r>
+      <w:r>
+        <w:t xml:space="preserve">Выбрав основную идею, необходимо перейти к её детализации. Однако на начальном этапе важно представить уже собранные идеи, для этого создается </w:t>
+      </w:r>
+      <w:r>
+        <w:t xml:space="preserve">небольшой </w:t>
+      </w:r>
+      <w:r>
+        <w:rPr>
+          <w:b/>
+          <w:bCs/>
+        </w:rPr>
+        <w:t>концепт-документ</w:t>
+      </w:r>
+      <w:r>
+        <w:rPr>
+          <w:b/>
+          <w:bCs/>
+        </w:rPr>
+        <w:t xml:space="preserve">. </w:t>
+      </w:r>
+      <w:r>
+        <w:t>Задача данного документа заключается в</w:t>
+      </w:r>
+      <w:r>
+        <w:t xml:space="preserve"> том, чтобы за короткое время заинтересовать команду для создания игры, инвестора поддержать проект, игроков сыграть. </w:t>
+      </w:r>
+    </w:p>
+    <w:p>
+      <w:r>
+        <w:tab/>
       </w:r>
       <w:r>
         <w:t xml:space="preserve"> </w:t>
       </w:r>
       <w:r>
+        <w:t xml:space="preserve">Важно, чтобы вся команда была заинтересована в создании игры, поэтому частой практикой в инди-студиях является написание концепт-документа каждым членом команды, а после объединением сгенерированных идей. </w:t>
+      </w:r>
+    </w:p>
+    <w:p>
+      <w:r>
+        <w:tab/>
+        <w:t>В концепт-документ входят следующие пункты:</w:t>
+      </w:r>
+    </w:p>
+    <w:p>
+      <w:pPr>
+        <w:pStyle w:val="ac"/>
+        <w:numPr>
+          <w:ilvl w:val="0"/>
+          <w:numId w:val="4"/>
+        </w:numPr>
+      </w:pPr>
+      <w:r>
+        <w:rPr>
+          <w:b/>
+          <w:bCs/>
+        </w:rPr>
+        <w:lastRenderedPageBreak/>
+        <w:t>Краткое описание.</w:t>
+      </w:r>
+      <w:r>
+        <w:t xml:space="preserve"> Выбор жанра, сеттинга</w:t>
+      </w:r>
+      <w:r>
+        <w:t>, описание основного геймплея</w:t>
+      </w:r>
+      <w:r>
+        <w:rPr>
+          <w:rStyle w:val="ab"/>
+        </w:rPr>
+        <w:footnoteReference w:id="9"/>
+      </w:r>
+      <w:r>
+        <w:t>, цели игрока, модель распространения</w:t>
+      </w:r>
+      <w:r>
+        <w:rPr>
+          <w:rStyle w:val="ab"/>
+        </w:rPr>
+        <w:footnoteReference w:id="10"/>
+      </w:r>
+      <w:r>
+        <w:t>.</w:t>
+      </w:r>
+    </w:p>
+    <w:p>
+      <w:pPr>
+        <w:pStyle w:val="ac"/>
+        <w:numPr>
+          <w:ilvl w:val="0"/>
+          <w:numId w:val="4"/>
+        </w:numPr>
+        <w:rPr>
+          <w:b/>
+          <w:bCs/>
+        </w:rPr>
+      </w:pPr>
+      <w:r>
+        <w:rPr>
+          <w:b/>
+          <w:bCs/>
+        </w:rPr>
+        <w:t>Референсы</w:t>
+      </w:r>
+      <w:r>
+        <w:rPr>
+          <w:b/>
+          <w:bCs/>
+        </w:rPr>
+        <w:t>.</w:t>
+      </w:r>
+      <w:r>
+        <w:rPr>
+          <w:b/>
+          <w:bCs/>
+        </w:rPr>
+        <w:t xml:space="preserve"> </w:t>
+      </w:r>
+      <w:r>
+        <w:t>Примеры</w:t>
+      </w:r>
+      <w:r>
+        <w:t xml:space="preserve"> игр и не только, которые наиболее точно отражают задуманное в идеях и представляют набор готовых решений. Начиная с визуального стиля, заканчивая звуковым окружением.</w:t>
+      </w:r>
+    </w:p>
+    <w:p>
+      <w:pPr>
+        <w:pStyle w:val="ac"/>
+        <w:numPr>
+          <w:ilvl w:val="0"/>
+          <w:numId w:val="4"/>
+        </w:numPr>
+        <w:rPr>
+          <w:b/>
+          <w:bCs/>
+        </w:rPr>
+      </w:pPr>
+      <w:r>
+        <w:rPr>
+          <w:b/>
+          <w:bCs/>
+        </w:rPr>
+        <w:t xml:space="preserve">Анализ конкурентов. </w:t>
+      </w:r>
+      <w:r>
+        <w:t>В первую очередь нужно выделить</w:t>
+      </w:r>
+      <w:r>
+        <w:t xml:space="preserve"> несколько конкурентов, которые в своих проектах сочетают тот набор, который был ранее представлен в выбранных идеях для игры. Исследование конкурентов упростит процесс выделения особенностей и преимуществ</w:t>
+      </w:r>
+      <w:r>
+        <w:t xml:space="preserve"> игры, позволит быстрее определиться с используемыми технологиями, выбрать стиль и многое другое. </w:t>
+      </w:r>
+      <w:r>
+        <w:t xml:space="preserve"> </w:t>
+      </w:r>
+      <w:r>
+        <w:t xml:space="preserve">Для анализа крупные компании часто используют </w:t>
+      </w:r>
+      <w:r>
+        <w:rPr>
+          <w:i/>
+          <w:iCs/>
+        </w:rPr>
+        <w:t>Audience Insights, App Annie</w:t>
+      </w:r>
+      <w:r>
+        <w:t xml:space="preserve">, а инди-команды могут воспользоваться </w:t>
+      </w:r>
+      <w:r>
+        <w:rPr>
+          <w:i/>
+          <w:iCs/>
+        </w:rPr>
+        <w:t>Newzoo</w:t>
+      </w:r>
+      <w:r>
+        <w:rPr>
+          <w:i/>
+          <w:iCs/>
+        </w:rPr>
+        <w:t xml:space="preserve">, </w:t>
+      </w:r>
+      <w:r>
+        <w:rPr>
+          <w:i/>
+          <w:iCs/>
+        </w:rPr>
+        <w:t>Superdata</w:t>
+      </w:r>
+      <w:r>
+        <w:t xml:space="preserve"> (это платные решения, которые предоставляют бесплатно некоторые отчеты, рейтинги и блоги).</w:t>
+      </w:r>
+    </w:p>
+    <w:p>
+      <w:pPr>
+        <w:pStyle w:val="ac"/>
+        <w:numPr>
+          <w:ilvl w:val="0"/>
+          <w:numId w:val="4"/>
+        </w:numPr>
+        <w:rPr>
+          <w:b/>
+          <w:bCs/>
+        </w:rPr>
+      </w:pPr>
+      <w:r>
+        <w:rPr>
+          <w:b/>
+          <w:bCs/>
+        </w:rPr>
+        <w:t xml:space="preserve">Уникальные особенности </w:t>
+      </w:r>
+      <w:r>
+        <w:rPr>
+          <w:b/>
+          <w:bCs/>
+        </w:rPr>
+        <w:t>игры</w:t>
+      </w:r>
+      <w:r>
+        <w:t xml:space="preserve"> - </w:t>
+      </w:r>
+      <w:r>
+        <w:t>характерные, отличительные черты, которые выделяют данную игру среди других и делают ее особенной.</w:t>
+      </w:r>
+      <w:r>
+        <w:t xml:space="preserve"> </w:t>
+      </w:r>
+      <w:r>
+        <w:t>Красивая графика и интересный сюжет могут быть в каждой игре</w:t>
+      </w:r>
+      <w:r>
+        <w:t xml:space="preserve"> и их заранее ожидает игрок</w:t>
+      </w:r>
+      <w:r>
+        <w:t xml:space="preserve">, </w:t>
+      </w:r>
+      <w:r>
+        <w:t>а, к примеру, механика захвата противника в режиме стелс</w:t>
+      </w:r>
+      <w:r>
+        <w:t xml:space="preserve"> </w:t>
+      </w:r>
+      <w:r>
+        <w:t>(англ. stealth «невидимка; скрытность»)</w:t>
+      </w:r>
+      <w:r>
+        <w:t>, погружение в мир путешествий по пустынному миру без слов выделяет игру на фоне её конкурентов.</w:t>
+      </w:r>
+    </w:p>
+    <w:p>
+      <w:pPr>
+        <w:pStyle w:val="ac"/>
+        <w:numPr>
+          <w:ilvl w:val="0"/>
+          <w:numId w:val="4"/>
+        </w:numPr>
+        <w:rPr>
+          <w:rStyle w:val="md"/>
+          <w:b/>
+          <w:bCs/>
+        </w:rPr>
+      </w:pPr>
+      <w:r>
+        <w:rPr>
+          <w:b/>
+          <w:bCs/>
+        </w:rPr>
+        <w:t xml:space="preserve">Основной опыт. </w:t>
+      </w:r>
+      <w:r>
+        <w:t xml:space="preserve">Выделив уникальность, важно определить за какими ощущениями должен прийти игрок в игру. </w:t>
+      </w:r>
+      <w:r>
+        <w:t xml:space="preserve">Например, игра </w:t>
+      </w:r>
+      <w:r>
+        <w:rPr>
+          <w:rStyle w:val="md"/>
+        </w:rPr>
+        <w:t>Machinarium: это атмосферная головоломка в жанре point-and-click с минималистичным повествованием. Стержневое ощущение - исследование загадочного мира роботов через решение нестандартных задач и любование уникальной ручной анимацией.</w:t>
+      </w:r>
+    </w:p>
+    <w:p>
+      <w:pPr>
+        <w:pStyle w:val="ac"/>
+        <w:rPr>
+          <w:b/>
+          <w:bCs/>
+        </w:rPr>
+      </w:pPr>
+    </w:p>
+    <w:p>
+      <w:pPr>
+        <w:rPr>
+          <w:rStyle w:val="md"/>
+        </w:rPr>
+      </w:pPr>
+      <w:r>
+        <w:tab/>
+        <w:t>На этапе Концептирования после создания концепт-документа создается ВИЖН</w:t>
+      </w:r>
+      <w:r>
+        <w:t>/</w:t>
+      </w:r>
+      <w:r>
+        <w:rPr>
+          <w:rStyle w:val="md"/>
+        </w:rPr>
+        <w:t>VISION (Vision Statement)</w:t>
+      </w:r>
+      <w:r>
+        <w:rPr>
+          <w:rStyle w:val="md"/>
+        </w:rPr>
+        <w:t>. По факту это тот же самый концепт-документ, но расписанный более подробно, включая в себя новые пункты.</w:t>
+      </w:r>
+      <w:r>
+        <w:rPr>
+          <w:rStyle w:val="md"/>
+        </w:rPr>
+        <w:t xml:space="preserve"> Назначение данного документа заключается в том, чтобы описать игру, как бизнес-продукт.</w:t>
+      </w:r>
+    </w:p>
+    <w:p>
+      <w:pPr>
+        <w:rPr>
+          <w:rStyle w:val="md"/>
+        </w:rPr>
+      </w:pPr>
+      <w:r>
+        <w:rPr>
+          <w:rStyle w:val="md"/>
+        </w:rPr>
+        <w:tab/>
+        <w:t>В ВИЖН важно добавить исследование целевой аудитори. Довольно очевидным станет исследование демографии целевой аудитории: возраст, пол,</w:t>
+      </w:r>
+      <w:r>
+        <w:rPr>
+          <w:rStyle w:val="md"/>
+        </w:rPr>
+        <w:t xml:space="preserve"> географическое расположение, инт.   </w:t>
+      </w:r>
+    </w:p>
+    <w:p>
+      <w:r>
+        <w:lastRenderedPageBreak/>
+        <w:t>Категоризация аудитории игроков по уровням вовлечённости и предпочтений — важная часть геймдизайна и маркетинга. Вот три основные категории:</w:t>
+      </w:r>
+    </w:p>
+    <w:p/>
+    <w:p>
+      <w:r>
+        <w:t>1. **Casual (Легкие игроки)**: Эти игроки обычно ищут простые в освоении игры, которые не требуют много времени или глубоких знаний. Они предпочитают игры, которые можно легко начать и закончить, такие как "Candy Crush", "Angry Birds" или "Bejeweled". Casual игроки могут играть короткими сессиями, например, во время перерыва на работе или в общественном транспорте.</w:t>
+      </w:r>
+    </w:p>
+    <w:p/>
+    <w:p>
+      <w:r>
+        <w:t>2. **Midcore (Средний уровень)**: Midcore игроки обычно ищут более сложные и глубокие игры, чем casual игроки, но они еще не готовы к полному погружению, как hardcore игроки. Игры для midcore игроков могут включать в себя стратегии, ролевые игры и некоторые спортивные игры. Они требуют немного больше времени и внимания, чем casual игры, но все же остаются достаточно доступными.</w:t>
+      </w:r>
+    </w:p>
+    <w:p/>
+    <w:p>
+      <w:pPr>
         <w:rPr>
           <w:lang w:val="en-US"/>
         </w:rPr>
-        <w:t>Fortnite</w:t>
-      </w:r>
-      <w:r>
+      </w:pPr>
+      <w:r>
+        <w:t>3. **Hardcore (Профессиональные игроки)**: Это наиболее вовлеченные игроки, которые часто посвящают значительную часть своего времени и ресурсов играм. Они ищут сложные игры с глубокими механиками и возможностями для стратегического планирования и тактики. Примеры</w:t>
+      </w:r>
+      <w:r>
+        <w:rPr>
+          <w:lang w:val="en-US"/>
+        </w:rPr>
         <w:t xml:space="preserve"> </w:t>
       </w:r>
       <w:r>
-        <w:t>выполнен в мультяшном стиле</w:t>
-      </w:r>
-      <w:r>
-        <w:t xml:space="preserve">, </w:t>
+        <w:t>таких</w:t>
       </w:r>
       <w:r>
         <w:rPr>
           <w:lang w:val="en-US"/>
         </w:rPr>
-        <w:t>PUBG</w:t>
-      </w:r>
-      <w:r>
-        <w:t xml:space="preserve"> в</w:t>
-      </w:r>
-      <w:r>
-        <w:t xml:space="preserve"> реалистичном. Обе игры имеют большие целевые аудитории и уникальны в своем жанре. </w:t>
-      </w:r>
-    </w:p>
-    <w:p>
-      <w:r>
-        <w:tab/>
-      </w:r>
-    </w:p>
-    <w:p/>
+        <w:t xml:space="preserve"> </w:t>
+      </w:r>
+      <w:r>
+        <w:t>игр</w:t>
+      </w:r>
+      <w:r>
+        <w:rPr>
+          <w:lang w:val="en-US"/>
+        </w:rPr>
+        <w:t xml:space="preserve"> </w:t>
+      </w:r>
+      <w:r>
+        <w:t>включают</w:t>
+      </w:r>
+      <w:r>
+        <w:rPr>
+          <w:lang w:val="en-US"/>
+        </w:rPr>
+        <w:t xml:space="preserve"> "World of Warcraft", "Dark Souls" </w:t>
+      </w:r>
+      <w:r>
+        <w:t>или</w:t>
+      </w:r>
+      <w:r>
+        <w:rPr>
+          <w:lang w:val="en-US"/>
+        </w:rPr>
+        <w:t xml:space="preserve"> "Counter Strike". </w:t>
+      </w:r>
+    </w:p>
+    <w:p>
+      <w:pPr>
+        <w:rPr>
+          <w:lang w:val="en-US"/>
+        </w:rPr>
+      </w:pPr>
+    </w:p>
+    <w:p>
+      <w:r>
+        <w:t>Выбор категории аудитории зависит от того, какой опыт вы хотите предложить игрокам, и от ваших бизнес-стратегий.</w:t>
+      </w:r>
+    </w:p>
     <w:p>
       <w:pPr>
         <w:ind w:firstLine="708"/>
@@ -2167,20 +2578,18 @@
     <w:bookmarkStart w:id="5" w:name="_Toc169978153" w:displacedByCustomXml="next"/>
     <w:sdt>
       <w:sdtPr>
+        <w:rPr>
+          <w:rFonts w:ascii="Times New Roman" w:eastAsiaTheme="minorHAnsi" w:hAnsi="Times New Roman" w:cstheme="minorBidi"/>
+          <w:color w:val="auto"/>
+          <w:sz w:val="28"/>
+          <w:szCs w:val="24"/>
+        </w:rPr>
         <w:id w:val="2057585335"/>
         <w:docPartObj>
           <w:docPartGallery w:val="Bibliographies"/>
           <w:docPartUnique/>
         </w:docPartObj>
       </w:sdtPr>
-      <w:sdtEndPr>
-        <w:rPr>
-          <w:rFonts w:ascii="Times New Roman" w:eastAsiaTheme="minorHAnsi" w:hAnsi="Times New Roman" w:cstheme="minorBidi"/>
-          <w:color w:val="auto"/>
-          <w:sz w:val="28"/>
-          <w:szCs w:val="24"/>
-        </w:rPr>
-      </w:sdtEndPr>
       <w:sdtContent>
         <w:p>
           <w:pPr>
@@ -2338,19 +2747,11 @@
       <w:r>
         <w:t xml:space="preserve"> </w:t>
       </w:r>
-      <w:proofErr w:type="spellStart"/>
-      <w:r>
-        <w:rPr>
-          <w:rFonts w:cs="Times New Roman"/>
-        </w:rPr>
-        <w:t>Наррати́в</w:t>
-      </w:r>
-      <w:proofErr w:type="spellEnd"/>
-      <w:r>
-        <w:rPr>
-          <w:rFonts w:cs="Times New Roman"/>
-        </w:rPr>
-        <w:t xml:space="preserve"> — самостоятельно созданное повествование о некотором множестве взаимосвязанных событий, представленное читателю или слушателю в виде последовательности слов или образов.</w:t>
+      <w:r>
+        <w:rPr>
+          <w:rFonts w:cs="Times New Roman"/>
+        </w:rPr>
+        <w:t>Наррати́в — самостоятельно созданное повествование о некотором множестве взаимосвязанных событий, представленное читателю или слушателю в виде последовательности слов или образов.</w:t>
       </w:r>
       <w:r>
         <w:rPr>
@@ -2389,35 +2790,7 @@
         <w:rPr>
           <w:rFonts w:cs="Times New Roman"/>
         </w:rPr>
-        <w:t xml:space="preserve"> </w:t>
-      </w:r>
-      <w:proofErr w:type="spellStart"/>
-      <w:r>
-        <w:rPr>
-          <w:rFonts w:cs="Times New Roman"/>
-        </w:rPr>
-        <w:t>Сторителлинг</w:t>
-      </w:r>
-      <w:proofErr w:type="spellEnd"/>
-      <w:r>
-        <w:rPr>
-          <w:rFonts w:cs="Times New Roman"/>
-        </w:rPr>
-        <w:t xml:space="preserve"> </w:t>
-      </w:r>
-      <w:proofErr w:type="gramStart"/>
-      <w:r>
-        <w:rPr>
-          <w:rFonts w:cs="Times New Roman"/>
-        </w:rPr>
-        <w:t>- это</w:t>
-      </w:r>
-      <w:proofErr w:type="gramEnd"/>
-      <w:r>
-        <w:rPr>
-          <w:rFonts w:cs="Times New Roman"/>
-        </w:rPr>
-        <w:t xml:space="preserve"> искусство создания и передачи увлекательных, интерактивных и эмоционально вовлекающих историй в рамках видеоигр, которые формируют целостный игровой опыт, позволяя игрокам погрузиться в вымышленный мир, взаимодействовать с персонажами и влиять на развитие сюжета своими действиями.</w:t>
+        <w:t xml:space="preserve"> Сторителлинг - это искусство создания и передачи увлекательных, интерактивных и эмоционально вовлекающих историй в рамках видеоигр, которые формируют целостный игровой опыт, позволяя игрокам погрузиться в вымышленный мир, взаимодействовать с персонажами и влиять на развитие сюжета своими действиями.</w:t>
       </w:r>
     </w:p>
   </w:footnote>
@@ -2518,16 +2891,73 @@
         <w:footnoteRef/>
       </w:r>
       <w:r>
-        <w:t xml:space="preserve"> Фиче фриз </w:t>
-      </w:r>
-      <w:r>
-        <w:t>—</w:t>
+        <w:t xml:space="preserve"> Фиче фриз — </w:t>
+      </w:r>
+      <w:r>
+        <w:t>этап разработки, когда добавление новых функций прекращается, чтобы сосредоточиться на тестировании, оптимизации и устранении багов перед выпуском игры.</w:t>
+      </w:r>
+    </w:p>
+  </w:footnote>
+  <w:footnote w:id="8">
+    <w:p>
+      <w:pPr>
+        <w:pStyle w:val="a9"/>
+      </w:pPr>
+      <w:r>
+        <w:rPr>
+          <w:rStyle w:val="ab"/>
+        </w:rPr>
+        <w:footnoteRef/>
       </w:r>
       <w:r>
         <w:t xml:space="preserve"> </w:t>
       </w:r>
       <w:r>
-        <w:t>этап разработки, когда добавление новых функций прекращается, чтобы сосредоточиться на тестировании, оптимизации и устранении багов перед выпуском игры.</w:t>
+        <w:t xml:space="preserve">Сеттинг игры </w:t>
+      </w:r>
+      <w:r>
+        <w:t>— это</w:t>
+      </w:r>
+      <w:r>
+        <w:t xml:space="preserve"> описание вселенной, мира, окружения, исторического периода, правил и атмосферы, в которых разворачивается игровой процесс.</w:t>
+      </w:r>
+    </w:p>
+  </w:footnote>
+  <w:footnote w:id="9">
+    <w:p>
+      <w:pPr>
+        <w:pStyle w:val="a9"/>
+      </w:pPr>
+      <w:r>
+        <w:rPr>
+          <w:rStyle w:val="ab"/>
+        </w:rPr>
+        <w:footnoteRef/>
+      </w:r>
+      <w:r>
+        <w:t xml:space="preserve"> </w:t>
+      </w:r>
+      <w:r>
+        <w:t>Геймплей — это то, что игрок делает в игре: как он взаимодействует с игровым миром, какие действия совершает, какие задачи решает, какие эмоции испытывает. Это совокупность игровых механик, правил и целей, которые определяют игровой процесс.</w:t>
+      </w:r>
+    </w:p>
+  </w:footnote>
+  <w:footnote w:id="10">
+    <w:p>
+      <w:pPr>
+        <w:pStyle w:val="a9"/>
+      </w:pPr>
+      <w:r>
+        <w:rPr>
+          <w:rStyle w:val="ab"/>
+        </w:rPr>
+        <w:footnoteRef/>
+      </w:r>
+      <w:r>
+        <w:t xml:space="preserve"> </w:t>
+      </w:r>
+      <w:r>
+        <w:t>Модель распространения в концепт-документе описывает, как игра будет доставляться до игроков: через какие платформы (ПК, консоли, мобильные устройства), какие магазины (Steam, Epic Games Store и т.д.), будет ли она платной или бесплатной, какие маркетинговые каналы будут использоваться для продвижения.</w:t>
       </w:r>
     </w:p>
   </w:footnote>
@@ -2537,6 +2967,119 @@
 <file path=word/numbering.xml><?xml version="1.0" encoding="utf-8"?>
 <w:numbering xmlns:wpc="http://schemas.microsoft.com/office/word/2010/wordprocessingCanvas" xmlns:cx="http://schemas.microsoft.com/office/drawing/2014/chartex" xmlns:cx1="http://schemas.microsoft.com/office/drawing/2015/9/8/chartex" xmlns:cx2="http://schemas.microsoft.com/office/drawing/2015/10/21/chartex" xmlns:cx3="http://schemas.microsoft.com/office/drawing/2016/5/9/chartex" xmlns:cx4="http://schemas.microsoft.com/office/drawing/2016/5/10/chartex" xmlns:cx5="http://schemas.microsoft.com/office/drawing/2016/5/11/chartex" xmlns:cx6="http://schemas.microsoft.com/office/drawing/2016/5/12/chartex" xmlns:cx7="http://schemas.microsoft.com/office/drawing/2016/5/13/chartex" xmlns:cx8="http://schemas.microsoft.com/office/drawing/2016/5/14/chartex" xmlns:mc="http://schemas.openxmlformats.org/markup-compatibility/2006" xmlns:aink="http://schemas.microsoft.com/office/drawing/2016/ink" xmlns:am3d="http://schemas.microsoft.com/office/drawing/2017/model3d" xmlns:o="urn:schemas-microsoft-com:office:office" xmlns:oel="http://schemas.microsoft.com/office/2019/extlst" xmlns:r="http://schemas.openxmlformats.org/officeDocument/2006/relationships" xmlns:m="http://schemas.openxmlformats.org/officeDocument/2006/math" xmlns:v="urn:schemas-microsoft-com:vml" xmlns:wp14="http://schemas.microsoft.com/office/word/2010/wordprocessingDrawing" xmlns:wp="http://schemas.openxmlformats.org/drawingml/2006/wordprocessingDrawing" xmlns:w10="urn:schemas-microsoft-com:office:word" xmlns:w="http://schemas.openxmlformats.org/wordprocessingml/2006/main" xmlns:w14="http://schemas.microsoft.com/office/word/2010/wordml" xmlns:w15="http://schemas.microsoft.com/office/word/2012/wordml" xmlns:w16cex="http://schemas.microsoft.com/office/word/2018/wordml/cex" xmlns:w16cid="http://schemas.microsoft.com/office/word/2016/wordml/cid" xmlns:w16="http://schemas.microsoft.com/office/word/2018/wordml" xmlns:w16sdtdh="http://schemas.microsoft.com/office/word/2020/wordml/sdtdatahash" xmlns:w16se="http://schemas.microsoft.com/office/word/2015/wordml/symex" xmlns:wpg="http://schemas.microsoft.com/office/word/2010/wordprocessingGroup" xmlns:wpi="http://schemas.microsoft.com/office/word/2010/wordprocessingInk" xmlns:wne="http://schemas.microsoft.com/office/word/2006/wordml" xmlns:wps="http://schemas.microsoft.com/office/word/2010/wordprocessingShape" mc:Ignorable="w14 w15 w16se w16cid w16 w16cex w16sdtdh wp14">
   <w:abstractNum w:abstractNumId="0" w15:restartNumberingAfterBreak="0">
+    <w:nsid w:val="128356CA"/>
+    <w:multiLevelType w:val="hybridMultilevel"/>
+    <w:tmpl w:val="AAC8471C"/>
+    <w:lvl w:ilvl="0" w:tplc="04190001">
+      <w:start w:val="1"/>
+      <w:numFmt w:val="bullet"/>
+      <w:lvlText w:val=""/>
+      <w:lvlJc w:val="left"/>
+      <w:pPr>
+        <w:ind w:left="720" w:hanging="360"/>
+      </w:pPr>
+      <w:rPr>
+        <w:rFonts w:ascii="Symbol" w:hAnsi="Symbol" w:hint="default"/>
+      </w:rPr>
+    </w:lvl>
+    <w:lvl w:ilvl="1" w:tplc="04190003" w:tentative="1">
+      <w:start w:val="1"/>
+      <w:numFmt w:val="bullet"/>
+      <w:lvlText w:val="o"/>
+      <w:lvlJc w:val="left"/>
+      <w:pPr>
+        <w:ind w:left="1440" w:hanging="360"/>
+      </w:pPr>
+      <w:rPr>
+        <w:rFonts w:ascii="Courier New" w:hAnsi="Courier New" w:hint="default"/>
+      </w:rPr>
+    </w:lvl>
+    <w:lvl w:ilvl="2" w:tplc="04190005" w:tentative="1">
+      <w:start w:val="1"/>
+      <w:numFmt w:val="bullet"/>
+      <w:lvlText w:val=""/>
+      <w:lvlJc w:val="left"/>
+      <w:pPr>
+        <w:ind w:left="2160" w:hanging="360"/>
+      </w:pPr>
+      <w:rPr>
+        <w:rFonts w:ascii="Wingdings" w:hAnsi="Wingdings" w:hint="default"/>
+      </w:rPr>
+    </w:lvl>
+    <w:lvl w:ilvl="3" w:tplc="04190001" w:tentative="1">
+      <w:start w:val="1"/>
+      <w:numFmt w:val="bullet"/>
+      <w:lvlText w:val=""/>
+      <w:lvlJc w:val="left"/>
+      <w:pPr>
+        <w:ind w:left="2880" w:hanging="360"/>
+      </w:pPr>
+      <w:rPr>
+        <w:rFonts w:ascii="Symbol" w:hAnsi="Symbol" w:hint="default"/>
+      </w:rPr>
+    </w:lvl>
+    <w:lvl w:ilvl="4" w:tplc="04190003" w:tentative="1">
+      <w:start w:val="1"/>
+      <w:numFmt w:val="bullet"/>
+      <w:lvlText w:val="o"/>
+      <w:lvlJc w:val="left"/>
+      <w:pPr>
+        <w:ind w:left="3600" w:hanging="360"/>
+      </w:pPr>
+      <w:rPr>
+        <w:rFonts w:ascii="Courier New" w:hAnsi="Courier New" w:hint="default"/>
+      </w:rPr>
+    </w:lvl>
+    <w:lvl w:ilvl="5" w:tplc="04190005" w:tentative="1">
+      <w:start w:val="1"/>
+      <w:numFmt w:val="bullet"/>
+      <w:lvlText w:val=""/>
+      <w:lvlJc w:val="left"/>
+      <w:pPr>
+        <w:ind w:left="4320" w:hanging="360"/>
+      </w:pPr>
+      <w:rPr>
+        <w:rFonts w:ascii="Wingdings" w:hAnsi="Wingdings" w:hint="default"/>
+      </w:rPr>
+    </w:lvl>
+    <w:lvl w:ilvl="6" w:tplc="04190001" w:tentative="1">
+      <w:start w:val="1"/>
+      <w:numFmt w:val="bullet"/>
+      <w:lvlText w:val=""/>
+      <w:lvlJc w:val="left"/>
+      <w:pPr>
+        <w:ind w:left="5040" w:hanging="360"/>
+      </w:pPr>
+      <w:rPr>
+        <w:rFonts w:ascii="Symbol" w:hAnsi="Symbol" w:hint="default"/>
+      </w:rPr>
+    </w:lvl>
+    <w:lvl w:ilvl="7" w:tplc="04190003" w:tentative="1">
+      <w:start w:val="1"/>
+      <w:numFmt w:val="bullet"/>
+      <w:lvlText w:val="o"/>
+      <w:lvlJc w:val="left"/>
+      <w:pPr>
+        <w:ind w:left="5760" w:hanging="360"/>
+      </w:pPr>
+      <w:rPr>
+        <w:rFonts w:ascii="Courier New" w:hAnsi="Courier New" w:hint="default"/>
+      </w:rPr>
+    </w:lvl>
+    <w:lvl w:ilvl="8" w:tplc="04190005" w:tentative="1">
+      <w:start w:val="1"/>
+      <w:numFmt w:val="bullet"/>
+      <w:lvlText w:val=""/>
+      <w:lvlJc w:val="left"/>
+      <w:pPr>
+        <w:ind w:left="6480" w:hanging="360"/>
+      </w:pPr>
+      <w:rPr>
+        <w:rFonts w:ascii="Wingdings" w:hAnsi="Wingdings" w:hint="default"/>
+      </w:rPr>
+    </w:lvl>
+  </w:abstractNum>
+  <w:abstractNum w:abstractNumId="1" w15:restartNumberingAfterBreak="0">
     <w:nsid w:val="390F248E"/>
     <w:multiLevelType w:val="multilevel"/>
     <w:tmpl w:val="0419001D"/>
@@ -2622,7 +3165,7 @@
       </w:pPr>
     </w:lvl>
   </w:abstractNum>
-  <w:abstractNum w:abstractNumId="1" w15:restartNumberingAfterBreak="0">
+  <w:abstractNum w:abstractNumId="2" w15:restartNumberingAfterBreak="0">
     <w:nsid w:val="3D437C43"/>
     <w:multiLevelType w:val="hybridMultilevel"/>
     <w:tmpl w:val="3592A17A"/>
@@ -2711,7 +3254,7 @@
       </w:pPr>
     </w:lvl>
   </w:abstractNum>
-  <w:abstractNum w:abstractNumId="2" w15:restartNumberingAfterBreak="0">
+  <w:abstractNum w:abstractNumId="3" w15:restartNumberingAfterBreak="0">
     <w:nsid w:val="689D103E"/>
     <w:multiLevelType w:val="hybridMultilevel"/>
     <w:tmpl w:val="B2DC10EC"/>
@@ -2801,12 +3344,15 @@
     </w:lvl>
   </w:abstractNum>
   <w:num w:numId="1" w16cid:durableId="158347527">
+    <w:abstractNumId w:val="3"/>
+  </w:num>
+  <w:num w:numId="2" w16cid:durableId="1457218764">
     <w:abstractNumId w:val="2"/>
   </w:num>
-  <w:num w:numId="2" w16cid:durableId="1457218764">
+  <w:num w:numId="3" w16cid:durableId="2067796112">
     <w:abstractNumId w:val="1"/>
   </w:num>
-  <w:num w:numId="3" w16cid:durableId="2067796112">
+  <w:num w:numId="4" w16cid:durableId="1246300410">
     <w:abstractNumId w:val="0"/>
   </w:num>
 </w:numbering>
@@ -4020,9 +4566,9 @@
     <w:basedOn w:val="3"/>
     <w:autoRedefine/>
     <w:qFormat/>
-    <w:rsid w:val="008A1BF6"/>
+    <w:rsid w:val="003B4863"/>
     <w:pPr>
-      <w:spacing w:line="480" w:lineRule="auto"/>
+      <w:spacing w:before="240" w:after="240" w:line="480" w:lineRule="auto"/>
       <w:jc w:val="center"/>
     </w:pPr>
     <w:rPr>
@@ -4031,6 +4577,11 @@
       <w:color w:val="000000" w:themeColor="text1"/>
       <w:sz w:val="28"/>
     </w:rPr>
+  </w:style>
+  <w:style w:type="character" w:customStyle="1" w:styleId="md">
+    <w:name w:val="md"/>
+    <w:basedOn w:val="a0"/>
+    <w:rsid w:val="001811EA"/>
   </w:style>
 </w:styles>
 </file>

</xml_diff>

<commit_message>
subsection of the player behavior model has been completed
</commit_message>
<xml_diff>
--- a/SRW.docx
+++ b/SRW.docx
@@ -688,8 +688,16 @@
         <w:rPr>
           <w:rFonts w:cs="Times New Roman"/>
         </w:rPr>
-        <w:t>The Witness</w:t>
-      </w:r>
+        <w:t xml:space="preserve">The </w:t>
+      </w:r>
+      <w:proofErr w:type="spellStart"/>
+      <w:r>
+        <w:rPr>
+          <w:rFonts w:cs="Times New Roman"/>
+        </w:rPr>
+        <w:t>Witness</w:t>
+      </w:r>
+      <w:proofErr w:type="spellEnd"/>
       <w:r>
         <w:rPr>
           <w:rFonts w:cs="Times New Roman"/>
@@ -929,8 +937,16 @@
         <w:rPr>
           <w:rFonts w:cs="Times New Roman"/>
         </w:rPr>
-        <w:t>и сторителлинг</w:t>
-      </w:r>
+        <w:t xml:space="preserve">и </w:t>
+      </w:r>
+      <w:proofErr w:type="spellStart"/>
+      <w:r>
+        <w:rPr>
+          <w:rFonts w:cs="Times New Roman"/>
+        </w:rPr>
+        <w:t>сторителлинг</w:t>
+      </w:r>
+      <w:proofErr w:type="spellEnd"/>
       <w:r>
         <w:rPr>
           <w:rStyle w:val="ab"/>
@@ -1087,7 +1103,21 @@
         <w:rPr>
           <w:rFonts w:cs="Times New Roman"/>
         </w:rPr>
-        <w:t>Detroit: Become Human</w:t>
+        <w:t xml:space="preserve">Detroit: </w:t>
+      </w:r>
+      <w:proofErr w:type="spellStart"/>
+      <w:r>
+        <w:rPr>
+          <w:rFonts w:cs="Times New Roman"/>
+        </w:rPr>
+        <w:t>Become</w:t>
+      </w:r>
+      <w:proofErr w:type="spellEnd"/>
+      <w:r>
+        <w:rPr>
+          <w:rFonts w:cs="Times New Roman"/>
+        </w:rPr>
+        <w:t xml:space="preserve"> Human</w:t>
       </w:r>
       <w:r>
         <w:rPr>
@@ -1260,7 +1290,21 @@
         <w:rPr>
           <w:rFonts w:cs="Times New Roman"/>
         </w:rPr>
-        <w:t>Все эти факторы делают "Detroit: Become Human" выдающимся примером видеоигры искусства кинематографа, которая предлагает глубокий и эмоциональный игровой опыт, схожий с просмотром высококачественного фильма.</w:t>
+        <w:t xml:space="preserve">Все эти факторы делают "Detroit: </w:t>
+      </w:r>
+      <w:proofErr w:type="spellStart"/>
+      <w:r>
+        <w:rPr>
+          <w:rFonts w:cs="Times New Roman"/>
+        </w:rPr>
+        <w:t>Become</w:t>
+      </w:r>
+      <w:proofErr w:type="spellEnd"/>
+      <w:r>
+        <w:rPr>
+          <w:rFonts w:cs="Times New Roman"/>
+        </w:rPr>
+        <w:t xml:space="preserve"> Human" выдающимся примером видеоигры искусства кинематографа, которая предлагает глубокий и эмоциональный игровой опыт, схожий с просмотром высококачественного фильма.</w:t>
       </w:r>
     </w:p>
     <w:p>
@@ -1966,8 +2010,13 @@
       <w:r>
         <w:t>собрать команду и обучить её слаженной работе, расписать процесс разработки, написать первичную документацию (концепт, список фичей (</w:t>
       </w:r>
-      <w:r>
-        <w:t>feature-</w:t>
+      <w:proofErr w:type="spellStart"/>
+      <w:r>
+        <w:t>feature</w:t>
+      </w:r>
+      <w:proofErr w:type="spellEnd"/>
+      <w:r>
+        <w:t>-</w:t>
       </w:r>
       <w:r>
         <w:rPr>
@@ -2296,23 +2345,91 @@
       <w:r>
         <w:t xml:space="preserve">Для анализа крупные компании часто используют </w:t>
       </w:r>
+      <w:proofErr w:type="spellStart"/>
       <w:r>
         <w:rPr>
           <w:i/>
           <w:iCs/>
         </w:rPr>
-        <w:t>Audience Insights, App Annie</w:t>
-      </w:r>
-      <w:r>
-        <w:t xml:space="preserve">, а инди-команды могут воспользоваться </w:t>
-      </w:r>
+        <w:t>Audience</w:t>
+      </w:r>
+      <w:proofErr w:type="spellEnd"/>
       <w:r>
         <w:rPr>
           <w:i/>
           <w:iCs/>
         </w:rPr>
-        <w:t>Newzoo, Superdata</w:t>
-      </w:r>
+        <w:t xml:space="preserve"> </w:t>
+      </w:r>
+      <w:proofErr w:type="spellStart"/>
+      <w:r>
+        <w:rPr>
+          <w:i/>
+          <w:iCs/>
+        </w:rPr>
+        <w:t>Insights</w:t>
+      </w:r>
+      <w:proofErr w:type="spellEnd"/>
+      <w:r>
+        <w:rPr>
+          <w:i/>
+          <w:iCs/>
+        </w:rPr>
+        <w:t xml:space="preserve">, </w:t>
+      </w:r>
+      <w:proofErr w:type="spellStart"/>
+      <w:r>
+        <w:rPr>
+          <w:i/>
+          <w:iCs/>
+        </w:rPr>
+        <w:t>App</w:t>
+      </w:r>
+      <w:proofErr w:type="spellEnd"/>
+      <w:r>
+        <w:rPr>
+          <w:i/>
+          <w:iCs/>
+        </w:rPr>
+        <w:t xml:space="preserve"> </w:t>
+      </w:r>
+      <w:proofErr w:type="spellStart"/>
+      <w:r>
+        <w:rPr>
+          <w:i/>
+          <w:iCs/>
+        </w:rPr>
+        <w:t>Annie</w:t>
+      </w:r>
+      <w:proofErr w:type="spellEnd"/>
+      <w:r>
+        <w:t xml:space="preserve">, а инди-команды могут воспользоваться </w:t>
+      </w:r>
+      <w:proofErr w:type="spellStart"/>
+      <w:r>
+        <w:rPr>
+          <w:i/>
+          <w:iCs/>
+        </w:rPr>
+        <w:t>Newzoo</w:t>
+      </w:r>
+      <w:proofErr w:type="spellEnd"/>
+      <w:r>
+        <w:rPr>
+          <w:i/>
+          <w:iCs/>
+        </w:rPr>
+        <w:t xml:space="preserve">, </w:t>
+      </w:r>
+      <w:proofErr w:type="spellStart"/>
+      <w:r>
+        <w:rPr>
+          <w:i/>
+          <w:iCs/>
+        </w:rPr>
+        <w:t>Superdata</w:t>
+      </w:r>
+      <w:proofErr w:type="spellEnd"/>
       <w:r>
         <w:t xml:space="preserve"> (это платные решения, которые предоставляют бесплатно некоторые отчеты, рейтинги и блоги).</w:t>
       </w:r>
@@ -2362,7 +2479,15 @@
         <w:t>а, к примеру, механика захвата противника в режиме стелс</w:t>
       </w:r>
       <w:r>
-        <w:t xml:space="preserve"> (англ. stealth «невидимка; скрытность»)</w:t>
+        <w:t xml:space="preserve"> (англ. </w:t>
+      </w:r>
+      <w:proofErr w:type="spellStart"/>
+      <w:r>
+        <w:t>stealth</w:t>
+      </w:r>
+      <w:proofErr w:type="spellEnd"/>
+      <w:r>
+        <w:t xml:space="preserve"> «невидимка; скрытность»)</w:t>
       </w:r>
       <w:r>
         <w:t>, погружение в мир путешествий по пустынному миру без слов выделяет игру на фоне её конкурентов.</w:t>
@@ -2394,11 +2519,33 @@
       <w:r>
         <w:t xml:space="preserve">Например, игра </w:t>
       </w:r>
+      <w:proofErr w:type="spellStart"/>
       <w:r>
         <w:rPr>
           <w:rStyle w:val="md"/>
         </w:rPr>
-        <w:t>Machinarium: это атмосферная головоломка в жанре point-and-click с минималистичным повествованием. Стержневое ощущение - исследование загадочного мира роботов через решение нестандартных задач и любование уникальной ручной анимацией.</w:t>
+        <w:t>Machinarium</w:t>
+      </w:r>
+      <w:proofErr w:type="spellEnd"/>
+      <w:r>
+        <w:rPr>
+          <w:rStyle w:val="md"/>
+        </w:rPr>
+        <w:t xml:space="preserve">: это атмосферная головоломка в жанре </w:t>
+      </w:r>
+      <w:proofErr w:type="spellStart"/>
+      <w:r>
+        <w:rPr>
+          <w:rStyle w:val="md"/>
+        </w:rPr>
+        <w:t>point-and-click</w:t>
+      </w:r>
+      <w:proofErr w:type="spellEnd"/>
+      <w:r>
+        <w:rPr>
+          <w:rStyle w:val="md"/>
+        </w:rPr>
+        <w:t xml:space="preserve"> с минималистичным повествованием. Стержневое ощущение - исследование загадочного мира роботов через решение нестандартных задач и любование уникальной ручной анимацией.</w:t>
       </w:r>
     </w:p>
     <w:p>
@@ -2418,7 +2565,15 @@
       </w:pPr>
       <w:r>
         <w:tab/>
-        <w:t xml:space="preserve">На этапе Концептирования после создания концепт-документа создается </w:t>
+        <w:t xml:space="preserve">На этапе </w:t>
+      </w:r>
+      <w:proofErr w:type="spellStart"/>
+      <w:r>
+        <w:t>Концептирования</w:t>
+      </w:r>
+      <w:proofErr w:type="spellEnd"/>
+      <w:r>
+        <w:t xml:space="preserve"> после создания концепт-документа создается </w:t>
       </w:r>
       <w:r>
         <w:rPr>
@@ -2439,7 +2594,21 @@
         <w:rPr>
           <w:rStyle w:val="md"/>
         </w:rPr>
-        <w:t xml:space="preserve"> (Vision Statement). По факту это тот же самый концепт-документ, но расписанный более подробно, включая в себя новые пункты.</w:t>
+        <w:t xml:space="preserve"> (Vision </w:t>
+      </w:r>
+      <w:proofErr w:type="spellStart"/>
+      <w:r>
+        <w:rPr>
+          <w:rStyle w:val="md"/>
+        </w:rPr>
+        <w:t>Statement</w:t>
+      </w:r>
+      <w:proofErr w:type="spellEnd"/>
+      <w:r>
+        <w:rPr>
+          <w:rStyle w:val="md"/>
+        </w:rPr>
+        <w:t>). По факту это тот же самый концепт-документ, но расписанный более подробно, включая в себя новые пункты.</w:t>
       </w:r>
       <w:r>
         <w:rPr>
@@ -2532,7 +2701,15 @@
         <w:tab/>
       </w:r>
       <w:r>
-        <w:t>Категоризация аудитории игроков по уровням вовлечённости и предпочтений — важная часть геймдизайна и маркетинга. Вот три основные категории:</w:t>
+        <w:t xml:space="preserve">Категоризация аудитории игроков по уровням вовлечённости и предпочтений — важная часть </w:t>
+      </w:r>
+      <w:proofErr w:type="spellStart"/>
+      <w:r>
+        <w:t>геймдизайна</w:t>
+      </w:r>
+      <w:proofErr w:type="spellEnd"/>
+      <w:r>
+        <w:t xml:space="preserve"> и маркетинга. Вот три основные категории:</w:t>
       </w:r>
     </w:p>
     <w:p/>
@@ -2544,6 +2721,7 @@
           <w:numId w:val="6"/>
         </w:numPr>
       </w:pPr>
+      <w:proofErr w:type="spellStart"/>
       <w:r>
         <w:rPr>
           <w:b/>
@@ -2551,11 +2729,60 @@
         </w:rPr>
         <w:t>Casual</w:t>
       </w:r>
-      <w:r>
-        <w:t xml:space="preserve"> (Легкие игроки): Эти игроки обычно ищут простые в освоении игры, которые не требуют много времени или глубоких знаний. Они предпочитают игры, которые можно легко начать и закончить, такие как "Candy Crush", "Angry Birds" или "Bejeweled". Casual игроки</w:t>
-      </w:r>
-      <w:r>
-        <w:t>, или еще их называют «казуалы»,</w:t>
+      <w:proofErr w:type="spellEnd"/>
+      <w:r>
+        <w:t xml:space="preserve"> (Легкие игроки): Эти игроки обычно ищут простые в освоении игры, которые не требуют много времени или глубоких знаний. Они предпочитают игры, которые можно легко начать и закончить, такие как "Candy </w:t>
+      </w:r>
+      <w:proofErr w:type="spellStart"/>
+      <w:r>
+        <w:t>Crush</w:t>
+      </w:r>
+      <w:proofErr w:type="spellEnd"/>
+      <w:r>
+        <w:t>", "</w:t>
+      </w:r>
+      <w:proofErr w:type="spellStart"/>
+      <w:r>
+        <w:t>Angry</w:t>
+      </w:r>
+      <w:proofErr w:type="spellEnd"/>
+      <w:r>
+        <w:t xml:space="preserve"> </w:t>
+      </w:r>
+      <w:proofErr w:type="spellStart"/>
+      <w:r>
+        <w:t>Birds</w:t>
+      </w:r>
+      <w:proofErr w:type="spellEnd"/>
+      <w:r>
+        <w:t>" или "</w:t>
+      </w:r>
+      <w:proofErr w:type="spellStart"/>
+      <w:r>
+        <w:t>Bejeweled</w:t>
+      </w:r>
+      <w:proofErr w:type="spellEnd"/>
+      <w:r>
+        <w:t xml:space="preserve">". </w:t>
+      </w:r>
+      <w:proofErr w:type="spellStart"/>
+      <w:r>
+        <w:t>Casual</w:t>
+      </w:r>
+      <w:proofErr w:type="spellEnd"/>
+      <w:r>
+        <w:t xml:space="preserve"> игроки</w:t>
+      </w:r>
+      <w:r>
+        <w:t>, или еще их называют «</w:t>
+      </w:r>
+      <w:proofErr w:type="spellStart"/>
+      <w:r>
+        <w:t>казуалы</w:t>
+      </w:r>
+      <w:proofErr w:type="spellEnd"/>
+      <w:r>
+        <w:t>»,</w:t>
       </w:r>
       <w:r>
         <w:t xml:space="preserve"> могут играть короткими сессиями, например, во время перерыва на работе или в общественном транспорте.</w:t>
@@ -2569,6 +2796,7 @@
           <w:numId w:val="6"/>
         </w:numPr>
       </w:pPr>
+      <w:proofErr w:type="spellStart"/>
       <w:r>
         <w:rPr>
           <w:b/>
@@ -2576,8 +2804,49 @@
         </w:rPr>
         <w:t>Midcore</w:t>
       </w:r>
-      <w:r>
-        <w:t xml:space="preserve"> (Средний уровень): Midcore игроки обычно ищут более сложные и глубокие игры, чем casual игроки, но они еще не готовы к полному погружению, как hardcore игроки. Игры для midcore игроков могут включать в себя стратегии, ролевые игры и некоторые спортивные игры. Они требуют немного больше времени и внимания, чем casual игры, но все же остаются достаточно доступными.</w:t>
+      <w:proofErr w:type="spellEnd"/>
+      <w:r>
+        <w:t xml:space="preserve"> (Средний уровень): </w:t>
+      </w:r>
+      <w:proofErr w:type="spellStart"/>
+      <w:r>
+        <w:t>Midcore</w:t>
+      </w:r>
+      <w:proofErr w:type="spellEnd"/>
+      <w:r>
+        <w:t xml:space="preserve"> игроки обычно ищут более сложные и глубокие игры, чем </w:t>
+      </w:r>
+      <w:proofErr w:type="spellStart"/>
+      <w:r>
+        <w:t>casual</w:t>
+      </w:r>
+      <w:proofErr w:type="spellEnd"/>
+      <w:r>
+        <w:t xml:space="preserve"> игроки, но они еще не готовы к полному погружению, как </w:t>
+      </w:r>
+      <w:proofErr w:type="spellStart"/>
+      <w:r>
+        <w:t>hardcore</w:t>
+      </w:r>
+      <w:proofErr w:type="spellEnd"/>
+      <w:r>
+        <w:t xml:space="preserve"> игроки. Игры для </w:t>
+      </w:r>
+      <w:proofErr w:type="spellStart"/>
+      <w:r>
+        <w:t>midcore</w:t>
+      </w:r>
+      <w:proofErr w:type="spellEnd"/>
+      <w:r>
+        <w:t xml:space="preserve"> игроков могут включать в себя стратегии, ролевые игры и некоторые спортивные игры. Они требуют немного больше времени и внимания, чем </w:t>
+      </w:r>
+      <w:proofErr w:type="spellStart"/>
+      <w:r>
+        <w:t>casual</w:t>
+      </w:r>
+      <w:proofErr w:type="spellEnd"/>
+      <w:r>
+        <w:t xml:space="preserve"> игры, но все же остаются достаточно доступными.</w:t>
       </w:r>
     </w:p>
     <w:p>
@@ -2591,6 +2860,7 @@
           <w:lang w:val="en-US"/>
         </w:rPr>
       </w:pPr>
+      <w:proofErr w:type="spellStart"/>
       <w:r>
         <w:rPr>
           <w:b/>
@@ -2598,6 +2868,7 @@
         </w:rPr>
         <w:t>Hardcore</w:t>
       </w:r>
+      <w:proofErr w:type="spellEnd"/>
       <w:r>
         <w:t xml:space="preserve"> (Профессиональные игроки</w:t>
       </w:r>
@@ -2715,7 +2986,15 @@
         <w:t xml:space="preserve"> Также помогут сделать рекламную компанию более нацеленной, в случае мультиплеерных игр наладить взаимоотношения между игроками разных психотипов</w:t>
       </w:r>
       <w:r>
-        <w:t xml:space="preserve">. В модели Бартла 4 психотипа: </w:t>
+        <w:t xml:space="preserve">. В модели </w:t>
+      </w:r>
+      <w:proofErr w:type="spellStart"/>
+      <w:r>
+        <w:t>Бартла</w:t>
+      </w:r>
+      <w:proofErr w:type="spellEnd"/>
+      <w:r>
+        <w:t xml:space="preserve"> 4 психотипа: </w:t>
       </w:r>
     </w:p>
     <w:p>
@@ -3086,7 +3365,6 @@
         <w:rPr>
           <w:sz w:val="22"/>
           <w:szCs w:val="22"/>
-          <w:lang w:val="en-US"/>
         </w:rPr>
       </w:pPr>
       <w:r>
@@ -3184,6 +3462,15 @@
         <w:t>Subnautica</w:t>
       </w:r>
       <w:r>
+        <w:t xml:space="preserve"> (</w:t>
+      </w:r>
+      <w:r>
+        <w:t>приключенческая игра на выживание, в которой игрок оказывается на неизведанной океанической планете после крушения космического корабля</w:t>
+      </w:r>
+      <w:r>
+        <w:t>)</w:t>
+      </w:r>
+      <w:r>
         <w:t xml:space="preserve">, </w:t>
       </w:r>
       <w:r>
@@ -3193,30 +3480,452 @@
         <w:t>Factorio</w:t>
       </w:r>
       <w:r>
+        <w:t xml:space="preserve"> (</w:t>
+      </w:r>
+      <w:r>
+        <w:t xml:space="preserve">стратегическая игра, в которой игрокам предстоит строить и оптимизировать огромные промышленные комплексы на </w:t>
+      </w:r>
+      <w:r>
+        <w:t>другой</w:t>
+      </w:r>
+      <w:r>
+        <w:t xml:space="preserve"> планете</w:t>
+      </w:r>
+      <w:r>
+        <w:t xml:space="preserve">. </w:t>
+      </w:r>
+      <w:r>
+        <w:t>Очень многим жанрам игр присущ формат исследования, но не во всех из них такой формат добавляется с целью монетизировать игроков.</w:t>
+      </w:r>
+    </w:p>
+    <w:p>
+      <w:pPr>
+        <w:pStyle w:val="ac"/>
+        <w:numPr>
+          <w:ilvl w:val="0"/>
+          <w:numId w:val="10"/>
+        </w:numPr>
+      </w:pPr>
+      <w:r>
+        <w:rPr>
+          <w:b/>
+          <w:bCs/>
+        </w:rPr>
+        <w:t>Социофил</w:t>
+      </w:r>
+      <w:r>
+        <w:t>.</w:t>
+      </w:r>
+      <w:r>
+        <w:t xml:space="preserve"> Их ощущения опираются на окситоцин, приносящий чувство единства с командой. Примерами </w:t>
+      </w:r>
+      <w:r>
+        <w:t>игр,</w:t>
+      </w:r>
+      <w:r>
+        <w:t xml:space="preserve"> подходящих </w:t>
+      </w:r>
+      <w:r>
+        <w:t xml:space="preserve">данной </w:t>
+      </w:r>
+      <w:r>
+        <w:lastRenderedPageBreak/>
+        <w:t>группе,</w:t>
+      </w:r>
+      <w:r>
+        <w:t xml:space="preserve"> станут: </w:t>
+      </w:r>
+      <w:r>
+        <w:t>Pokémon Go</w:t>
+      </w:r>
+      <w:r>
+        <w:t xml:space="preserve"> (</w:t>
+      </w:r>
+      <w:r>
+        <w:t>социофилы наслаждаются собиранием и срабатыванием покемонов вместе с друзьями, учась друг у друга и делясь своими достижениями</w:t>
+      </w:r>
+      <w:r>
+        <w:t>), League</w:t>
+      </w:r>
+      <w:r>
+        <w:t xml:space="preserve"> of Legends</w:t>
+      </w:r>
+      <w:r>
+        <w:t xml:space="preserve"> (</w:t>
+      </w:r>
+      <w:r>
+        <w:t>в</w:t>
+      </w:r>
+      <w:r>
+        <w:t xml:space="preserve"> командн</w:t>
+      </w:r>
+      <w:r>
+        <w:t>ом</w:t>
+      </w:r>
+      <w:r>
+        <w:t xml:space="preserve"> многопользовательском онлайн-шутере социофилы наслаждаются сотрудничеств</w:t>
+      </w:r>
+      <w:r>
+        <w:t xml:space="preserve"> </w:t>
+      </w:r>
+      <w:r>
+        <w:t>ом с партнерами по команде, общаются и работают вместе для достижения общей цели на карте.</w:t>
+      </w:r>
+      <w:r>
+        <w:t>)</w:t>
+      </w:r>
+    </w:p>
+    <w:p>
+      <w:pPr>
+        <w:pStyle w:val="ac"/>
+        <w:numPr>
+          <w:ilvl w:val="0"/>
+          <w:numId w:val="10"/>
+        </w:numPr>
+      </w:pPr>
+      <w:r>
+        <w:rPr>
+          <w:b/>
+          <w:bCs/>
+        </w:rPr>
+        <w:t>Завоеватель</w:t>
+      </w:r>
+      <w:r>
+        <w:t>.</w:t>
+      </w:r>
+      <w:r>
+        <w:t xml:space="preserve">  </w:t>
+      </w:r>
+      <w:r>
+        <w:t>Вместо легкой победы такие игроки ищут вызов и страстно сражаются с препятствиями, испытывая адреналин и норадреналин, которые вызывают интенсивные чувства гнева и раздражения. Эти эмоции являются мощными мотиваторами, и когда игроки достигают победы через упорные усилия, она приносит им высокую степень удовлетворения.</w:t>
+      </w:r>
+      <w:r>
+        <w:t xml:space="preserve">  Рассмотрим примеры таких игр: Doom</w:t>
+      </w:r>
+      <w:r>
+        <w:t xml:space="preserve"> (</w:t>
+      </w:r>
+      <w:r>
+        <w:t>быстрый и жестокий геймплей, требующий быстрых реакций и стратегий</w:t>
+      </w:r>
+      <w:r>
+        <w:t>)</w:t>
+      </w:r>
+      <w:r>
         <w:t xml:space="preserve">, </w:t>
       </w:r>
       <w:r>
-        <w:t>Kerbal Space Program</w:t>
+        <w:rPr>
+          <w:lang w:val="en-US"/>
+        </w:rPr>
+        <w:t>Dark</w:t>
+      </w:r>
+      <w:r>
+        <w:t xml:space="preserve"> </w:t>
+      </w:r>
+      <w:r>
+        <w:rPr>
+          <w:lang w:val="en-US"/>
+        </w:rPr>
+        <w:t>Souls</w:t>
+      </w:r>
+      <w:r>
+        <w:t xml:space="preserve"> (</w:t>
+      </w:r>
+      <w:r>
+        <w:t>высокая сложность игры, требующая терпения и усилий для достижения победы</w:t>
+      </w:r>
+      <w:r>
+        <w:t>)</w:t>
+      </w:r>
+      <w:r>
+        <w:t>.</w:t>
+      </w:r>
+    </w:p>
+    <w:p>
+      <w:pPr>
+        <w:pStyle w:val="ac"/>
+        <w:numPr>
+          <w:ilvl w:val="0"/>
+          <w:numId w:val="10"/>
+        </w:numPr>
+      </w:pPr>
+      <w:r>
+        <w:rPr>
+          <w:b/>
+          <w:bCs/>
+        </w:rPr>
+        <w:t>Мыслитель</w:t>
+      </w:r>
+      <w:r>
+        <w:t xml:space="preserve">. Дофамин вырабатывается во время решения сложных задач, продумывания нескольких способов прийти к победе. Такой опыт можно найти в </w:t>
+      </w:r>
+      <w:r>
+        <w:rPr>
+          <w:lang w:val="en-US"/>
+        </w:rPr>
+        <w:t>RimWorld</w:t>
+      </w:r>
+      <w:r>
+        <w:t xml:space="preserve"> (</w:t>
+      </w:r>
+      <w:r>
+        <w:t xml:space="preserve">в </w:t>
+      </w:r>
+      <w:r>
+        <w:t>колонизационной стратегии игрокам приходится справляться с множеством переменных и неопределенностей</w:t>
+      </w:r>
+      <w:r>
+        <w:t>).</w:t>
+      </w:r>
+    </w:p>
+    <w:p>
+      <w:pPr>
+        <w:pStyle w:val="ac"/>
+        <w:numPr>
+          <w:ilvl w:val="0"/>
+          <w:numId w:val="10"/>
+        </w:numPr>
+      </w:pPr>
+      <w:r>
+        <w:rPr>
+          <w:b/>
+          <w:bCs/>
+        </w:rPr>
+        <w:t>Безрассудный</w:t>
+      </w:r>
+      <w:r>
+        <w:t>.</w:t>
+      </w:r>
+      <w:r>
+        <w:t xml:space="preserve"> </w:t>
+      </w:r>
+      <w:r>
+        <w:t>Адреналин</w:t>
+      </w:r>
+      <w:r>
+        <w:t>,</w:t>
+      </w:r>
+      <w:r>
+        <w:t xml:space="preserve"> </w:t>
+      </w:r>
+      <w:r>
+        <w:t>вырабатываемый из-за погони, рискованных выборов и выходов из, казалось бы, безвыходных ситуаций, заставляет волноваться за происходящее</w:t>
       </w:r>
       <w:r>
         <w:t xml:space="preserve">. </w:t>
       </w:r>
       <w:r>
-        <w:t>Очень многим жанрам игр присущ формат исследования, но не во всех из них такой формат добавляется с целью монетизировать игроков.</w:t>
-      </w:r>
-    </w:p>
-    <w:p/>
-    <w:p>
-      <w:pPr>
-        <w:jc w:val="left"/>
-      </w:pPr>
-      <w:r>
-        <w:br w:type="page"/>
+        <w:t>Игры, подходящие для игроков-сорвиголов, обычно включают в себя элементы экстремальных испытаний, динамичных сражений и сложных головоломок.</w:t>
+      </w:r>
+      <w:r>
+        <w:t xml:space="preserve"> Г</w:t>
+      </w:r>
+      <w:r>
+        <w:t>онки</w:t>
+      </w:r>
+      <w:r>
+        <w:t xml:space="preserve"> </w:t>
+      </w:r>
+      <w:proofErr w:type="spellStart"/>
+      <w:r>
+        <w:t>Need</w:t>
+      </w:r>
+      <w:proofErr w:type="spellEnd"/>
+      <w:r>
+        <w:t xml:space="preserve"> </w:t>
+      </w:r>
+      <w:proofErr w:type="spellStart"/>
+      <w:r>
+        <w:t>for</w:t>
+      </w:r>
+      <w:proofErr w:type="spellEnd"/>
+      <w:r>
+        <w:t xml:space="preserve"> Speed известны своими захватывающими дух погонями и возможностью участвовать в нелегальных гонках.</w:t>
+      </w:r>
+    </w:p>
+    <w:p>
+      <w:pPr>
+        <w:pStyle w:val="ac"/>
+        <w:numPr>
+          <w:ilvl w:val="0"/>
+          <w:numId w:val="10"/>
+        </w:numPr>
+        <w:rPr>
+          <w:b/>
+          <w:bCs/>
+        </w:rPr>
+      </w:pPr>
+      <w:r>
+        <w:rPr>
+          <w:b/>
+          <w:bCs/>
+        </w:rPr>
+        <w:t>Выживший</w:t>
+      </w:r>
+      <w:r>
+        <w:t xml:space="preserve">. У любителей ужасов и игр, в которых угрожающие жизни обстоятельства могут смениться за безопасность, на страхе и стрессе выделяется адреналин. Острые ощущения могут вызвать такие игры, как серия </w:t>
+      </w:r>
+      <w:proofErr w:type="spellStart"/>
+      <w:r>
+        <w:t>Resident</w:t>
+      </w:r>
+      <w:proofErr w:type="spellEnd"/>
+      <w:r>
+        <w:t xml:space="preserve"> </w:t>
+      </w:r>
+      <w:proofErr w:type="spellStart"/>
+      <w:r>
+        <w:t>Evil</w:t>
+      </w:r>
+      <w:proofErr w:type="spellEnd"/>
+      <w:r>
+        <w:t xml:space="preserve"> (</w:t>
+      </w:r>
+      <w:proofErr w:type="spellStart"/>
+      <w:r>
+        <w:t>грокам</w:t>
+      </w:r>
+      <w:proofErr w:type="spellEnd"/>
+      <w:r>
+        <w:t xml:space="preserve"> предстоит исследовать мрачные локации, решать головоломки и сражаться с зомби и другими мутантами, выживая в условиях глобальной биологической катастрофы</w:t>
+      </w:r>
+      <w:r>
+        <w:t>)</w:t>
+      </w:r>
+      <w:r>
+        <w:t xml:space="preserve"> и </w:t>
+      </w:r>
+      <w:proofErr w:type="spellStart"/>
+      <w:r>
+        <w:rPr>
+          <w:lang w:val="en-US"/>
+        </w:rPr>
+        <w:t>Phasmophobia</w:t>
+      </w:r>
+      <w:proofErr w:type="spellEnd"/>
+      <w:r>
+        <w:t xml:space="preserve"> (</w:t>
+      </w:r>
+      <w:r>
+        <w:t>игроки в роли охотников за привидениями используют различное оборудование для обнаружения и документирования паранормальной активности в заброшенных зданиях</w:t>
+      </w:r>
+      <w:r>
+        <w:t>)</w:t>
+      </w:r>
+      <w:r>
+        <w:t>.</w:t>
+      </w:r>
+    </w:p>
+    <w:p>
+      <w:pPr>
+        <w:pStyle w:val="ac"/>
+        <w:numPr>
+          <w:ilvl w:val="0"/>
+          <w:numId w:val="10"/>
+        </w:numPr>
+        <w:rPr>
+          <w:b/>
+          <w:bCs/>
+        </w:rPr>
+      </w:pPr>
+      <w:r>
+        <w:rPr>
+          <w:b/>
+          <w:bCs/>
+        </w:rPr>
+        <w:t>Карьерист</w:t>
+      </w:r>
+      <w:r>
+        <w:rPr>
+          <w:b/>
+          <w:bCs/>
+        </w:rPr>
+        <w:t xml:space="preserve">. </w:t>
+      </w:r>
+      <w:r>
+        <w:t>И</w:t>
+      </w:r>
+      <w:r>
+        <w:t>грок</w:t>
+      </w:r>
+      <w:r>
+        <w:t>и</w:t>
+      </w:r>
+      <w:r>
+        <w:t xml:space="preserve">, которые наслаждаются достижением результатов и стремятся к карьерному росту в игровом мире, </w:t>
+      </w:r>
+      <w:r>
+        <w:t xml:space="preserve">получают дофамин. Им </w:t>
+      </w:r>
+      <w:r>
+        <w:t>подойдут игры с чётко определёнными целями и системами вознаграждения.</w:t>
+      </w:r>
+      <w:r>
+        <w:t xml:space="preserve"> Такими являются: </w:t>
+      </w:r>
+      <w:r>
+        <w:t xml:space="preserve">The </w:t>
+      </w:r>
+      <w:proofErr w:type="spellStart"/>
+      <w:r>
+        <w:t>Sims</w:t>
+      </w:r>
+      <w:proofErr w:type="spellEnd"/>
+      <w:r>
+        <w:t xml:space="preserve"> (</w:t>
+      </w:r>
+      <w:r>
+        <w:t xml:space="preserve">строят карьеру своих персонажей, продвигаясь по служебной </w:t>
       </w:r>
       <w:r>
         <w:lastRenderedPageBreak/>
-        <w:t xml:space="preserve"> </w:t>
-      </w:r>
+        <w:t>лестнице в различных профессиях, что требует управления временем и навыками</w:t>
+      </w:r>
+      <w:r>
+        <w:t xml:space="preserve">), </w:t>
+      </w:r>
+      <w:proofErr w:type="spellStart"/>
+      <w:r>
+        <w:t>Stardew</w:t>
+      </w:r>
+      <w:proofErr w:type="spellEnd"/>
+      <w:r>
+        <w:t xml:space="preserve"> Valley</w:t>
+      </w:r>
+      <w:r>
+        <w:t xml:space="preserve"> (</w:t>
+      </w:r>
+      <w:r>
+        <w:t>игроки управляют фермой, развивают её, выполняют задания для местных жителей и стремятся к росту своего аграрного бизнеса</w:t>
+      </w:r>
+      <w:r>
+        <w:t xml:space="preserve">). </w:t>
+      </w:r>
+    </w:p>
+    <w:p>
+      <w:pPr>
+        <w:rPr>
+          <w:b/>
+          <w:bCs/>
+        </w:rPr>
+      </w:pPr>
+    </w:p>
+    <w:p>
+      <w:pPr>
+        <w:rPr>
+          <w:b/>
+          <w:bCs/>
+        </w:rPr>
+      </w:pPr>
+    </w:p>
+    <w:p>
+      <w:pPr>
+        <w:rPr>
+          <w:b/>
+          <w:bCs/>
+        </w:rPr>
+      </w:pPr>
     </w:p>
     <w:p>
       <w:pPr>
@@ -3458,11 +4167,19 @@
       <w:r>
         <w:t xml:space="preserve"> </w:t>
       </w:r>
-      <w:r>
-        <w:rPr>
-          <w:rFonts w:cs="Times New Roman"/>
-        </w:rPr>
-        <w:t>Наррати́в — самостоятельно созданное повествование о некотором множестве взаимосвязанных событий, представленное читателю или слушателю в виде последовательности слов или образов.</w:t>
+      <w:proofErr w:type="spellStart"/>
+      <w:r>
+        <w:rPr>
+          <w:rFonts w:cs="Times New Roman"/>
+        </w:rPr>
+        <w:t>Наррати́в</w:t>
+      </w:r>
+      <w:proofErr w:type="spellEnd"/>
+      <w:r>
+        <w:rPr>
+          <w:rFonts w:cs="Times New Roman"/>
+        </w:rPr>
+        <w:t xml:space="preserve"> — самостоятельно созданное повествование о некотором множестве взаимосвязанных событий, представленное читателю или слушателю в виде последовательности слов или образов.</w:t>
       </w:r>
       <w:r>
         <w:rPr>
@@ -3501,7 +4218,35 @@
         <w:rPr>
           <w:rFonts w:cs="Times New Roman"/>
         </w:rPr>
-        <w:t xml:space="preserve"> Сторителлинг - это искусство создания и передачи увлекательных, интерактивных и эмоционально вовлекающих историй в рамках видеоигр, которые формируют целостный игровой опыт, позволяя игрокам погрузиться в вымышленный мир, взаимодействовать с персонажами и влиять на развитие сюжета своими действиями.</w:t>
+        <w:t xml:space="preserve"> </w:t>
+      </w:r>
+      <w:proofErr w:type="spellStart"/>
+      <w:r>
+        <w:rPr>
+          <w:rFonts w:cs="Times New Roman"/>
+        </w:rPr>
+        <w:t>Сторителлинг</w:t>
+      </w:r>
+      <w:proofErr w:type="spellEnd"/>
+      <w:r>
+        <w:rPr>
+          <w:rFonts w:cs="Times New Roman"/>
+        </w:rPr>
+        <w:t xml:space="preserve"> </w:t>
+      </w:r>
+      <w:proofErr w:type="gramStart"/>
+      <w:r>
+        <w:rPr>
+          <w:rFonts w:cs="Times New Roman"/>
+        </w:rPr>
+        <w:t>- это</w:t>
+      </w:r>
+      <w:proofErr w:type="gramEnd"/>
+      <w:r>
+        <w:rPr>
+          <w:rFonts w:cs="Times New Roman"/>
+        </w:rPr>
+        <w:t xml:space="preserve"> искусство создания и передачи увлекательных, интерактивных и эмоционально вовлекающих историй в рамках видеоигр, которые формируют целостный игровой опыт, позволяя игрокам погрузиться в вымышленный мир, взаимодействовать с персонажами и влиять на развитие сюжета своими действиями.</w:t>
       </w:r>
     </w:p>
   </w:footnote>
@@ -3662,7 +4407,23 @@
         <w:t xml:space="preserve"> </w:t>
       </w:r>
       <w:r>
-        <w:t>Модель распространения в концепт-документе описывает, как игра будет доставляться до игроков: через какие платформы (ПК, консоли, мобильные устройства), какие магазины (Steam, Epic Games Store и т.д.), будет ли она платной или бесплатной, какие маркетинговые каналы будут использоваться для продвижения.</w:t>
+        <w:t>Модель распространения в концепт-документе описывает, как игра будет доставляться до игроков: через какие платформы (ПК, консоли, мобильные устройства), какие магазины (</w:t>
+      </w:r>
+      <w:proofErr w:type="spellStart"/>
+      <w:r>
+        <w:t>Steam</w:t>
+      </w:r>
+      <w:proofErr w:type="spellEnd"/>
+      <w:r>
+        <w:t xml:space="preserve">, </w:t>
+      </w:r>
+      <w:proofErr w:type="spellStart"/>
+      <w:r>
+        <w:t>Epic</w:t>
+      </w:r>
+      <w:proofErr w:type="spellEnd"/>
+      <w:r>
+        <w:t xml:space="preserve"> Games Store и т.д.), будет ли она платной или бесплатной, какие маркетинговые каналы будут использоваться для продвижения.</w:t>
       </w:r>
     </w:p>
   </w:footnote>

</xml_diff>

<commit_message>
Add formula and settings
</commit_message>
<xml_diff>
--- a/SRW.docx
+++ b/SRW.docx
@@ -33,7 +33,7 @@
       <w:r>
         <w:fldChar w:fldCharType="separate"/>
       </w:r>
-      <w:hyperlink w:anchor="_Toc170323751" w:history="1">
+      <w:hyperlink w:anchor="_Toc170486565" w:history="1">
         <w:r>
           <w:rPr>
             <w:rStyle w:val="ad"/>
@@ -60,7 +60,7 @@
             <w:noProof/>
             <w:webHidden/>
           </w:rPr>
-          <w:instrText xml:space="preserve"> PAGEREF _Toc170323751 \h </w:instrText>
+          <w:instrText xml:space="preserve"> PAGEREF _Toc170486565 \h </w:instrText>
         </w:r>
         <w:r>
           <w:rPr>
@@ -105,7 +105,7 @@
           <w:lang w:eastAsia="ru-RU"/>
         </w:rPr>
       </w:pPr>
-      <w:hyperlink w:anchor="_Toc170323752" w:history="1">
+      <w:hyperlink w:anchor="_Toc170486566" w:history="1">
         <w:r>
           <w:rPr>
             <w:rStyle w:val="ad"/>
@@ -132,7 +132,7 @@
             <w:noProof/>
             <w:webHidden/>
           </w:rPr>
-          <w:instrText xml:space="preserve"> PAGEREF _Toc170323752 \h </w:instrText>
+          <w:instrText xml:space="preserve"> PAGEREF _Toc170486566 \h </w:instrText>
         </w:r>
         <w:r>
           <w:rPr>
@@ -178,7 +178,7 @@
           <w:lang w:eastAsia="ru-RU"/>
         </w:rPr>
       </w:pPr>
-      <w:hyperlink w:anchor="_Toc170323753" w:history="1">
+      <w:hyperlink w:anchor="_Toc170486567" w:history="1">
         <w:r>
           <w:rPr>
             <w:rStyle w:val="ad"/>
@@ -205,7 +205,7 @@
             <w:noProof/>
             <w:webHidden/>
           </w:rPr>
-          <w:instrText xml:space="preserve"> PAGEREF _Toc170323753 \h </w:instrText>
+          <w:instrText xml:space="preserve"> PAGEREF _Toc170486567 \h </w:instrText>
         </w:r>
         <w:r>
           <w:rPr>
@@ -252,7 +252,7 @@
           <w:lang w:eastAsia="ru-RU"/>
         </w:rPr>
       </w:pPr>
-      <w:hyperlink w:anchor="_Toc170323754" w:history="1">
+      <w:hyperlink w:anchor="_Toc170486568" w:history="1">
         <w:r>
           <w:rPr>
             <w:rStyle w:val="ad"/>
@@ -279,7 +279,7 @@
             <w:noProof/>
             <w:webHidden/>
           </w:rPr>
-          <w:instrText xml:space="preserve"> PAGEREF _Toc170323754 \h </w:instrText>
+          <w:instrText xml:space="preserve"> PAGEREF _Toc170486568 \h </w:instrText>
         </w:r>
         <w:r>
           <w:rPr>
@@ -326,13 +326,27 @@
           <w:lang w:eastAsia="ru-RU"/>
         </w:rPr>
       </w:pPr>
-      <w:hyperlink w:anchor="_Toc170323755" w:history="1">
+      <w:hyperlink w:anchor="_Toc170486569" w:history="1">
         <w:r>
           <w:rPr>
             <w:rStyle w:val="ad"/>
             <w:noProof/>
           </w:rPr>
-          <w:t>Концепт-документ</w:t>
+          <w:t>Конце</w:t>
+        </w:r>
+        <w:r>
+          <w:rPr>
+            <w:rStyle w:val="ad"/>
+            <w:noProof/>
+          </w:rPr>
+          <w:t>п</w:t>
+        </w:r>
+        <w:r>
+          <w:rPr>
+            <w:rStyle w:val="ad"/>
+            <w:noProof/>
+          </w:rPr>
+          <w:t>т-документ</w:t>
         </w:r>
         <w:r>
           <w:rPr>
@@ -353,7 +367,7 @@
             <w:noProof/>
             <w:webHidden/>
           </w:rPr>
-          <w:instrText xml:space="preserve"> PAGEREF _Toc170323755 \h </w:instrText>
+          <w:instrText xml:space="preserve"> PAGEREF _Toc170486569 \h </w:instrText>
         </w:r>
         <w:r>
           <w:rPr>
@@ -398,7 +412,7 @@
           <w:lang w:eastAsia="ru-RU"/>
         </w:rPr>
       </w:pPr>
-      <w:hyperlink w:anchor="_Toc170323756" w:history="1">
+      <w:hyperlink w:anchor="_Toc170486570" w:history="1">
         <w:r>
           <w:rPr>
             <w:rStyle w:val="ad"/>
@@ -425,7 +439,7 @@
             <w:noProof/>
             <w:webHidden/>
           </w:rPr>
-          <w:instrText xml:space="preserve"> PAGEREF _Toc170323756 \h </w:instrText>
+          <w:instrText xml:space="preserve"> PAGEREF _Toc170486570 \h </w:instrText>
         </w:r>
         <w:r>
           <w:rPr>
@@ -445,7 +459,7 @@
             <w:noProof/>
             <w:webHidden/>
           </w:rPr>
-          <w:t>11</w:t>
+          <w:t>14</w:t>
         </w:r>
         <w:r>
           <w:rPr>
@@ -470,7 +484,7 @@
           <w:lang w:eastAsia="ru-RU"/>
         </w:rPr>
       </w:pPr>
-      <w:hyperlink w:anchor="_Toc170323757" w:history="1">
+      <w:hyperlink w:anchor="_Toc170486571" w:history="1">
         <w:r>
           <w:rPr>
             <w:rStyle w:val="ad"/>
@@ -497,7 +511,7 @@
             <w:noProof/>
             <w:webHidden/>
           </w:rPr>
-          <w:instrText xml:space="preserve"> PAGEREF _Toc170323757 \h </w:instrText>
+          <w:instrText xml:space="preserve"> PAGEREF _Toc170486571 \h </w:instrText>
         </w:r>
         <w:r>
           <w:rPr>
@@ -517,7 +531,7 @@
             <w:noProof/>
             <w:webHidden/>
           </w:rPr>
-          <w:t>12</w:t>
+          <w:t>15</w:t>
         </w:r>
         <w:r>
           <w:rPr>
@@ -572,7 +586,7 @@
       <w:pPr>
         <w:pStyle w:val="11"/>
       </w:pPr>
-      <w:bookmarkStart w:id="0" w:name="_Toc170323751"/>
+      <w:bookmarkStart w:id="0" w:name="_Toc170486565"/>
       <w:r>
         <w:lastRenderedPageBreak/>
         <w:t>Игровой опыт в современных играх</w:t>
@@ -1423,7 +1437,7 @@
       <w:pPr>
         <w:pStyle w:val="11"/>
       </w:pPr>
-      <w:bookmarkStart w:id="1" w:name="_Toc170323752"/>
+      <w:bookmarkStart w:id="1" w:name="_Toc170486566"/>
       <w:r>
         <w:lastRenderedPageBreak/>
         <w:t>Этапы разработки игрового продукта</w:t>
@@ -1991,7 +2005,7 @@
       <w:pPr>
         <w:pStyle w:val="22"/>
       </w:pPr>
-      <w:bookmarkStart w:id="2" w:name="_Toc170323753"/>
+      <w:bookmarkStart w:id="2" w:name="_Toc170486567"/>
       <w:r>
         <w:t>Препродакшен</w:t>
       </w:r>
@@ -2048,7 +2062,7 @@
         <w:lastRenderedPageBreak/>
         <w:tab/>
       </w:r>
-      <w:bookmarkStart w:id="3" w:name="_Toc170323754"/>
+      <w:bookmarkStart w:id="3" w:name="_Toc170486568"/>
       <w:r>
         <w:t>Выбор идеи</w:t>
       </w:r>
@@ -2173,7 +2187,7 @@
       <w:pPr>
         <w:pStyle w:val="32"/>
       </w:pPr>
-      <w:bookmarkStart w:id="4" w:name="_Toc170323755"/>
+      <w:bookmarkStart w:id="4" w:name="_Toc170486569"/>
       <w:r>
         <w:t>Концепт-</w:t>
       </w:r>
@@ -3673,10 +3687,7 @@
         <w:t xml:space="preserve">в </w:t>
       </w:r>
       <w:r>
-        <w:t>колонизационной стратегии игрокам приходится справляться с множеством переменных и неопределенностей</w:t>
-      </w:r>
-      <w:r>
-        <w:t>).</w:t>
+        <w:t>колонизационной стратегии игрокам приходится справляться с множеством переменных и неопределенностей).</w:t>
       </w:r>
     </w:p>
     <w:p>
@@ -3713,19 +3724,7 @@
         <w:t>вырабатываемый из-за погони, рискованных выборов и выходов из, казалось бы, безвыходных ситуаций, заставляет волноваться за происходящее</w:t>
       </w:r>
       <w:r>
-        <w:t xml:space="preserve">. </w:t>
-      </w:r>
-      <w:r>
-        <w:t>Игры, подходящие для игроков-сорвиголов, обычно включают в себя элементы экстремальных испытаний, динамичных сражений и сложных головоломок.</w:t>
-      </w:r>
-      <w:r>
-        <w:t xml:space="preserve"> Г</w:t>
-      </w:r>
-      <w:r>
-        <w:t>онки</w:t>
-      </w:r>
-      <w:r>
-        <w:t xml:space="preserve"> </w:t>
+        <w:t xml:space="preserve">. Игры, подходящие для игроков-сорвиголов, обычно включают в себя элементы экстремальных испытаний, динамичных сражений и сложных головоломок. Гонки </w:t>
       </w:r>
       <w:proofErr w:type="spellStart"/>
       <w:r>
@@ -3876,11 +3875,14 @@
         <w:t xml:space="preserve"> (</w:t>
       </w:r>
       <w:r>
-        <w:t xml:space="preserve">строят карьеру своих персонажей, продвигаясь по служебной </w:t>
+        <w:t xml:space="preserve">игроки </w:t>
+      </w:r>
+      <w:r>
+        <w:t xml:space="preserve">строят карьеру своих персонажей, продвигаясь по </w:t>
       </w:r>
       <w:r>
         <w:lastRenderedPageBreak/>
-        <w:t>лестнице в различных профессиях, что требует управления временем и навыками</w:t>
+        <w:t>служебной лестнице в различных профессиях, что требует управления временем и навыками</w:t>
       </w:r>
       <w:r>
         <w:t xml:space="preserve">), </w:t>
@@ -3912,26 +3914,589 @@
       </w:pPr>
     </w:p>
     <w:p>
-      <w:pPr>
+      <w:r>
+        <w:tab/>
+      </w:r>
+      <w:r>
+        <w:t xml:space="preserve">Люди в играх и реальной жизни могут вести себя по-разному, и один человек может объединять несколько игровых психотипов, поэтому оценка их реального характера на основе игрового поведения может быть некорректной. Теории сегментации игроков служат разработчикам для оценки нововведений и выявления потребностей аудитории, но реальность сложнее: успешные игры требуют баланса между вызовами и вознаграждениями, именно разнообразие событий поддерживает интерес игроков. </w:t>
+      </w:r>
+    </w:p>
+    <w:p>
+      <w:r>
+        <w:tab/>
+      </w:r>
+      <w:r>
+        <w:t>Конкуренция в индустрии заставляет компании глубже изучать интересы и ожидания своей аудитории, опираясь на маркетинговые исследования для создания привлекательных и финансово успешных проектов</w:t>
+      </w:r>
+      <w:r>
+        <w:t>.</w:t>
+      </w:r>
+    </w:p>
+    <w:p>
+      <w:r>
+        <w:tab/>
+      </w:r>
+    </w:p>
+    <w:p/>
+    <w:p>
+      <w:r>
         <w:rPr>
           <w:b/>
           <w:bCs/>
         </w:rPr>
-      </w:pPr>
-    </w:p>
-    <w:p>
-      <w:pPr>
+        <w:tab/>
+      </w:r>
+      <w:r>
         <w:rPr>
           <w:b/>
           <w:bCs/>
         </w:rPr>
-      </w:pPr>
-    </w:p>
+        <w:t>Анализ рынка.</w:t>
+      </w:r>
+      <w:r>
+        <w:t xml:space="preserve"> </w:t>
+      </w:r>
+      <w:r>
+        <w:t xml:space="preserve">За счет того, что инди-игры не зависят от больших средств на разработку, они могут позволить себе экспериментальные проекты. Уделяя внимание нишевому сегменту, они выделяются на фоне игр больших компаний, которые ориентированы на массовость и разрабатывают скорее </w:t>
+      </w:r>
+      <w:r>
+        <w:t xml:space="preserve">продукцию «приятную </w:t>
+      </w:r>
+      <w:r>
+        <w:t>всем,</w:t>
+      </w:r>
+      <w:r>
+        <w:t xml:space="preserve"> но не любимую никем». </w:t>
+      </w:r>
+      <w:r>
+        <w:t xml:space="preserve">И те и другие студии разработки необходимы рынку </w:t>
+      </w:r>
+      <w:proofErr w:type="spellStart"/>
+      <w:r>
+        <w:t>геймдева</w:t>
+      </w:r>
+      <w:proofErr w:type="spellEnd"/>
+      <w:r>
+        <w:t xml:space="preserve">. Большие студии могут производить проекты с проработанной графикой, более длинным по хронометражу сюжетом, большим количеством интересных материалов, но внедряя уже проверенные механики и дизайн. Инди-студии предлагают менее проработанные продукты, но поражающие воображение и увлекающие своей необычностью сюжеты. </w:t>
+      </w:r>
+    </w:p>
+    <w:p>
+      <w:r>
+        <w:tab/>
+        <w:t xml:space="preserve"> </w:t>
+      </w:r>
+      <w:r>
+        <w:t>Важно понимать, кто является конкурентом для продукта студии. В данный раздел включены следующие пункты:</w:t>
+      </w:r>
+    </w:p>
+    <w:p>
+      <w:r>
+        <w:t>1. Обзор рынка:</w:t>
+      </w:r>
+    </w:p>
+    <w:p>
+      <w:r>
+        <w:t xml:space="preserve">   - Размер рынка (общая выручка, количество игроков)</w:t>
+      </w:r>
+      <w:r>
+        <w:t>;</w:t>
+      </w:r>
+    </w:p>
+    <w:p>
+      <w:r>
+        <w:t xml:space="preserve">   - Основные сегменты рынка (жанры, платформы и т.д.)</w:t>
+      </w:r>
+      <w:r>
+        <w:t>;</w:t>
+      </w:r>
+    </w:p>
+    <w:p>
+      <w:r>
+        <w:t xml:space="preserve">   - Тенденции и прогнозы развития рынка</w:t>
+      </w:r>
+      <w:r>
+        <w:t>;</w:t>
+      </w:r>
+    </w:p>
+    <w:p/>
+    <w:p>
+      <w:r>
+        <w:t>2. Анализ конкурентов:</w:t>
+      </w:r>
+    </w:p>
+    <w:p>
+      <w:r>
+        <w:t xml:space="preserve">   - Список основных прямых конкурентов</w:t>
+      </w:r>
+      <w:r>
+        <w:t>;</w:t>
+      </w:r>
+    </w:p>
+    <w:p>
+      <w:r>
+        <w:t xml:space="preserve">   - Краткое описание каждого конкурента (жанр, целевая аудитория, особенности игры)</w:t>
+      </w:r>
+      <w:r>
+        <w:t>;</w:t>
+      </w:r>
+    </w:p>
+    <w:p>
+      <w:r>
+        <w:t xml:space="preserve">   - Сильные и слабые стороны конкурентов</w:t>
+      </w:r>
+      <w:r>
+        <w:t>;</w:t>
+      </w:r>
+    </w:p>
+    <w:p>
+      <w:r>
+        <w:t xml:space="preserve">   - Уникальные преимущества вашей игры по сравнению с конкурентами</w:t>
+      </w:r>
+      <w:r>
+        <w:t>;</w:t>
+      </w:r>
+    </w:p>
+    <w:p/>
+    <w:p>
+      <w:r>
+        <w:lastRenderedPageBreak/>
+        <w:t>3. Позиционирование на рынке:</w:t>
+      </w:r>
+    </w:p>
+    <w:p>
+      <w:r>
+        <w:t xml:space="preserve">   - Определение целевой аудитории и ее характеристик</w:t>
+      </w:r>
+      <w:r>
+        <w:t>;</w:t>
+      </w:r>
+    </w:p>
+    <w:p>
+      <w:r>
+        <w:t xml:space="preserve">   - Выделение уникальной ценностной позиции (УЦП) игры</w:t>
+      </w:r>
+      <w:r>
+        <w:t>;</w:t>
+      </w:r>
+    </w:p>
+    <w:p>
+      <w:r>
+        <w:t xml:space="preserve">   - Объяснение, как игра будет выделяться на фоне конкурентов</w:t>
+      </w:r>
+      <w:r>
+        <w:t>;</w:t>
+      </w:r>
+    </w:p>
+    <w:p/>
+    <w:p>
+      <w:r>
+        <w:t>4. Возможности и угрозы:</w:t>
+      </w:r>
+    </w:p>
+    <w:p>
+      <w:r>
+        <w:t xml:space="preserve">   - Анализ потенциальных возможностей на рынке для успешного продвижения игры</w:t>
+      </w:r>
+      <w:r>
+        <w:t>;</w:t>
+      </w:r>
+    </w:p>
+    <w:p>
+      <w:r>
+        <w:t xml:space="preserve">   - Определение возможных угроз и рисков, связанных с конкурентами или рынком</w:t>
+      </w:r>
+      <w:r>
+        <w:t>;</w:t>
+      </w:r>
+    </w:p>
+    <w:p/>
+    <w:p>
+      <w:r>
+        <w:tab/>
+        <w:t>Цель этого раздела - продемонстрировать глубокое понимание рынка, конкурентной среды и позиционирования игры, чтобы обосновать ее потенциал для успешного запуска и коммерческого успеха.</w:t>
+      </w:r>
+    </w:p>
+    <w:p>
+      <w:r>
+        <w:tab/>
+      </w:r>
+    </w:p>
+    <w:p>
+      <w:r>
+        <w:tab/>
+        <w:t>«</w:t>
+      </w:r>
+      <w:r>
+        <w:rPr>
+          <w:b/>
+          <w:bCs/>
+        </w:rPr>
+        <w:t>Формула успеха</w:t>
+      </w:r>
+      <w:r>
+        <w:t xml:space="preserve">» </w:t>
+      </w:r>
+    </w:p>
+    <w:p>
+      <w:r>
+        <w:tab/>
+      </w:r>
+    </w:p>
+    <w:p>
+      <w:r>
+        <w:tab/>
+        <w:t>Под</w:t>
+      </w:r>
+      <w:r>
+        <w:t xml:space="preserve"> «Формулой успеха» подразумевается ключевой элемент или элементы, которые определяют уникальность и привлекательность игры. Это может быть нечто, что выделяется и делает игру особенной, но при этом не обязательно должно быть уникальным в глобальном смысле, как, например, уникальное торговое предложение (USP).</w:t>
+      </w:r>
+    </w:p>
+    <w:p/>
+    <w:p>
+      <w:r>
+        <w:t>Вот основные моменты, которые нужно учитывать:</w:t>
+      </w:r>
+    </w:p>
+    <w:p/>
+    <w:p>
+      <w:r>
+        <w:t xml:space="preserve">1. </w:t>
+      </w:r>
+      <w:r>
+        <w:rPr>
+          <w:b/>
+          <w:bCs/>
+        </w:rPr>
+        <w:t>Определит</w:t>
+      </w:r>
+      <w:r>
+        <w:rPr>
+          <w:b/>
+          <w:bCs/>
+        </w:rPr>
+        <w:t>ь</w:t>
+      </w:r>
+      <w:r>
+        <w:rPr>
+          <w:b/>
+          <w:bCs/>
+        </w:rPr>
+        <w:t xml:space="preserve"> главный акцент</w:t>
+      </w:r>
+      <w:r>
+        <w:rPr>
+          <w:b/>
+          <w:bCs/>
+        </w:rPr>
+        <w:t>:</w:t>
+      </w:r>
+      <w:r>
+        <w:t xml:space="preserve"> решить</w:t>
+      </w:r>
+      <w:r>
+        <w:t>, что будет самым важным в игре. Это может быть что угодно, например, физика стрельбы, гиперреалистичная графика, захватывающий сюжет или инновационный мультиплеер.</w:t>
+      </w:r>
+    </w:p>
+    <w:p/>
+    <w:p>
+      <w:r>
+        <w:t xml:space="preserve">2. </w:t>
+      </w:r>
+      <w:r>
+        <w:rPr>
+          <w:b/>
+          <w:bCs/>
+        </w:rPr>
+        <w:t>Приоритетное качество</w:t>
+      </w:r>
+      <w:r>
+        <w:t>: убедиться</w:t>
+      </w:r>
+      <w:r>
+        <w:t>, что выбранный</w:t>
+      </w:r>
+      <w:r>
+        <w:t xml:space="preserve"> </w:t>
+      </w:r>
+      <w:r>
+        <w:t>элемент выполнен на высочайшем уровне. Это означает, что именно на этот аспект будет тратить</w:t>
+      </w:r>
+      <w:r>
+        <w:t>ся</w:t>
+      </w:r>
+      <w:r>
+        <w:t xml:space="preserve"> больше всего времени, ресурсов и внимания.</w:t>
+      </w:r>
+    </w:p>
+    <w:p/>
+    <w:p>
+      <w:r>
+        <w:t xml:space="preserve">3. </w:t>
+      </w:r>
+      <w:r>
+        <w:rPr>
+          <w:b/>
+          <w:bCs/>
+        </w:rPr>
+        <w:t>Столпы (</w:t>
+      </w:r>
+      <w:r>
+        <w:rPr>
+          <w:b/>
+          <w:bCs/>
+        </w:rPr>
+        <w:t>«</w:t>
+      </w:r>
+      <w:r>
+        <w:rPr>
+          <w:b/>
+          <w:bCs/>
+        </w:rPr>
+        <w:t>pillars</w:t>
+      </w:r>
+      <w:r>
+        <w:rPr>
+          <w:b/>
+          <w:bCs/>
+        </w:rPr>
+        <w:t>»</w:t>
+      </w:r>
+      <w:r>
+        <w:rPr>
+          <w:b/>
+          <w:bCs/>
+        </w:rPr>
+        <w:t>):</w:t>
+      </w:r>
+      <w:r>
+        <w:t xml:space="preserve"> </w:t>
+      </w:r>
+      <w:r>
+        <w:t>э</w:t>
+      </w:r>
+      <w:r>
+        <w:t>ти ключевые элемент</w:t>
+      </w:r>
+      <w:r>
+        <w:t xml:space="preserve">ы. </w:t>
+      </w:r>
+      <w:r>
+        <w:t xml:space="preserve">Они являются фундаментальными для игры и на них строится весь остальной игровой опыт. Например, если честная физика стрельбы является приоритетом, </w:t>
+      </w:r>
+      <w:r>
+        <w:t>необходимо убедиться</w:t>
+      </w:r>
+      <w:r>
+        <w:t>, что именно этот аспект не терпит компромиссов по качеству.</w:t>
+      </w:r>
+    </w:p>
+    <w:p/>
+    <w:p>
+      <w:r>
+        <w:tab/>
+      </w:r>
+      <w:r>
+        <w:t>Пример</w:t>
+      </w:r>
+      <w:r>
+        <w:t>: если</w:t>
+      </w:r>
+      <w:r>
+        <w:t xml:space="preserve"> </w:t>
+      </w:r>
+      <w:r>
+        <w:t>разрабатывается</w:t>
+      </w:r>
+      <w:r>
+        <w:t xml:space="preserve"> шутер от первого лица и </w:t>
+      </w:r>
+      <w:r>
+        <w:t>решается</w:t>
+      </w:r>
+      <w:r>
+        <w:t xml:space="preserve">, что физика стрельбы будет главным акцентом, это означает, что </w:t>
+      </w:r>
+      <w:r>
+        <w:t xml:space="preserve">будут </w:t>
+      </w:r>
+      <w:r>
+        <w:t>влож</w:t>
+      </w:r>
+      <w:r>
+        <w:t>ены</w:t>
+      </w:r>
+      <w:r>
+        <w:t xml:space="preserve"> значительные усилия в то, чтобы оружие вело себя </w:t>
+      </w:r>
+      <w:r>
+        <w:lastRenderedPageBreak/>
+        <w:t>реалистично, стрельба ощущалась правдоподобно, и все элементы, связанные с этим аспектом, были проработаны до мельчайших деталей.</w:t>
+      </w:r>
+    </w:p>
+    <w:p/>
+    <w:p>
+      <w:r>
+        <w:tab/>
+      </w:r>
+      <w:r>
+        <w:t>Суть в том, чтобы выбрать один или несколько ключевых аспектов, которые будут выделять игру, и следить за тем, чтобы они были реализованы на самом высоком уровне.</w:t>
+      </w:r>
+    </w:p>
+    <w:p/>
+    <w:p>
+      <w:r>
+        <w:tab/>
+      </w:r>
+      <w:r>
+        <w:t>В контексте разработки игр, графический стиль и сеттинг (</w:t>
+      </w:r>
+      <w:proofErr w:type="spellStart"/>
+      <w:r>
+        <w:t>setting</w:t>
+      </w:r>
+      <w:proofErr w:type="spellEnd"/>
+      <w:r>
+        <w:t>) являются важными элементами, которые определяют внешний вид и атмосферу игры. Выбор графического стиля влияет на то, насколько реалистично или стилизованно будет выглядеть игра, а сеттинг определяет место и время действия, в котором происходит игра (например, в городе будущего, в средневековом королевстве, в космосе и т.д.).</w:t>
+      </w:r>
+    </w:p>
+    <w:p>
+      <w:r>
+        <w:t xml:space="preserve">1. </w:t>
+      </w:r>
+      <w:r>
+        <w:rPr>
+          <w:b/>
+          <w:bCs/>
+        </w:rPr>
+        <w:t>Определение стиля и сеттинга</w:t>
+      </w:r>
+      <w:r>
+        <w:t>:</w:t>
+      </w:r>
+      <w:r>
+        <w:t xml:space="preserve"> нужно</w:t>
+      </w:r>
+      <w:r>
+        <w:t xml:space="preserve"> решить, в каком визуальном стиле и окружении будет выполнена игра. Это может быть, например:</w:t>
+      </w:r>
+    </w:p>
+    <w:p>
+      <w:r>
+        <w:t xml:space="preserve">    - </w:t>
+      </w:r>
+      <w:proofErr w:type="spellStart"/>
+      <w:r>
+        <w:t>Нуарный</w:t>
+      </w:r>
+      <w:proofErr w:type="spellEnd"/>
+      <w:r>
+        <w:t xml:space="preserve"> детектив: темный, мрачный стиль с элементами фильма нуар.</w:t>
+      </w:r>
+    </w:p>
+    <w:p>
+      <w:r>
+        <w:t xml:space="preserve">    - Мультяшное фэнтези: яркий, красочный и сказочный стиль.</w:t>
+      </w:r>
+    </w:p>
+    <w:p>
+      <w:r>
+        <w:t xml:space="preserve">    - Киберпанк: футуристический и высокотехнологичный стиль с элементами антиутопии.</w:t>
+      </w:r>
+    </w:p>
+    <w:p/>
+    <w:p>
+      <w:r>
+        <w:t xml:space="preserve">2. </w:t>
+      </w:r>
+      <w:r>
+        <w:rPr>
+          <w:b/>
+          <w:bCs/>
+        </w:rPr>
+        <w:t>Использование сервисов для тестирования</w:t>
+      </w:r>
+      <w:r>
+        <w:t xml:space="preserve">: </w:t>
+      </w:r>
+      <w:r>
+        <w:t>ч</w:t>
+      </w:r>
+      <w:r>
+        <w:t xml:space="preserve">тобы понять, какой графический стиль будет наиболее привлекательным для аудитории, можно использовать специальные сервисы, такие как </w:t>
+      </w:r>
+      <w:proofErr w:type="spellStart"/>
+      <w:r>
+        <w:t>Splitmetrics</w:t>
+      </w:r>
+      <w:proofErr w:type="spellEnd"/>
+      <w:r>
+        <w:t>. Этот сервис позволяет создать имитацию магазина приложений, куда можно загрузить не настоящие</w:t>
+      </w:r>
+      <w:r>
+        <w:t xml:space="preserve"> </w:t>
+      </w:r>
+      <w:r>
+        <w:t>скриншоты игры в разных стилях: реалистичная графика, мультяшная, комиксовая и т. д.</w:t>
+      </w:r>
+    </w:p>
+    <w:p/>
+    <w:p>
+      <w:r>
+        <w:t xml:space="preserve">3. </w:t>
+      </w:r>
+      <w:r>
+        <w:rPr>
+          <w:b/>
+          <w:bCs/>
+        </w:rPr>
+        <w:t>Анализ предпочтений аудитории</w:t>
+      </w:r>
+      <w:r>
+        <w:t>: с помощью</w:t>
+      </w:r>
+      <w:r>
+        <w:t xml:space="preserve"> таких сервисов можно проанализировать, какой стиль больше привлекает потенциальных игроков. </w:t>
+      </w:r>
+      <w:r>
+        <w:t>Нужно смотреть</w:t>
+      </w:r>
+      <w:r>
+        <w:t>, какой вариант скриншотов вызывает больший интерес и желание скачать игру. Это позволяет сделать выводы о предпочтениях целевой аудитории и выбрать наиболее подходящий графический стиль для окончательной версии игры.</w:t>
+      </w:r>
+    </w:p>
+    <w:p/>
+    <w:p>
+      <w:r>
+        <w:tab/>
+      </w:r>
+      <w:r>
+        <w:t>Таким образом, этот подход помогает разработчикам сделать более обоснованный выбор визуального стиля и сеттинга, ориентируясь на реальные предпочтения потенциальных игроков.</w:t>
+      </w:r>
+    </w:p>
+    <w:p/>
+    <w:p/>
+    <w:p/>
+    <w:p/>
+    <w:p/>
+    <w:p/>
+    <w:p/>
+    <w:p/>
+    <w:p/>
+    <w:p/>
+    <w:p/>
+    <w:p/>
+    <w:p/>
+    <w:p/>
+    <w:p/>
+    <w:p/>
+    <w:p/>
+    <w:p/>
+    <w:p/>
     <w:p>
       <w:pPr>
         <w:pStyle w:val="11"/>
       </w:pPr>
-      <w:bookmarkStart w:id="5" w:name="_Toc170323756"/>
+      <w:bookmarkStart w:id="5" w:name="_Toc170486570"/>
       <w:r>
         <w:t>Движок</w:t>
       </w:r>
@@ -3995,7 +4560,7 @@
         <w:br w:type="page"/>
       </w:r>
     </w:p>
-    <w:bookmarkStart w:id="6" w:name="_Toc170323757" w:displacedByCustomXml="next"/>
+    <w:bookmarkStart w:id="6" w:name="_Toc170486571" w:displacedByCustomXml="next"/>
     <w:sdt>
       <w:sdtPr>
         <w:rPr>

</xml_diff>

<commit_message>
Add chapter Game-Design and Release
</commit_message>
<xml_diff>
--- a/SRW.docx
+++ b/SRW.docx
@@ -58,7 +58,7 @@
         </w:rPr>
         <w:fldChar w:fldCharType="separate"/>
       </w:r>
-      <w:hyperlink w:anchor="_Toc170776741" w:history="1">
+      <w:hyperlink w:anchor="_Toc170782174" w:history="1">
         <w:r>
           <w:rPr>
             <w:rStyle w:val="ad"/>
@@ -85,7 +85,7 @@
             <w:noProof/>
             <w:webHidden/>
           </w:rPr>
-          <w:instrText xml:space="preserve"> PAGEREF _Toc170776741 \h </w:instrText>
+          <w:instrText xml:space="preserve"> PAGEREF _Toc170782174 \h </w:instrText>
         </w:r>
         <w:r>
           <w:rPr>
@@ -130,7 +130,7 @@
           <w:lang w:eastAsia="ru-RU"/>
         </w:rPr>
       </w:pPr>
-      <w:hyperlink w:anchor="_Toc170776742" w:history="1">
+      <w:hyperlink w:anchor="_Toc170782175" w:history="1">
         <w:r>
           <w:rPr>
             <w:rStyle w:val="ad"/>
@@ -157,7 +157,7 @@
             <w:noProof/>
             <w:webHidden/>
           </w:rPr>
-          <w:instrText xml:space="preserve"> PAGEREF _Toc170776742 \h </w:instrText>
+          <w:instrText xml:space="preserve"> PAGEREF _Toc170782175 \h </w:instrText>
         </w:r>
         <w:r>
           <w:rPr>
@@ -203,7 +203,7 @@
           <w:lang w:eastAsia="ru-RU"/>
         </w:rPr>
       </w:pPr>
-      <w:hyperlink w:anchor="_Toc170776743" w:history="1">
+      <w:hyperlink w:anchor="_Toc170782176" w:history="1">
         <w:r>
           <w:rPr>
             <w:rStyle w:val="ad"/>
@@ -230,7 +230,7 @@
             <w:noProof/>
             <w:webHidden/>
           </w:rPr>
-          <w:instrText xml:space="preserve"> PAGEREF _Toc170776743 \h </w:instrText>
+          <w:instrText xml:space="preserve"> PAGEREF _Toc170782176 \h </w:instrText>
         </w:r>
         <w:r>
           <w:rPr>
@@ -277,7 +277,7 @@
           <w:lang w:eastAsia="ru-RU"/>
         </w:rPr>
       </w:pPr>
-      <w:hyperlink w:anchor="_Toc170776744" w:history="1">
+      <w:hyperlink w:anchor="_Toc170782177" w:history="1">
         <w:r>
           <w:rPr>
             <w:rStyle w:val="ad"/>
@@ -304,7 +304,7 @@
             <w:noProof/>
             <w:webHidden/>
           </w:rPr>
-          <w:instrText xml:space="preserve"> PAGEREF _Toc170776744 \h </w:instrText>
+          <w:instrText xml:space="preserve"> PAGEREF _Toc170782177 \h </w:instrText>
         </w:r>
         <w:r>
           <w:rPr>
@@ -351,7 +351,7 @@
           <w:lang w:eastAsia="ru-RU"/>
         </w:rPr>
       </w:pPr>
-      <w:hyperlink w:anchor="_Toc170776745" w:history="1">
+      <w:hyperlink w:anchor="_Toc170782178" w:history="1">
         <w:r>
           <w:rPr>
             <w:rStyle w:val="ad"/>
@@ -378,7 +378,7 @@
             <w:noProof/>
             <w:webHidden/>
           </w:rPr>
-          <w:instrText xml:space="preserve"> PAGEREF _Toc170776745 \h </w:instrText>
+          <w:instrText xml:space="preserve"> PAGEREF _Toc170782178 \h </w:instrText>
         </w:r>
         <w:r>
           <w:rPr>
@@ -425,7 +425,7 @@
           <w:lang w:eastAsia="ru-RU"/>
         </w:rPr>
       </w:pPr>
-      <w:hyperlink w:anchor="_Toc170776746" w:history="1">
+      <w:hyperlink w:anchor="_Toc170782179" w:history="1">
         <w:r>
           <w:rPr>
             <w:rStyle w:val="ad"/>
@@ -460,7 +460,7 @@
             <w:noProof/>
             <w:webHidden/>
           </w:rPr>
-          <w:instrText xml:space="preserve"> PAGEREF _Toc170776746 \h </w:instrText>
+          <w:instrText xml:space="preserve"> PAGEREF _Toc170782179 \h </w:instrText>
         </w:r>
         <w:r>
           <w:rPr>
@@ -506,7 +506,7 @@
           <w:lang w:eastAsia="ru-RU"/>
         </w:rPr>
       </w:pPr>
-      <w:hyperlink w:anchor="_Toc170776747" w:history="1">
+      <w:hyperlink w:anchor="_Toc170782180" w:history="1">
         <w:r>
           <w:rPr>
             <w:rStyle w:val="ad"/>
@@ -533,7 +533,7 @@
             <w:noProof/>
             <w:webHidden/>
           </w:rPr>
-          <w:instrText xml:space="preserve"> PAGEREF _Toc170776747 \h </w:instrText>
+          <w:instrText xml:space="preserve"> PAGEREF _Toc170782180 \h </w:instrText>
         </w:r>
         <w:r>
           <w:rPr>
@@ -579,7 +579,7 @@
           <w:lang w:eastAsia="ru-RU"/>
         </w:rPr>
       </w:pPr>
-      <w:hyperlink w:anchor="_Toc170776748" w:history="1">
+      <w:hyperlink w:anchor="_Toc170782181" w:history="1">
         <w:r>
           <w:rPr>
             <w:rStyle w:val="ad"/>
@@ -606,7 +606,7 @@
             <w:noProof/>
             <w:webHidden/>
           </w:rPr>
-          <w:instrText xml:space="preserve"> PAGEREF _Toc170776748 \h </w:instrText>
+          <w:instrText xml:space="preserve"> PAGEREF _Toc170782181 \h </w:instrText>
         </w:r>
         <w:r>
           <w:rPr>
@@ -652,7 +652,7 @@
           <w:lang w:eastAsia="ru-RU"/>
         </w:rPr>
       </w:pPr>
-      <w:hyperlink w:anchor="_Toc170776749" w:history="1">
+      <w:hyperlink w:anchor="_Toc170782182" w:history="1">
         <w:r>
           <w:rPr>
             <w:rStyle w:val="ad"/>
@@ -679,7 +679,7 @@
             <w:noProof/>
             <w:webHidden/>
           </w:rPr>
-          <w:instrText xml:space="preserve"> PAGEREF _Toc170776749 \h </w:instrText>
+          <w:instrText xml:space="preserve"> PAGEREF _Toc170782182 \h </w:instrText>
         </w:r>
         <w:r>
           <w:rPr>
@@ -726,7 +726,7 @@
           <w:lang w:eastAsia="ru-RU"/>
         </w:rPr>
       </w:pPr>
-      <w:hyperlink w:anchor="_Toc170776750" w:history="1">
+      <w:hyperlink w:anchor="_Toc170782183" w:history="1">
         <w:r>
           <w:rPr>
             <w:rStyle w:val="ad"/>
@@ -753,7 +753,7 @@
             <w:noProof/>
             <w:webHidden/>
           </w:rPr>
-          <w:instrText xml:space="preserve"> PAGEREF _Toc170776750 \h </w:instrText>
+          <w:instrText xml:space="preserve"> PAGEREF _Toc170782183 \h </w:instrText>
         </w:r>
         <w:r>
           <w:rPr>
@@ -800,7 +800,7 @@
           <w:lang w:eastAsia="ru-RU"/>
         </w:rPr>
       </w:pPr>
-      <w:hyperlink w:anchor="_Toc170776751" w:history="1">
+      <w:hyperlink w:anchor="_Toc170782184" w:history="1">
         <w:r>
           <w:rPr>
             <w:rStyle w:val="ad"/>
@@ -827,7 +827,7 @@
             <w:noProof/>
             <w:webHidden/>
           </w:rPr>
-          <w:instrText xml:space="preserve"> PAGEREF _Toc170776751 \h </w:instrText>
+          <w:instrText xml:space="preserve"> PAGEREF _Toc170782184 \h </w:instrText>
         </w:r>
         <w:r>
           <w:rPr>
@@ -873,27 +873,13 @@
           <w:lang w:eastAsia="ru-RU"/>
         </w:rPr>
       </w:pPr>
-      <w:hyperlink w:anchor="_Toc170776752" w:history="1">
+      <w:hyperlink w:anchor="_Toc170782185" w:history="1">
         <w:r>
           <w:rPr>
             <w:rStyle w:val="ad"/>
             <w:noProof/>
           </w:rPr>
-          <w:t>Гейм-дизайн-до</w:t>
-        </w:r>
-        <w:r>
-          <w:rPr>
-            <w:rStyle w:val="ad"/>
-            <w:noProof/>
-          </w:rPr>
-          <w:t>к</w:t>
-        </w:r>
-        <w:r>
-          <w:rPr>
-            <w:rStyle w:val="ad"/>
-            <w:noProof/>
-          </w:rPr>
-          <w:t>умент</w:t>
+          <w:t>Вертикальный срез</w:t>
         </w:r>
         <w:r>
           <w:rPr>
@@ -914,7 +900,7 @@
             <w:noProof/>
             <w:webHidden/>
           </w:rPr>
-          <w:instrText xml:space="preserve"> PAGEREF _Toc170776752 \h </w:instrText>
+          <w:instrText xml:space="preserve"> PAGEREF _Toc170782185 \h </w:instrText>
         </w:r>
         <w:r>
           <w:rPr>
@@ -947,25 +933,26 @@
     </w:p>
     <w:p>
       <w:pPr>
-        <w:pStyle w:val="12"/>
+        <w:pStyle w:val="21"/>
+        <w:tabs>
+          <w:tab w:val="right" w:leader="dot" w:pos="9344"/>
+        </w:tabs>
         <w:rPr>
           <w:rFonts w:eastAsiaTheme="minorEastAsia" w:cstheme="minorBidi"/>
-          <w:b w:val="0"/>
-          <w:bCs w:val="0"/>
-          <w:caps w:val="0"/>
+          <w:smallCaps w:val="0"/>
           <w:noProof/>
           <w:sz w:val="24"/>
           <w:szCs w:val="24"/>
           <w:lang w:eastAsia="ru-RU"/>
         </w:rPr>
       </w:pPr>
-      <w:hyperlink w:anchor="_Toc170776753" w:history="1">
+      <w:hyperlink w:anchor="_Toc170782186" w:history="1">
         <w:r>
           <w:rPr>
             <w:rStyle w:val="ad"/>
             <w:noProof/>
           </w:rPr>
-          <w:t>Список литературы</w:t>
+          <w:t>Гейм-дизайн-документ</w:t>
         </w:r>
         <w:r>
           <w:rPr>
@@ -986,7 +973,80 @@
             <w:noProof/>
             <w:webHidden/>
           </w:rPr>
-          <w:instrText xml:space="preserve"> PAGEREF _Toc170776753 \h </w:instrText>
+          <w:instrText xml:space="preserve"> PAGEREF _Toc170782186 \h </w:instrText>
+        </w:r>
+        <w:r>
+          <w:rPr>
+            <w:noProof/>
+            <w:webHidden/>
+          </w:rPr>
+        </w:r>
+        <w:r>
+          <w:rPr>
+            <w:noProof/>
+            <w:webHidden/>
+          </w:rPr>
+          <w:fldChar w:fldCharType="separate"/>
+        </w:r>
+        <w:r>
+          <w:rPr>
+            <w:noProof/>
+            <w:webHidden/>
+          </w:rPr>
+          <w:t>23</w:t>
+        </w:r>
+        <w:r>
+          <w:rPr>
+            <w:noProof/>
+            <w:webHidden/>
+          </w:rPr>
+          <w:fldChar w:fldCharType="end"/>
+        </w:r>
+      </w:hyperlink>
+    </w:p>
+    <w:p>
+      <w:pPr>
+        <w:pStyle w:val="21"/>
+        <w:tabs>
+          <w:tab w:val="right" w:leader="dot" w:pos="9344"/>
+        </w:tabs>
+        <w:rPr>
+          <w:rFonts w:eastAsiaTheme="minorEastAsia" w:cstheme="minorBidi"/>
+          <w:smallCaps w:val="0"/>
+          <w:noProof/>
+          <w:sz w:val="24"/>
+          <w:szCs w:val="24"/>
+          <w:lang w:eastAsia="ru-RU"/>
+        </w:rPr>
+      </w:pPr>
+      <w:hyperlink w:anchor="_Toc170782187" w:history="1">
+        <w:r>
+          <w:rPr>
+            <w:rStyle w:val="ad"/>
+            <w:noProof/>
+          </w:rPr>
+          <w:t>Основные моменты подготовки к релизу</w:t>
+        </w:r>
+        <w:r>
+          <w:rPr>
+            <w:noProof/>
+            <w:webHidden/>
+          </w:rPr>
+          <w:tab/>
+        </w:r>
+        <w:r>
+          <w:rPr>
+            <w:noProof/>
+            <w:webHidden/>
+          </w:rPr>
+          <w:fldChar w:fldCharType="begin"/>
+        </w:r>
+        <w:r>
+          <w:rPr>
+            <w:noProof/>
+            <w:webHidden/>
+          </w:rPr>
+          <w:instrText xml:space="preserve"> PAGEREF _Toc170782187 \h </w:instrText>
         </w:r>
         <w:r>
           <w:rPr>
@@ -1063,7 +1123,7 @@
       <w:pPr>
         <w:pStyle w:val="11"/>
       </w:pPr>
-      <w:bookmarkStart w:id="0" w:name="_Toc170776741"/>
+      <w:bookmarkStart w:id="0" w:name="_Toc170782174"/>
       <w:r>
         <w:lastRenderedPageBreak/>
         <w:t>Игровой опыт в современных играх</w:t>
@@ -1915,7 +1975,7 @@
       <w:pPr>
         <w:pStyle w:val="11"/>
       </w:pPr>
-      <w:bookmarkStart w:id="1" w:name="_Toc170776742"/>
+      <w:bookmarkStart w:id="1" w:name="_Toc170782175"/>
       <w:r>
         <w:lastRenderedPageBreak/>
         <w:t>Этапы разработки игрового продукта</w:t>
@@ -2483,7 +2543,7 @@
       <w:pPr>
         <w:pStyle w:val="22"/>
       </w:pPr>
-      <w:bookmarkStart w:id="2" w:name="_Toc170776743"/>
+      <w:bookmarkStart w:id="2" w:name="_Toc170782176"/>
       <w:r>
         <w:t>Препродакшен</w:t>
       </w:r>
@@ -2539,7 +2599,7 @@
       <w:r>
         <w:tab/>
       </w:r>
-      <w:bookmarkStart w:id="3" w:name="_Toc170776744"/>
+      <w:bookmarkStart w:id="3" w:name="_Toc170782177"/>
       <w:r>
         <w:t>Выбор идеи</w:t>
       </w:r>
@@ -2668,7 +2728,7 @@
       <w:pPr>
         <w:pStyle w:val="32"/>
       </w:pPr>
-      <w:bookmarkStart w:id="4" w:name="_Toc170776745"/>
+      <w:bookmarkStart w:id="4" w:name="_Toc170782178"/>
       <w:r>
         <w:t>Концепт-</w:t>
       </w:r>
@@ -3062,7 +3122,7 @@
           <w:bCs/>
         </w:rPr>
       </w:pPr>
-      <w:bookmarkStart w:id="5" w:name="_Toc170776746"/>
+      <w:bookmarkStart w:id="5" w:name="_Toc170782179"/>
       <w:r>
         <w:rPr>
           <w:lang w:val="en-US"/>
@@ -5807,7 +5867,7 @@
       <w:pPr>
         <w:pStyle w:val="22"/>
       </w:pPr>
-      <w:bookmarkStart w:id="6" w:name="_Toc170776747"/>
+      <w:bookmarkStart w:id="6" w:name="_Toc170782180"/>
       <w:r>
         <w:t>Движок</w:t>
       </w:r>
@@ -6792,7 +6852,7 @@
       <w:pPr>
         <w:pStyle w:val="22"/>
       </w:pPr>
-      <w:bookmarkStart w:id="7" w:name="_Toc170776748"/>
+      <w:bookmarkStart w:id="7" w:name="_Toc170782181"/>
       <w:r>
         <w:t>Прототипы игры</w:t>
       </w:r>
@@ -7238,7 +7298,7 @@
       <w:pPr>
         <w:pStyle w:val="22"/>
       </w:pPr>
-      <w:bookmarkStart w:id="8" w:name="_Toc170776749"/>
+      <w:bookmarkStart w:id="8" w:name="_Toc170782182"/>
       <w:r>
         <w:t>Продакшен</w:t>
       </w:r>
@@ -7372,7 +7432,7 @@
       <w:r>
         <w:t xml:space="preserve"> </w:t>
       </w:r>
-      <w:bookmarkStart w:id="9" w:name="_Toc170776750"/>
+      <w:bookmarkStart w:id="9" w:name="_Toc170782183"/>
       <w:r>
         <w:t>Проектное управление на этапе продакшен</w:t>
       </w:r>
@@ -7466,7 +7526,7 @@
       <w:pPr>
         <w:pStyle w:val="32"/>
       </w:pPr>
-      <w:bookmarkStart w:id="10" w:name="_Toc170776751"/>
+      <w:bookmarkStart w:id="10" w:name="_Toc170782184"/>
       <w:r>
         <w:t>Игровые механики</w:t>
       </w:r>
@@ -7567,144 +7627,597 @@
     </w:p>
     <w:p>
       <w:pPr>
-        <w:pStyle w:val="1"/>
-        <w:rPr>
-          <w:rFonts w:ascii="Times New Roman" w:eastAsiaTheme="minorHAnsi" w:hAnsi="Times New Roman" w:cstheme="minorBidi"/>
-          <w:color w:val="auto"/>
-          <w:sz w:val="28"/>
-          <w:szCs w:val="24"/>
-          <w:lang w:val="en-US"/>
-        </w:rPr>
-      </w:pPr>
-      <w:bookmarkStart w:id="11" w:name="_Toc170776753"/>
-    </w:p>
-    <w:p>
-      <w:pPr>
-        <w:pStyle w:val="1"/>
-        <w:rPr>
-          <w:rFonts w:ascii="Times New Roman" w:eastAsiaTheme="minorHAnsi" w:hAnsi="Times New Roman" w:cstheme="minorBidi"/>
-          <w:color w:val="auto"/>
-          <w:sz w:val="28"/>
-          <w:szCs w:val="24"/>
-        </w:rPr>
-      </w:pPr>
-    </w:p>
-    <w:p>
-      <w:pPr>
-        <w:pStyle w:val="1"/>
-        <w:rPr>
-          <w:rFonts w:ascii="Times New Roman" w:eastAsiaTheme="minorHAnsi" w:hAnsi="Times New Roman" w:cstheme="minorBidi"/>
-          <w:color w:val="auto"/>
-          <w:sz w:val="28"/>
-          <w:szCs w:val="24"/>
-        </w:rPr>
-      </w:pPr>
-    </w:p>
-    <w:p>
-      <w:pPr>
-        <w:pStyle w:val="1"/>
-        <w:rPr>
-          <w:rFonts w:ascii="Times New Roman" w:eastAsiaTheme="minorHAnsi" w:hAnsi="Times New Roman" w:cstheme="minorBidi"/>
-          <w:color w:val="auto"/>
-          <w:sz w:val="28"/>
-          <w:szCs w:val="24"/>
-        </w:rPr>
-      </w:pPr>
-    </w:p>
-    <w:p>
-      <w:pPr>
-        <w:pStyle w:val="1"/>
-        <w:rPr>
-          <w:rFonts w:ascii="Times New Roman" w:eastAsiaTheme="minorHAnsi" w:hAnsi="Times New Roman" w:cstheme="minorBidi"/>
-          <w:color w:val="auto"/>
-          <w:sz w:val="28"/>
-          <w:szCs w:val="24"/>
-        </w:rPr>
-      </w:pPr>
-    </w:p>
-    <w:p>
-      <w:pPr>
-        <w:pStyle w:val="1"/>
-        <w:rPr>
-          <w:rFonts w:ascii="Times New Roman" w:eastAsiaTheme="minorHAnsi" w:hAnsi="Times New Roman" w:cstheme="minorBidi"/>
-          <w:color w:val="auto"/>
-          <w:sz w:val="28"/>
-          <w:szCs w:val="24"/>
-        </w:rPr>
-      </w:pPr>
+        <w:pStyle w:val="22"/>
+      </w:pPr>
+      <w:bookmarkStart w:id="11" w:name="_Toc170782185"/>
+      <w:r>
+        <w:t>Вертикальный срез</w:t>
+      </w:r>
+      <w:bookmarkEnd w:id="11"/>
+    </w:p>
+    <w:p>
+      <w:r>
+        <w:tab/>
+      </w:r>
+      <w:proofErr w:type="spellStart"/>
+      <w:r>
+        <w:t>Vertical</w:t>
+      </w:r>
+      <w:proofErr w:type="spellEnd"/>
+      <w:r>
+        <w:t xml:space="preserve"> </w:t>
+      </w:r>
+      <w:proofErr w:type="spellStart"/>
+      <w:r>
+        <w:t>slice</w:t>
+      </w:r>
+      <w:proofErr w:type="spellEnd"/>
+      <w:r>
+        <w:t xml:space="preserve"> (вертикальный срез) </w:t>
+      </w:r>
+      <w:r>
+        <w:t>— это</w:t>
+      </w:r>
+      <w:r>
+        <w:t xml:space="preserve"> демонстрационная версия игры, которая показывает все ключевые аспекты готового продукта в миниатюре. Вот основные характеристики </w:t>
+      </w:r>
+      <w:proofErr w:type="spellStart"/>
+      <w:r>
+        <w:t>vertical</w:t>
+      </w:r>
+      <w:proofErr w:type="spellEnd"/>
+      <w:r>
+        <w:t xml:space="preserve"> </w:t>
+      </w:r>
+      <w:proofErr w:type="spellStart"/>
+      <w:r>
+        <w:t>slice</w:t>
+      </w:r>
+      <w:proofErr w:type="spellEnd"/>
+      <w:r>
+        <w:t>:</w:t>
+      </w:r>
+    </w:p>
+    <w:p>
+      <w:pPr>
+        <w:ind w:firstLine="709"/>
+      </w:pPr>
+      <w:r>
+        <w:t>1. Цель: продемонстрировать основные механики, визуальный стиль и общее ощущение от игры.</w:t>
+      </w:r>
+    </w:p>
+    <w:p>
+      <w:pPr>
+        <w:ind w:firstLine="709"/>
+      </w:pPr>
+      <w:r>
+        <w:t>2. Объем: обычно включает один или два полностью завершенных уровня игры.</w:t>
+      </w:r>
+    </w:p>
+    <w:p>
+      <w:pPr>
+        <w:ind w:firstLine="709"/>
+      </w:pPr>
+      <w:r>
+        <w:t>3. Качество: должен быть выполнен на уровне, близком к финальному продукту.</w:t>
+      </w:r>
+    </w:p>
+    <w:p>
+      <w:pPr>
+        <w:ind w:firstLine="709"/>
+      </w:pPr>
+      <w:r>
+        <w:t>4. Функциональность: демонстрирует все ключевые игровые системы в действии.</w:t>
+      </w:r>
+    </w:p>
+    <w:p>
+      <w:pPr>
+        <w:ind w:firstLine="709"/>
+      </w:pPr>
+      <w:r>
+        <w:t>5. Аудитория: может использоваться для презентации издателям, инвесторам или для внутренней оценки проекта.</w:t>
+      </w:r>
+    </w:p>
+    <w:p>
+      <w:pPr>
+        <w:ind w:firstLine="709"/>
+      </w:pPr>
+      <w:r>
+        <w:t xml:space="preserve">6. Этап разработки: создается между </w:t>
+      </w:r>
+      <w:proofErr w:type="spellStart"/>
+      <w:r>
+        <w:t>препродакшеном</w:t>
+      </w:r>
+      <w:proofErr w:type="spellEnd"/>
+      <w:r>
+        <w:t xml:space="preserve"> и основным продакшеном.</w:t>
+      </w:r>
+    </w:p>
+    <w:p>
+      <w:pPr>
+        <w:ind w:firstLine="709"/>
+      </w:pPr>
+      <w:r>
+        <w:t>7. Гибкость: позволяет вносить значительные изменения в проект на основе полученной обратной связи.</w:t>
+      </w:r>
+    </w:p>
+    <w:p>
+      <w:pPr>
+        <w:ind w:firstLine="709"/>
+      </w:pPr>
+      <w:r>
+        <w:t>8. Риски: помогает выявить потенциальные проблемы на ранних этапах разработки.</w:t>
+      </w:r>
     </w:p>
     <w:p>
       <w:pPr>
         <w:jc w:val="left"/>
       </w:pPr>
-      <w:r>
-        <w:br w:type="page"/>
-      </w:r>
-    </w:p>
-    <w:sdt>
-      <w:sdtPr>
-        <w:rPr>
-          <w:rFonts w:ascii="Times New Roman" w:eastAsiaTheme="minorHAnsi" w:hAnsi="Times New Roman" w:cstheme="minorBidi"/>
-          <w:color w:val="auto"/>
-          <w:sz w:val="28"/>
-          <w:szCs w:val="24"/>
-        </w:rPr>
-        <w:id w:val="2057585335"/>
-        <w:docPartObj>
-          <w:docPartGallery w:val="Bibliographies"/>
-          <w:docPartUnique/>
-        </w:docPartObj>
-      </w:sdtPr>
-      <w:sdtEndPr/>
-      <w:sdtContent>
-        <w:p>
-          <w:pPr>
-            <w:pStyle w:val="1"/>
-          </w:pPr>
-          <w:r>
-            <w:t>Список литературы</w:t>
-          </w:r>
-          <w:bookmarkEnd w:id="11"/>
-        </w:p>
-        <w:p>
-          <w:pPr>
-            <w:pStyle w:val="af3"/>
-            <w:ind w:left="720" w:hanging="720"/>
-            <w:rPr>
-              <w:noProof/>
-              <w:kern w:val="0"/>
-              <w:sz w:val="24"/>
-              <w14:ligatures w14:val="none"/>
-            </w:rPr>
-          </w:pPr>
-          <w:r>
-            <w:rPr>
-              <w:noProof/>
-            </w:rPr>
-            <w:t xml:space="preserve">Вячеслав Уточкин, К. С. (2022). </w:t>
-          </w:r>
-          <w:r>
-            <w:rPr>
-              <w:i/>
-              <w:iCs/>
-              <w:noProof/>
-            </w:rPr>
-            <w:t>Хочу в геймдев! Основы игровой разработки для начинающих.</w:t>
-          </w:r>
-          <w:r>
-            <w:rPr>
-              <w:noProof/>
-            </w:rPr>
-            <w:t xml:space="preserve"> БОМБОРА.</w:t>
-          </w:r>
-        </w:p>
-        <w:p/>
-      </w:sdtContent>
-    </w:sdt>
-    <w:p>
-      <w:pPr>
-        <w:pStyle w:val="11"/>
-      </w:pPr>
+    </w:p>
+    <w:p>
+      <w:r>
+        <w:tab/>
+      </w:r>
+      <w:proofErr w:type="spellStart"/>
+      <w:r>
+        <w:t>Vertical</w:t>
+      </w:r>
+      <w:proofErr w:type="spellEnd"/>
+      <w:r>
+        <w:t xml:space="preserve"> </w:t>
+      </w:r>
+      <w:proofErr w:type="spellStart"/>
+      <w:r>
+        <w:t>slice</w:t>
+      </w:r>
+      <w:proofErr w:type="spellEnd"/>
+      <w:r>
+        <w:t xml:space="preserve"> — это один или два образцовых уровня игры, демонстрирующие ключевые элементы геймплея и визуализации</w:t>
+      </w:r>
+      <w:r>
+        <w:t xml:space="preserve">. </w:t>
+      </w:r>
+      <w:r>
+        <w:t xml:space="preserve">Этот этап позволяет проверить и показать основную игровую механику, художественный </w:t>
+      </w:r>
+      <w:r>
+        <w:lastRenderedPageBreak/>
+        <w:t>стиль и другие важные аспекты игры, чтобы получить обратную связь от заказчиков или игроков и внести необходимые коррективы перед полноценным производством.</w:t>
+      </w:r>
+    </w:p>
+    <w:p/>
+    <w:p>
+      <w:pPr>
+        <w:pStyle w:val="22"/>
+      </w:pPr>
+      <w:bookmarkStart w:id="12" w:name="_Toc170782186"/>
+      <w:r>
+        <w:t>Гейм-дизайн-документ</w:t>
+      </w:r>
+      <w:bookmarkEnd w:id="12"/>
+    </w:p>
+    <w:p>
+      <w:r>
+        <w:t>Основные части документации по гейм-дизайну (ГДД):</w:t>
+      </w:r>
+    </w:p>
+    <w:p>
+      <w:r>
+        <w:tab/>
+      </w:r>
+      <w:r>
+        <w:rPr>
+          <w:b/>
+          <w:bCs/>
+        </w:rPr>
+        <w:t>Цель:</w:t>
+      </w:r>
+      <w:r>
+        <w:t xml:space="preserve"> фиксация задач и минимизация ошибок.</w:t>
+      </w:r>
+    </w:p>
+    <w:p>
+      <w:r>
+        <w:tab/>
+      </w:r>
+      <w:r>
+        <w:rPr>
+          <w:b/>
+          <w:bCs/>
+        </w:rPr>
+        <w:t>Структура:</w:t>
+      </w:r>
+      <w:r>
+        <w:t xml:space="preserve"> набор документов, описывающих отдельные фичи или механики.</w:t>
+      </w:r>
+    </w:p>
+    <w:p>
+      <w:pPr>
+        <w:rPr>
+          <w:b/>
+          <w:bCs/>
+        </w:rPr>
+      </w:pPr>
+      <w:r>
+        <w:tab/>
+      </w:r>
+      <w:r>
+        <w:rPr>
+          <w:b/>
+          <w:bCs/>
+        </w:rPr>
+        <w:t>Ключевые элементы:</w:t>
+      </w:r>
+    </w:p>
+    <w:p>
+      <w:r>
+        <w:t xml:space="preserve">   - </w:t>
+      </w:r>
+      <w:proofErr w:type="spellStart"/>
+      <w:r>
+        <w:t>Feature</w:t>
+      </w:r>
+      <w:proofErr w:type="spellEnd"/>
+      <w:r>
+        <w:t xml:space="preserve"> </w:t>
+      </w:r>
+      <w:proofErr w:type="spellStart"/>
+      <w:r>
+        <w:t>owner</w:t>
+      </w:r>
+      <w:proofErr w:type="spellEnd"/>
+      <w:r>
+        <w:t>: ответственный за фичу, к которому можно обратиться с вопросами.</w:t>
+      </w:r>
+    </w:p>
+    <w:p>
+      <w:r>
+        <w:t xml:space="preserve">   - Информация об итерациях: отражает этап работы над фичей и ее прогресс.</w:t>
+      </w:r>
+    </w:p>
+    <w:p>
+      <w:r>
+        <w:t xml:space="preserve">   - Конкретные цели фичи: измеримые и достижимые цели, объясняющие необходимость фичи.</w:t>
+      </w:r>
+    </w:p>
+    <w:p>
+      <w:r>
+        <w:t xml:space="preserve">   - Концепт: краткое описание фичи без технических деталей, предлагающее решение проблемы.</w:t>
+      </w:r>
+    </w:p>
+    <w:p>
+      <w:r>
+        <w:t xml:space="preserve">   - Референсы: визуальные материалы, помогающие быстрее понять идею фичи.</w:t>
+      </w:r>
+    </w:p>
+    <w:p>
+      <w:r>
+        <w:t xml:space="preserve">   - Юзер-стори: описание взаимодействия игрока с фичей, помогающее понять ее ценность.</w:t>
+      </w:r>
+    </w:p>
+    <w:p>
+      <w:r>
+        <w:t xml:space="preserve">   - Юзер-кейсы: примеры конкретных взаимодействий с фичей, используемые для тестирования.</w:t>
+      </w:r>
+    </w:p>
+    <w:p>
+      <w:r>
+        <w:t xml:space="preserve">   - Раздел о конфликтах: анализ взаимодействия новой фичи с существующими системами.</w:t>
+      </w:r>
+    </w:p>
+    <w:p/>
+    <w:p>
+      <w:r>
+        <w:tab/>
+      </w:r>
+      <w:r>
+        <w:rPr>
+          <w:b/>
+          <w:bCs/>
+        </w:rPr>
+        <w:t>Важность структурирования:</w:t>
+      </w:r>
+      <w:r>
+        <w:t xml:space="preserve"> разделение описательной и технической частей.</w:t>
+      </w:r>
+      <w:r>
+        <w:t xml:space="preserve"> </w:t>
+      </w:r>
+      <w:r>
+        <w:t>Оно</w:t>
+      </w:r>
+      <w:r>
+        <w:t xml:space="preserve"> позволяет различным специалистам быстро находить нужную им информацию. Описательная часть обычно содержит общее видение фичи, ее цели и концепцию, что полезно для дизайнеров и менеджеров. Техническая часть, в свою очередь, включает конкретные детали реализации, необходимые для программистов, художников и тестировщиков. Такое разделение также облегчает процесс обновления документа, так как изменения в концепции не обязательно требуют немедленной корректировки технических деталей, и наоборот.</w:t>
+      </w:r>
+    </w:p>
+    <w:p>
+      <w:r>
+        <w:tab/>
+      </w:r>
+      <w:r>
+        <w:rPr>
+          <w:b/>
+          <w:bCs/>
+        </w:rPr>
+        <w:t>Возможность комментирования членами команды</w:t>
+      </w:r>
+      <w:r>
+        <w:t xml:space="preserve"> позволяет обмениваться мнениями о новых игровых возможностях, выявлять потенциальные проблемы и улучшать фичи на ранних этапах разработки, что способствует более эффективному и </w:t>
+      </w:r>
+      <w:proofErr w:type="spellStart"/>
+      <w:r>
+        <w:t>коллаборативному</w:t>
+      </w:r>
+      <w:proofErr w:type="spellEnd"/>
+      <w:r>
+        <w:t xml:space="preserve"> процессу создания игры.</w:t>
+      </w:r>
+    </w:p>
+    <w:p>
+      <w:r>
+        <w:rPr>
+          <w:b/>
+          <w:bCs/>
+        </w:rPr>
+        <w:tab/>
+      </w:r>
+      <w:r>
+        <w:rPr>
+          <w:b/>
+          <w:bCs/>
+        </w:rPr>
+        <w:t>Гибкость в выборе инструментов</w:t>
+      </w:r>
+      <w:r>
+        <w:t xml:space="preserve"> ведения документации.</w:t>
+      </w:r>
+    </w:p>
+    <w:p/>
+    <w:p>
+      <w:r>
+        <w:t>Необходимо фикс</w:t>
+      </w:r>
+      <w:r>
+        <w:t>ировать</w:t>
+      </w:r>
+      <w:r>
+        <w:t xml:space="preserve"> все решени</w:t>
+      </w:r>
+      <w:r>
+        <w:t>я</w:t>
+      </w:r>
+      <w:r>
+        <w:t>, даже при работе в одиночку.</w:t>
+      </w:r>
+    </w:p>
+    <w:p/>
+    <w:p>
+      <w:pPr>
+        <w:pStyle w:val="22"/>
+      </w:pPr>
+      <w:bookmarkStart w:id="13" w:name="_Toc170782187"/>
+      <w:r>
+        <w:lastRenderedPageBreak/>
+        <w:t>Основные моменты подготовки к релизу</w:t>
+      </w:r>
+      <w:bookmarkEnd w:id="13"/>
+    </w:p>
+    <w:p>
+      <w:r>
+        <w:t>Основные задачи:</w:t>
+      </w:r>
+    </w:p>
+    <w:p>
+      <w:pPr>
+        <w:pStyle w:val="ac"/>
+        <w:numPr>
+          <w:ilvl w:val="0"/>
+          <w:numId w:val="25"/>
+        </w:numPr>
+      </w:pPr>
+      <w:r>
+        <w:t>Довести</w:t>
+      </w:r>
+      <w:r>
+        <w:t xml:space="preserve"> игр</w:t>
+      </w:r>
+      <w:r>
+        <w:t>у</w:t>
+      </w:r>
+      <w:r>
+        <w:t xml:space="preserve"> до финальной версии</w:t>
+      </w:r>
+      <w:r>
+        <w:t xml:space="preserve"> </w:t>
+      </w:r>
+    </w:p>
+    <w:p>
+      <w:pPr>
+        <w:pStyle w:val="ac"/>
+        <w:numPr>
+          <w:ilvl w:val="0"/>
+          <w:numId w:val="25"/>
+        </w:numPr>
+      </w:pPr>
+      <w:r>
+        <w:t>Оптимизация под разные платформы</w:t>
+      </w:r>
+      <w:r>
+        <w:t xml:space="preserve">, если того требуется </w:t>
+      </w:r>
+    </w:p>
+    <w:p>
+      <w:pPr>
+        <w:pStyle w:val="ac"/>
+        <w:numPr>
+          <w:ilvl w:val="0"/>
+          <w:numId w:val="25"/>
+        </w:numPr>
+      </w:pPr>
+      <w:r>
+        <w:t xml:space="preserve">Рекламировать игру </w:t>
+      </w:r>
+    </w:p>
+    <w:p>
+      <w:pPr>
+        <w:pStyle w:val="ac"/>
+        <w:numPr>
+          <w:ilvl w:val="0"/>
+          <w:numId w:val="25"/>
+        </w:numPr>
+      </w:pPr>
+      <w:r>
+        <w:t>Размещать на платформах для скачивания</w:t>
+      </w:r>
+    </w:p>
+    <w:p>
+      <w:r>
+        <w:t xml:space="preserve"> </w:t>
+      </w:r>
+      <w:r>
+        <w:tab/>
+      </w:r>
+      <w:r>
+        <w:t>Этот этап критичен для успеха игры. Особое внимание уделяется устранению последних багов и улучшению пользовательского опыта.</w:t>
+      </w:r>
+    </w:p>
+    <w:p>
+      <w:r>
+        <w:tab/>
+      </w:r>
+      <w:r>
+        <w:t xml:space="preserve">Продолжительность этапа зависит от особенностей проекта. Например, оптимизация для различных устройств </w:t>
+      </w:r>
+      <w:proofErr w:type="spellStart"/>
+      <w:r>
+        <w:t>Android</w:t>
+      </w:r>
+      <w:proofErr w:type="spellEnd"/>
+      <w:r>
+        <w:t xml:space="preserve"> может занять несколько месяцев. Важно учитывать это при планировании релиза.</w:t>
+      </w:r>
+    </w:p>
+    <w:p>
+      <w:r>
+        <w:tab/>
+      </w:r>
+      <w:r>
+        <w:t>Маркетинговые материалы должны быть подготовлены заранее. Это позволяет спокойно следовать маркетинговому плану и избежать спешки перед релизом. Для некоторых проектов маркетинг может занимать больше времени, чем сама разработка.</w:t>
+      </w:r>
+    </w:p>
+    <w:p/>
+    <w:p>
+      <w:r>
+        <w:t>Увеличение времени на тестирование:</w:t>
+      </w:r>
+    </w:p>
+    <w:p>
+      <w:pPr>
+        <w:pStyle w:val="ac"/>
+        <w:numPr>
+          <w:ilvl w:val="0"/>
+          <w:numId w:val="26"/>
+        </w:numPr>
+      </w:pPr>
+      <w:r>
+        <w:t>Выявление недоработок и багов</w:t>
+      </w:r>
+    </w:p>
+    <w:p>
+      <w:pPr>
+        <w:pStyle w:val="ac"/>
+        <w:numPr>
+          <w:ilvl w:val="0"/>
+          <w:numId w:val="26"/>
+        </w:numPr>
+      </w:pPr>
+      <w:r>
+        <w:t>Различные подходы к тестированию в зависимости от проекта</w:t>
+      </w:r>
+    </w:p>
+    <w:p>
+      <w:r>
+        <w:t xml:space="preserve">   Тестирование становится ключевым процессом. Помимо плейтестов</w:t>
+      </w:r>
+      <w:r>
+        <w:rPr>
+          <w:rStyle w:val="ab"/>
+        </w:rPr>
+        <w:footnoteReference w:id="17"/>
+      </w:r>
+      <w:r>
+        <w:t>, используются и другие виды тестирования для обеспечения качества продукта.</w:t>
+      </w:r>
+    </w:p>
+    <w:p/>
+    <w:p>
+      <w:r>
+        <w:t>Важность стороннего тестирования:</w:t>
+      </w:r>
+    </w:p>
+    <w:p>
+      <w:pPr>
+        <w:pStyle w:val="ac"/>
+        <w:numPr>
+          <w:ilvl w:val="0"/>
+          <w:numId w:val="27"/>
+        </w:numPr>
+      </w:pPr>
+      <w:r>
+        <w:t>Преодоление субъективности разработчика</w:t>
+      </w:r>
+      <w:r>
+        <w:t xml:space="preserve"> </w:t>
+      </w:r>
+    </w:p>
+    <w:p>
+      <w:pPr>
+        <w:pStyle w:val="ac"/>
+        <w:numPr>
+          <w:ilvl w:val="0"/>
+          <w:numId w:val="27"/>
+        </w:numPr>
+      </w:pPr>
+      <w:r>
+        <w:t>Получение отзывов от профессионалов</w:t>
+      </w:r>
+      <w:r>
+        <w:t xml:space="preserve"> </w:t>
+      </w:r>
+    </w:p>
+    <w:p>
+      <w:pPr>
+        <w:pStyle w:val="ac"/>
+        <w:numPr>
+          <w:ilvl w:val="0"/>
+          <w:numId w:val="27"/>
+        </w:numPr>
+      </w:pPr>
+      <w:r>
+        <w:t>Привлечение друзей и знакомых для тестирования</w:t>
+      </w:r>
+    </w:p>
+    <w:p>
+      <w:r>
+        <w:t xml:space="preserve">   Сторонний взгляд помогает выявить проблемы, которые разработчик мог пропустить. Это также дает возможность получить свежие идеи для улучшения игры.</w:t>
+      </w:r>
+    </w:p>
+    <w:p>
+      <w:r>
+        <w:tab/>
+      </w:r>
+      <w:r>
+        <w:t>Необходимость учитывать целевую аудиторию при выборе тестировщиков. Важно, чтобы тестировщики представляли ту аудиторию, для которой создается игра. Это поможет получить более релевантную обратную связь.</w:t>
+      </w:r>
+    </w:p>
+    <w:p>
+      <w:r>
+        <w:tab/>
+      </w:r>
+      <w:r>
+        <w:t>Объективное тестирование для проверки интересности геймплея требует правильного подбора людей. Следует выбирать тестировщиков с разным уровнем опыта в играх и разными предпочтениями, чтобы получить разносторонние отзывы.</w:t>
+      </w:r>
     </w:p>
     <w:sectPr>
       <w:pgSz w:w="11906" w:h="16838"/>
@@ -8217,12 +8730,150 @@
       </w:r>
     </w:p>
   </w:footnote>
+  <w:footnote w:id="17">
+    <w:p>
+      <w:pPr>
+        <w:pStyle w:val="a9"/>
+      </w:pPr>
+      <w:r>
+        <w:rPr>
+          <w:rStyle w:val="ab"/>
+        </w:rPr>
+        <w:footnoteRef/>
+      </w:r>
+      <w:r>
+        <w:t xml:space="preserve"> </w:t>
+      </w:r>
+      <w:r>
+        <w:t xml:space="preserve">Плейтест </w:t>
+      </w:r>
+      <w:r>
+        <w:t>— это</w:t>
+      </w:r>
+      <w:r>
+        <w:t xml:space="preserve"> процесс тестирования игры путем её непосредственного прохождения.</w:t>
+      </w:r>
+    </w:p>
+  </w:footnote>
 </w:footnotes>
 </file>
 
 <file path=word/numbering.xml><?xml version="1.0" encoding="utf-8"?>
 <w:numbering xmlns:wpc="http://schemas.microsoft.com/office/word/2010/wordprocessingCanvas" xmlns:cx="http://schemas.microsoft.com/office/drawing/2014/chartex" xmlns:cx1="http://schemas.microsoft.com/office/drawing/2015/9/8/chartex" xmlns:cx2="http://schemas.microsoft.com/office/drawing/2015/10/21/chartex" xmlns:cx3="http://schemas.microsoft.com/office/drawing/2016/5/9/chartex" xmlns:cx4="http://schemas.microsoft.com/office/drawing/2016/5/10/chartex" xmlns:cx5="http://schemas.microsoft.com/office/drawing/2016/5/11/chartex" xmlns:cx6="http://schemas.microsoft.com/office/drawing/2016/5/12/chartex" xmlns:cx7="http://schemas.microsoft.com/office/drawing/2016/5/13/chartex" xmlns:cx8="http://schemas.microsoft.com/office/drawing/2016/5/14/chartex" xmlns:mc="http://schemas.openxmlformats.org/markup-compatibility/2006" xmlns:aink="http://schemas.microsoft.com/office/drawing/2016/ink" xmlns:am3d="http://schemas.microsoft.com/office/drawing/2017/model3d" xmlns:o="urn:schemas-microsoft-com:office:office" xmlns:oel="http://schemas.microsoft.com/office/2019/extlst" xmlns:r="http://schemas.openxmlformats.org/officeDocument/2006/relationships" xmlns:m="http://schemas.openxmlformats.org/officeDocument/2006/math" xmlns:v="urn:schemas-microsoft-com:vml" xmlns:wp14="http://schemas.microsoft.com/office/word/2010/wordprocessingDrawing" xmlns:wp="http://schemas.openxmlformats.org/drawingml/2006/wordprocessingDrawing" xmlns:w10="urn:schemas-microsoft-com:office:word" xmlns:w="http://schemas.openxmlformats.org/wordprocessingml/2006/main" xmlns:w14="http://schemas.microsoft.com/office/word/2010/wordml" xmlns:w15="http://schemas.microsoft.com/office/word/2012/wordml" xmlns:w16cex="http://schemas.microsoft.com/office/word/2018/wordml/cex" xmlns:w16cid="http://schemas.microsoft.com/office/word/2016/wordml/cid" xmlns:w16="http://schemas.microsoft.com/office/word/2018/wordml" xmlns:w16sdtdh="http://schemas.microsoft.com/office/word/2020/wordml/sdtdatahash" xmlns:w16se="http://schemas.microsoft.com/office/word/2015/wordml/symex" xmlns:wpg="http://schemas.microsoft.com/office/word/2010/wordprocessingGroup" xmlns:wpi="http://schemas.microsoft.com/office/word/2010/wordprocessingInk" xmlns:wne="http://schemas.microsoft.com/office/word/2006/wordml" xmlns:wps="http://schemas.microsoft.com/office/word/2010/wordprocessingShape" mc:Ignorable="w14 w15 w16se w16cid w16 w16cex w16sdtdh wp14">
   <w:abstractNum w:abstractNumId="0" w15:restartNumberingAfterBreak="0">
+    <w:nsid w:val="094A1334"/>
+    <w:multiLevelType w:val="hybridMultilevel"/>
+    <w:tmpl w:val="C2BE95B8"/>
+    <w:lvl w:ilvl="0" w:tplc="04190001">
+      <w:start w:val="1"/>
+      <w:numFmt w:val="bullet"/>
+      <w:lvlText w:val=""/>
+      <w:lvlJc w:val="left"/>
+      <w:pPr>
+        <w:ind w:left="858" w:hanging="360"/>
+      </w:pPr>
+      <w:rPr>
+        <w:rFonts w:ascii="Symbol" w:hAnsi="Symbol" w:hint="default"/>
+      </w:rPr>
+    </w:lvl>
+    <w:lvl w:ilvl="1" w:tplc="04190003" w:tentative="1">
+      <w:start w:val="1"/>
+      <w:numFmt w:val="bullet"/>
+      <w:lvlText w:val="o"/>
+      <w:lvlJc w:val="left"/>
+      <w:pPr>
+        <w:ind w:left="1578" w:hanging="360"/>
+      </w:pPr>
+      <w:rPr>
+        <w:rFonts w:ascii="Courier New" w:hAnsi="Courier New" w:cs="Courier New" w:hint="default"/>
+      </w:rPr>
+    </w:lvl>
+    <w:lvl w:ilvl="2" w:tplc="04190005" w:tentative="1">
+      <w:start w:val="1"/>
+      <w:numFmt w:val="bullet"/>
+      <w:lvlText w:val=""/>
+      <w:lvlJc w:val="left"/>
+      <w:pPr>
+        <w:ind w:left="2298" w:hanging="360"/>
+      </w:pPr>
+      <w:rPr>
+        <w:rFonts w:ascii="Wingdings" w:hAnsi="Wingdings" w:hint="default"/>
+      </w:rPr>
+    </w:lvl>
+    <w:lvl w:ilvl="3" w:tplc="04190001" w:tentative="1">
+      <w:start w:val="1"/>
+      <w:numFmt w:val="bullet"/>
+      <w:lvlText w:val=""/>
+      <w:lvlJc w:val="left"/>
+      <w:pPr>
+        <w:ind w:left="3018" w:hanging="360"/>
+      </w:pPr>
+      <w:rPr>
+        <w:rFonts w:ascii="Symbol" w:hAnsi="Symbol" w:hint="default"/>
+      </w:rPr>
+    </w:lvl>
+    <w:lvl w:ilvl="4" w:tplc="04190003" w:tentative="1">
+      <w:start w:val="1"/>
+      <w:numFmt w:val="bullet"/>
+      <w:lvlText w:val="o"/>
+      <w:lvlJc w:val="left"/>
+      <w:pPr>
+        <w:ind w:left="3738" w:hanging="360"/>
+      </w:pPr>
+      <w:rPr>
+        <w:rFonts w:ascii="Courier New" w:hAnsi="Courier New" w:cs="Courier New" w:hint="default"/>
+      </w:rPr>
+    </w:lvl>
+    <w:lvl w:ilvl="5" w:tplc="04190005" w:tentative="1">
+      <w:start w:val="1"/>
+      <w:numFmt w:val="bullet"/>
+      <w:lvlText w:val=""/>
+      <w:lvlJc w:val="left"/>
+      <w:pPr>
+        <w:ind w:left="4458" w:hanging="360"/>
+      </w:pPr>
+      <w:rPr>
+        <w:rFonts w:ascii="Wingdings" w:hAnsi="Wingdings" w:hint="default"/>
+      </w:rPr>
+    </w:lvl>
+    <w:lvl w:ilvl="6" w:tplc="04190001" w:tentative="1">
+      <w:start w:val="1"/>
+      <w:numFmt w:val="bullet"/>
+      <w:lvlText w:val=""/>
+      <w:lvlJc w:val="left"/>
+      <w:pPr>
+        <w:ind w:left="5178" w:hanging="360"/>
+      </w:pPr>
+      <w:rPr>
+        <w:rFonts w:ascii="Symbol" w:hAnsi="Symbol" w:hint="default"/>
+      </w:rPr>
+    </w:lvl>
+    <w:lvl w:ilvl="7" w:tplc="04190003" w:tentative="1">
+      <w:start w:val="1"/>
+      <w:numFmt w:val="bullet"/>
+      <w:lvlText w:val="o"/>
+      <w:lvlJc w:val="left"/>
+      <w:pPr>
+        <w:ind w:left="5898" w:hanging="360"/>
+      </w:pPr>
+      <w:rPr>
+        <w:rFonts w:ascii="Courier New" w:hAnsi="Courier New" w:cs="Courier New" w:hint="default"/>
+      </w:rPr>
+    </w:lvl>
+    <w:lvl w:ilvl="8" w:tplc="04190005" w:tentative="1">
+      <w:start w:val="1"/>
+      <w:numFmt w:val="bullet"/>
+      <w:lvlText w:val=""/>
+      <w:lvlJc w:val="left"/>
+      <w:pPr>
+        <w:ind w:left="6618" w:hanging="360"/>
+      </w:pPr>
+      <w:rPr>
+        <w:rFonts w:ascii="Wingdings" w:hAnsi="Wingdings" w:hint="default"/>
+      </w:rPr>
+    </w:lvl>
+  </w:abstractNum>
+  <w:abstractNum w:abstractNumId="1" w15:restartNumberingAfterBreak="0">
     <w:nsid w:val="0DC62769"/>
     <w:multiLevelType w:val="hybridMultilevel"/>
     <w:tmpl w:val="DA4AFB9E"/>
@@ -8308,7 +8959,7 @@
       </w:pPr>
     </w:lvl>
   </w:abstractNum>
-  <w:abstractNum w:abstractNumId="1" w15:restartNumberingAfterBreak="0">
+  <w:abstractNum w:abstractNumId="2" w15:restartNumberingAfterBreak="0">
     <w:nsid w:val="10F35CAC"/>
     <w:multiLevelType w:val="hybridMultilevel"/>
     <w:tmpl w:val="23FA8912"/>
@@ -8421,7 +9072,7 @@
       </w:rPr>
     </w:lvl>
   </w:abstractNum>
-  <w:abstractNum w:abstractNumId="2" w15:restartNumberingAfterBreak="0">
+  <w:abstractNum w:abstractNumId="3" w15:restartNumberingAfterBreak="0">
     <w:nsid w:val="128356CA"/>
     <w:multiLevelType w:val="hybridMultilevel"/>
     <w:tmpl w:val="AAC8471C"/>
@@ -8534,7 +9185,7 @@
       </w:rPr>
     </w:lvl>
   </w:abstractNum>
-  <w:abstractNum w:abstractNumId="3" w15:restartNumberingAfterBreak="0">
+  <w:abstractNum w:abstractNumId="4" w15:restartNumberingAfterBreak="0">
     <w:nsid w:val="12B7284F"/>
     <w:multiLevelType w:val="hybridMultilevel"/>
     <w:tmpl w:val="2B92EBAA"/>
@@ -8620,7 +9271,7 @@
       </w:pPr>
     </w:lvl>
   </w:abstractNum>
-  <w:abstractNum w:abstractNumId="4" w15:restartNumberingAfterBreak="0">
+  <w:abstractNum w:abstractNumId="5" w15:restartNumberingAfterBreak="0">
     <w:nsid w:val="15144540"/>
     <w:multiLevelType w:val="hybridMultilevel"/>
     <w:tmpl w:val="B290CDFE"/>
@@ -8733,7 +9384,7 @@
       </w:rPr>
     </w:lvl>
   </w:abstractNum>
-  <w:abstractNum w:abstractNumId="5" w15:restartNumberingAfterBreak="0">
+  <w:abstractNum w:abstractNumId="6" w15:restartNumberingAfterBreak="0">
     <w:nsid w:val="1D586FA2"/>
     <w:multiLevelType w:val="hybridMultilevel"/>
     <w:tmpl w:val="C902EA6C"/>
@@ -8846,7 +9497,7 @@
       </w:rPr>
     </w:lvl>
   </w:abstractNum>
-  <w:abstractNum w:abstractNumId="6" w15:restartNumberingAfterBreak="0">
+  <w:abstractNum w:abstractNumId="7" w15:restartNumberingAfterBreak="0">
     <w:nsid w:val="1FD13BD8"/>
     <w:multiLevelType w:val="hybridMultilevel"/>
     <w:tmpl w:val="F51CEDCC"/>
@@ -8959,7 +9610,7 @@
       </w:rPr>
     </w:lvl>
   </w:abstractNum>
-  <w:abstractNum w:abstractNumId="7" w15:restartNumberingAfterBreak="0">
+  <w:abstractNum w:abstractNumId="8" w15:restartNumberingAfterBreak="0">
     <w:nsid w:val="23DA1C51"/>
     <w:multiLevelType w:val="hybridMultilevel"/>
     <w:tmpl w:val="765C39CC"/>
@@ -9072,7 +9723,7 @@
       </w:rPr>
     </w:lvl>
   </w:abstractNum>
-  <w:abstractNum w:abstractNumId="8" w15:restartNumberingAfterBreak="0">
+  <w:abstractNum w:abstractNumId="9" w15:restartNumberingAfterBreak="0">
     <w:nsid w:val="2B255C43"/>
     <w:multiLevelType w:val="hybridMultilevel"/>
     <w:tmpl w:val="8A14BDF6"/>
@@ -9185,7 +9836,7 @@
       </w:rPr>
     </w:lvl>
   </w:abstractNum>
-  <w:abstractNum w:abstractNumId="9" w15:restartNumberingAfterBreak="0">
+  <w:abstractNum w:abstractNumId="10" w15:restartNumberingAfterBreak="0">
     <w:nsid w:val="301133AD"/>
     <w:multiLevelType w:val="hybridMultilevel"/>
     <w:tmpl w:val="6FFA50DE"/>
@@ -9298,7 +9949,120 @@
       </w:rPr>
     </w:lvl>
   </w:abstractNum>
-  <w:abstractNum w:abstractNumId="10" w15:restartNumberingAfterBreak="0">
+  <w:abstractNum w:abstractNumId="11" w15:restartNumberingAfterBreak="0">
+    <w:nsid w:val="357D3242"/>
+    <w:multiLevelType w:val="hybridMultilevel"/>
+    <w:tmpl w:val="9E5CCAAA"/>
+    <w:lvl w:ilvl="0" w:tplc="04190001">
+      <w:start w:val="1"/>
+      <w:numFmt w:val="bullet"/>
+      <w:lvlText w:val=""/>
+      <w:lvlJc w:val="left"/>
+      <w:pPr>
+        <w:ind w:left="720" w:hanging="360"/>
+      </w:pPr>
+      <w:rPr>
+        <w:rFonts w:ascii="Symbol" w:hAnsi="Symbol" w:hint="default"/>
+      </w:rPr>
+    </w:lvl>
+    <w:lvl w:ilvl="1" w:tplc="04190003" w:tentative="1">
+      <w:start w:val="1"/>
+      <w:numFmt w:val="bullet"/>
+      <w:lvlText w:val="o"/>
+      <w:lvlJc w:val="left"/>
+      <w:pPr>
+        <w:ind w:left="1440" w:hanging="360"/>
+      </w:pPr>
+      <w:rPr>
+        <w:rFonts w:ascii="Courier New" w:hAnsi="Courier New" w:cs="Courier New" w:hint="default"/>
+      </w:rPr>
+    </w:lvl>
+    <w:lvl w:ilvl="2" w:tplc="04190005" w:tentative="1">
+      <w:start w:val="1"/>
+      <w:numFmt w:val="bullet"/>
+      <w:lvlText w:val=""/>
+      <w:lvlJc w:val="left"/>
+      <w:pPr>
+        <w:ind w:left="2160" w:hanging="360"/>
+      </w:pPr>
+      <w:rPr>
+        <w:rFonts w:ascii="Wingdings" w:hAnsi="Wingdings" w:hint="default"/>
+      </w:rPr>
+    </w:lvl>
+    <w:lvl w:ilvl="3" w:tplc="04190001" w:tentative="1">
+      <w:start w:val="1"/>
+      <w:numFmt w:val="bullet"/>
+      <w:lvlText w:val=""/>
+      <w:lvlJc w:val="left"/>
+      <w:pPr>
+        <w:ind w:left="2880" w:hanging="360"/>
+      </w:pPr>
+      <w:rPr>
+        <w:rFonts w:ascii="Symbol" w:hAnsi="Symbol" w:hint="default"/>
+      </w:rPr>
+    </w:lvl>
+    <w:lvl w:ilvl="4" w:tplc="04190003" w:tentative="1">
+      <w:start w:val="1"/>
+      <w:numFmt w:val="bullet"/>
+      <w:lvlText w:val="o"/>
+      <w:lvlJc w:val="left"/>
+      <w:pPr>
+        <w:ind w:left="3600" w:hanging="360"/>
+      </w:pPr>
+      <w:rPr>
+        <w:rFonts w:ascii="Courier New" w:hAnsi="Courier New" w:cs="Courier New" w:hint="default"/>
+      </w:rPr>
+    </w:lvl>
+    <w:lvl w:ilvl="5" w:tplc="04190005" w:tentative="1">
+      <w:start w:val="1"/>
+      <w:numFmt w:val="bullet"/>
+      <w:lvlText w:val=""/>
+      <w:lvlJc w:val="left"/>
+      <w:pPr>
+        <w:ind w:left="4320" w:hanging="360"/>
+      </w:pPr>
+      <w:rPr>
+        <w:rFonts w:ascii="Wingdings" w:hAnsi="Wingdings" w:hint="default"/>
+      </w:rPr>
+    </w:lvl>
+    <w:lvl w:ilvl="6" w:tplc="04190001" w:tentative="1">
+      <w:start w:val="1"/>
+      <w:numFmt w:val="bullet"/>
+      <w:lvlText w:val=""/>
+      <w:lvlJc w:val="left"/>
+      <w:pPr>
+        <w:ind w:left="5040" w:hanging="360"/>
+      </w:pPr>
+      <w:rPr>
+        <w:rFonts w:ascii="Symbol" w:hAnsi="Symbol" w:hint="default"/>
+      </w:rPr>
+    </w:lvl>
+    <w:lvl w:ilvl="7" w:tplc="04190003" w:tentative="1">
+      <w:start w:val="1"/>
+      <w:numFmt w:val="bullet"/>
+      <w:lvlText w:val="o"/>
+      <w:lvlJc w:val="left"/>
+      <w:pPr>
+        <w:ind w:left="5760" w:hanging="360"/>
+      </w:pPr>
+      <w:rPr>
+        <w:rFonts w:ascii="Courier New" w:hAnsi="Courier New" w:cs="Courier New" w:hint="default"/>
+      </w:rPr>
+    </w:lvl>
+    <w:lvl w:ilvl="8" w:tplc="04190005" w:tentative="1">
+      <w:start w:val="1"/>
+      <w:numFmt w:val="bullet"/>
+      <w:lvlText w:val=""/>
+      <w:lvlJc w:val="left"/>
+      <w:pPr>
+        <w:ind w:left="6480" w:hanging="360"/>
+      </w:pPr>
+      <w:rPr>
+        <w:rFonts w:ascii="Wingdings" w:hAnsi="Wingdings" w:hint="default"/>
+      </w:rPr>
+    </w:lvl>
+  </w:abstractNum>
+  <w:abstractNum w:abstractNumId="12" w15:restartNumberingAfterBreak="0">
     <w:nsid w:val="390F248E"/>
     <w:multiLevelType w:val="multilevel"/>
     <w:tmpl w:val="0419001D"/>
@@ -9384,7 +10148,7 @@
       </w:pPr>
     </w:lvl>
   </w:abstractNum>
-  <w:abstractNum w:abstractNumId="11" w15:restartNumberingAfterBreak="0">
+  <w:abstractNum w:abstractNumId="13" w15:restartNumberingAfterBreak="0">
     <w:nsid w:val="3D437C43"/>
     <w:multiLevelType w:val="hybridMultilevel"/>
     <w:tmpl w:val="3592A17A"/>
@@ -9473,7 +10237,7 @@
       </w:pPr>
     </w:lvl>
   </w:abstractNum>
-  <w:abstractNum w:abstractNumId="12" w15:restartNumberingAfterBreak="0">
+  <w:abstractNum w:abstractNumId="14" w15:restartNumberingAfterBreak="0">
     <w:nsid w:val="459704EF"/>
     <w:multiLevelType w:val="hybridMultilevel"/>
     <w:tmpl w:val="EEF03140"/>
@@ -9586,7 +10350,7 @@
       </w:rPr>
     </w:lvl>
   </w:abstractNum>
-  <w:abstractNum w:abstractNumId="13" w15:restartNumberingAfterBreak="0">
+  <w:abstractNum w:abstractNumId="15" w15:restartNumberingAfterBreak="0">
     <w:nsid w:val="4DC82D1B"/>
     <w:multiLevelType w:val="hybridMultilevel"/>
     <w:tmpl w:val="DD7EC414"/>
@@ -9699,7 +10463,7 @@
       </w:rPr>
     </w:lvl>
   </w:abstractNum>
-  <w:abstractNum w:abstractNumId="14" w15:restartNumberingAfterBreak="0">
+  <w:abstractNum w:abstractNumId="16" w15:restartNumberingAfterBreak="0">
     <w:nsid w:val="4FA23FEE"/>
     <w:multiLevelType w:val="hybridMultilevel"/>
     <w:tmpl w:val="C100D02C"/>
@@ -9785,7 +10549,120 @@
       </w:pPr>
     </w:lvl>
   </w:abstractNum>
-  <w:abstractNum w:abstractNumId="15" w15:restartNumberingAfterBreak="0">
+  <w:abstractNum w:abstractNumId="17" w15:restartNumberingAfterBreak="0">
+    <w:nsid w:val="50033E6B"/>
+    <w:multiLevelType w:val="hybridMultilevel"/>
+    <w:tmpl w:val="87EA9878"/>
+    <w:lvl w:ilvl="0" w:tplc="04190001">
+      <w:start w:val="1"/>
+      <w:numFmt w:val="bullet"/>
+      <w:lvlText w:val=""/>
+      <w:lvlJc w:val="left"/>
+      <w:pPr>
+        <w:ind w:left="720" w:hanging="360"/>
+      </w:pPr>
+      <w:rPr>
+        <w:rFonts w:ascii="Symbol" w:hAnsi="Symbol" w:hint="default"/>
+      </w:rPr>
+    </w:lvl>
+    <w:lvl w:ilvl="1" w:tplc="04190003" w:tentative="1">
+      <w:start w:val="1"/>
+      <w:numFmt w:val="bullet"/>
+      <w:lvlText w:val="o"/>
+      <w:lvlJc w:val="left"/>
+      <w:pPr>
+        <w:ind w:left="1440" w:hanging="360"/>
+      </w:pPr>
+      <w:rPr>
+        <w:rFonts w:ascii="Courier New" w:hAnsi="Courier New" w:cs="Courier New" w:hint="default"/>
+      </w:rPr>
+    </w:lvl>
+    <w:lvl w:ilvl="2" w:tplc="04190005" w:tentative="1">
+      <w:start w:val="1"/>
+      <w:numFmt w:val="bullet"/>
+      <w:lvlText w:val=""/>
+      <w:lvlJc w:val="left"/>
+      <w:pPr>
+        <w:ind w:left="2160" w:hanging="360"/>
+      </w:pPr>
+      <w:rPr>
+        <w:rFonts w:ascii="Wingdings" w:hAnsi="Wingdings" w:hint="default"/>
+      </w:rPr>
+    </w:lvl>
+    <w:lvl w:ilvl="3" w:tplc="04190001" w:tentative="1">
+      <w:start w:val="1"/>
+      <w:numFmt w:val="bullet"/>
+      <w:lvlText w:val=""/>
+      <w:lvlJc w:val="left"/>
+      <w:pPr>
+        <w:ind w:left="2880" w:hanging="360"/>
+      </w:pPr>
+      <w:rPr>
+        <w:rFonts w:ascii="Symbol" w:hAnsi="Symbol" w:hint="default"/>
+      </w:rPr>
+    </w:lvl>
+    <w:lvl w:ilvl="4" w:tplc="04190003" w:tentative="1">
+      <w:start w:val="1"/>
+      <w:numFmt w:val="bullet"/>
+      <w:lvlText w:val="o"/>
+      <w:lvlJc w:val="left"/>
+      <w:pPr>
+        <w:ind w:left="3600" w:hanging="360"/>
+      </w:pPr>
+      <w:rPr>
+        <w:rFonts w:ascii="Courier New" w:hAnsi="Courier New" w:cs="Courier New" w:hint="default"/>
+      </w:rPr>
+    </w:lvl>
+    <w:lvl w:ilvl="5" w:tplc="04190005" w:tentative="1">
+      <w:start w:val="1"/>
+      <w:numFmt w:val="bullet"/>
+      <w:lvlText w:val=""/>
+      <w:lvlJc w:val="left"/>
+      <w:pPr>
+        <w:ind w:left="4320" w:hanging="360"/>
+      </w:pPr>
+      <w:rPr>
+        <w:rFonts w:ascii="Wingdings" w:hAnsi="Wingdings" w:hint="default"/>
+      </w:rPr>
+    </w:lvl>
+    <w:lvl w:ilvl="6" w:tplc="04190001" w:tentative="1">
+      <w:start w:val="1"/>
+      <w:numFmt w:val="bullet"/>
+      <w:lvlText w:val=""/>
+      <w:lvlJc w:val="left"/>
+      <w:pPr>
+        <w:ind w:left="5040" w:hanging="360"/>
+      </w:pPr>
+      <w:rPr>
+        <w:rFonts w:ascii="Symbol" w:hAnsi="Symbol" w:hint="default"/>
+      </w:rPr>
+    </w:lvl>
+    <w:lvl w:ilvl="7" w:tplc="04190003" w:tentative="1">
+      <w:start w:val="1"/>
+      <w:numFmt w:val="bullet"/>
+      <w:lvlText w:val="o"/>
+      <w:lvlJc w:val="left"/>
+      <w:pPr>
+        <w:ind w:left="5760" w:hanging="360"/>
+      </w:pPr>
+      <w:rPr>
+        <w:rFonts w:ascii="Courier New" w:hAnsi="Courier New" w:cs="Courier New" w:hint="default"/>
+      </w:rPr>
+    </w:lvl>
+    <w:lvl w:ilvl="8" w:tplc="04190005" w:tentative="1">
+      <w:start w:val="1"/>
+      <w:numFmt w:val="bullet"/>
+      <w:lvlText w:val=""/>
+      <w:lvlJc w:val="left"/>
+      <w:pPr>
+        <w:ind w:left="6480" w:hanging="360"/>
+      </w:pPr>
+      <w:rPr>
+        <w:rFonts w:ascii="Wingdings" w:hAnsi="Wingdings" w:hint="default"/>
+      </w:rPr>
+    </w:lvl>
+  </w:abstractNum>
+  <w:abstractNum w:abstractNumId="18" w15:restartNumberingAfterBreak="0">
     <w:nsid w:val="5A646CC0"/>
     <w:multiLevelType w:val="hybridMultilevel"/>
     <w:tmpl w:val="B874DA2E"/>
@@ -9898,7 +10775,7 @@
       </w:rPr>
     </w:lvl>
   </w:abstractNum>
-  <w:abstractNum w:abstractNumId="16" w15:restartNumberingAfterBreak="0">
+  <w:abstractNum w:abstractNumId="19" w15:restartNumberingAfterBreak="0">
     <w:nsid w:val="5E1A52EF"/>
     <w:multiLevelType w:val="hybridMultilevel"/>
     <w:tmpl w:val="B344E71C"/>
@@ -10011,7 +10888,7 @@
       </w:rPr>
     </w:lvl>
   </w:abstractNum>
-  <w:abstractNum w:abstractNumId="17" w15:restartNumberingAfterBreak="0">
+  <w:abstractNum w:abstractNumId="20" w15:restartNumberingAfterBreak="0">
     <w:nsid w:val="61816F51"/>
     <w:multiLevelType w:val="hybridMultilevel"/>
     <w:tmpl w:val="226E600E"/>
@@ -10124,7 +11001,7 @@
       </w:rPr>
     </w:lvl>
   </w:abstractNum>
-  <w:abstractNum w:abstractNumId="18" w15:restartNumberingAfterBreak="0">
+  <w:abstractNum w:abstractNumId="21" w15:restartNumberingAfterBreak="0">
     <w:nsid w:val="65D746F7"/>
     <w:multiLevelType w:val="hybridMultilevel"/>
     <w:tmpl w:val="80E0AE56"/>
@@ -10210,7 +11087,7 @@
       </w:pPr>
     </w:lvl>
   </w:abstractNum>
-  <w:abstractNum w:abstractNumId="19" w15:restartNumberingAfterBreak="0">
+  <w:abstractNum w:abstractNumId="22" w15:restartNumberingAfterBreak="0">
     <w:nsid w:val="689D103E"/>
     <w:multiLevelType w:val="hybridMultilevel"/>
     <w:tmpl w:val="B2DC10EC"/>
@@ -10299,7 +11176,7 @@
       </w:pPr>
     </w:lvl>
   </w:abstractNum>
-  <w:abstractNum w:abstractNumId="20" w15:restartNumberingAfterBreak="0">
+  <w:abstractNum w:abstractNumId="23" w15:restartNumberingAfterBreak="0">
     <w:nsid w:val="6A3D06FC"/>
     <w:multiLevelType w:val="hybridMultilevel"/>
     <w:tmpl w:val="127A1738"/>
@@ -10412,7 +11289,7 @@
       </w:rPr>
     </w:lvl>
   </w:abstractNum>
-  <w:abstractNum w:abstractNumId="21" w15:restartNumberingAfterBreak="0">
+  <w:abstractNum w:abstractNumId="24" w15:restartNumberingAfterBreak="0">
     <w:nsid w:val="720C0691"/>
     <w:multiLevelType w:val="hybridMultilevel"/>
     <w:tmpl w:val="4D90EEDC"/>
@@ -10525,7 +11402,7 @@
       </w:rPr>
     </w:lvl>
   </w:abstractNum>
-  <w:abstractNum w:abstractNumId="22" w15:restartNumberingAfterBreak="0">
+  <w:abstractNum w:abstractNumId="25" w15:restartNumberingAfterBreak="0">
     <w:nsid w:val="7326395C"/>
     <w:multiLevelType w:val="hybridMultilevel"/>
     <w:tmpl w:val="11D6BD46"/>
@@ -10614,7 +11491,7 @@
       </w:pPr>
     </w:lvl>
   </w:abstractNum>
-  <w:abstractNum w:abstractNumId="23" w15:restartNumberingAfterBreak="0">
+  <w:abstractNum w:abstractNumId="26" w15:restartNumberingAfterBreak="0">
     <w:nsid w:val="745C33A5"/>
     <w:multiLevelType w:val="hybridMultilevel"/>
     <w:tmpl w:val="D3D2ABEC"/>
@@ -10728,76 +11605,85 @@
     </w:lvl>
   </w:abstractNum>
   <w:num w:numId="1" w16cid:durableId="158347527">
+    <w:abstractNumId w:val="22"/>
+  </w:num>
+  <w:num w:numId="2" w16cid:durableId="1457218764">
+    <w:abstractNumId w:val="13"/>
+  </w:num>
+  <w:num w:numId="3" w16cid:durableId="2067796112">
+    <w:abstractNumId w:val="12"/>
+  </w:num>
+  <w:num w:numId="4" w16cid:durableId="1246300410">
+    <w:abstractNumId w:val="3"/>
+  </w:num>
+  <w:num w:numId="5" w16cid:durableId="1852185998">
+    <w:abstractNumId w:val="4"/>
+  </w:num>
+  <w:num w:numId="6" w16cid:durableId="1375228763">
+    <w:abstractNumId w:val="7"/>
+  </w:num>
+  <w:num w:numId="7" w16cid:durableId="1714110438">
+    <w:abstractNumId w:val="9"/>
+  </w:num>
+  <w:num w:numId="8" w16cid:durableId="1868062388">
+    <w:abstractNumId w:val="26"/>
+  </w:num>
+  <w:num w:numId="9" w16cid:durableId="1579708088">
     <w:abstractNumId w:val="19"/>
   </w:num>
-  <w:num w:numId="2" w16cid:durableId="1457218764">
-    <w:abstractNumId w:val="11"/>
+  <w:num w:numId="10" w16cid:durableId="1349795032">
+    <w:abstractNumId w:val="21"/>
   </w:num>
-  <w:num w:numId="3" w16cid:durableId="2067796112">
+  <w:num w:numId="11" w16cid:durableId="1871798609">
+    <w:abstractNumId w:val="6"/>
+  </w:num>
+  <w:num w:numId="12" w16cid:durableId="1153450676">
+    <w:abstractNumId w:val="14"/>
+  </w:num>
+  <w:num w:numId="13" w16cid:durableId="1566604900">
+    <w:abstractNumId w:val="1"/>
+  </w:num>
+  <w:num w:numId="14" w16cid:durableId="1329672832">
+    <w:abstractNumId w:val="5"/>
+  </w:num>
+  <w:num w:numId="15" w16cid:durableId="1208682897">
     <w:abstractNumId w:val="10"/>
   </w:num>
-  <w:num w:numId="4" w16cid:durableId="1246300410">
+  <w:num w:numId="16" w16cid:durableId="1422483327">
+    <w:abstractNumId w:val="18"/>
+  </w:num>
+  <w:num w:numId="17" w16cid:durableId="106243177">
     <w:abstractNumId w:val="2"/>
   </w:num>
-  <w:num w:numId="5" w16cid:durableId="1852185998">
-    <w:abstractNumId w:val="3"/>
+  <w:num w:numId="18" w16cid:durableId="1230312751">
+    <w:abstractNumId w:val="15"/>
   </w:num>
-  <w:num w:numId="6" w16cid:durableId="1375228763">
-    <w:abstractNumId w:val="6"/>
+  <w:num w:numId="19" w16cid:durableId="1085570368">
+    <w:abstractNumId w:val="20"/>
   </w:num>
-  <w:num w:numId="7" w16cid:durableId="1714110438">
+  <w:num w:numId="20" w16cid:durableId="1212889180">
+    <w:abstractNumId w:val="23"/>
+  </w:num>
+  <w:num w:numId="21" w16cid:durableId="1807619987">
     <w:abstractNumId w:val="8"/>
   </w:num>
-  <w:num w:numId="8" w16cid:durableId="1868062388">
-    <w:abstractNumId w:val="23"/>
-  </w:num>
-  <w:num w:numId="9" w16cid:durableId="1579708088">
+  <w:num w:numId="22" w16cid:durableId="1705785886">
     <w:abstractNumId w:val="16"/>
   </w:num>
-  <w:num w:numId="10" w16cid:durableId="1349795032">
-    <w:abstractNumId w:val="18"/>
+  <w:num w:numId="23" w16cid:durableId="598178994">
+    <w:abstractNumId w:val="25"/>
   </w:num>
-  <w:num w:numId="11" w16cid:durableId="1871798609">
-    <w:abstractNumId w:val="5"/>
+  <w:num w:numId="24" w16cid:durableId="1887637297">
+    <w:abstractNumId w:val="24"/>
   </w:num>
-  <w:num w:numId="12" w16cid:durableId="1153450676">
-    <w:abstractNumId w:val="12"/>
-  </w:num>
-  <w:num w:numId="13" w16cid:durableId="1566604900">
+  <w:num w:numId="25" w16cid:durableId="1663506062">
     <w:abstractNumId w:val="0"/>
   </w:num>
-  <w:num w:numId="14" w16cid:durableId="1329672832">
-    <w:abstractNumId w:val="4"/>
-  </w:num>
-  <w:num w:numId="15" w16cid:durableId="1208682897">
-    <w:abstractNumId w:val="9"/>
-  </w:num>
-  <w:num w:numId="16" w16cid:durableId="1422483327">
-    <w:abstractNumId w:val="15"/>
-  </w:num>
-  <w:num w:numId="17" w16cid:durableId="106243177">
-    <w:abstractNumId w:val="1"/>
-  </w:num>
-  <w:num w:numId="18" w16cid:durableId="1230312751">
-    <w:abstractNumId w:val="13"/>
-  </w:num>
-  <w:num w:numId="19" w16cid:durableId="1085570368">
+  <w:num w:numId="26" w16cid:durableId="1918709097">
     <w:abstractNumId w:val="17"/>
   </w:num>
-  <w:num w:numId="20" w16cid:durableId="1212889180">
-    <w:abstractNumId w:val="20"/>
-  </w:num>
-  <w:num w:numId="21" w16cid:durableId="1807619987">
-    <w:abstractNumId w:val="7"/>
-  </w:num>
-  <w:num w:numId="22" w16cid:durableId="1705785886">
-    <w:abstractNumId w:val="14"/>
-  </w:num>
-  <w:num w:numId="23" w16cid:durableId="598178994">
-    <w:abstractNumId w:val="22"/>
-  </w:num>
-  <w:num w:numId="24" w16cid:durableId="1887637297">
-    <w:abstractNumId w:val="21"/>
+  <w:num w:numId="27" w16cid:durableId="275262207">
+    <w:abstractNumId w:val="11"/>
   </w:num>
 </w:numbering>
 </file>

</xml_diff>